<commit_message>
Completada descripción del servicio de mantenimiento
Se ha iniciado la documentación del SLA respecto al mantenimiento con el apartado de la descripción del servicio ofrecido.
</commit_message>
<xml_diff>
--- a/src/main/resources/doc/Informes técnicos/S4/2. Informe técnico SLA del servicio de mantenimiento para la clínica de mascotas PSG2-2021-G2-22.docx
+++ b/src/main/resources/doc/Informes técnicos/S4/2. Informe técnico SLA del servicio de mantenimiento para la clínica de mascotas PSG2-2021-G2-22.docx
@@ -284,7 +284,15 @@
                               <w:jc w:val="right"/>
                             </w:pPr>
                             <w:r>
-                              <w:t>Carmen Mª Muñoz Pérez (Scrum Master)</w:t>
+                              <w:t xml:space="preserve">Carmen </w:t>
+                            </w:r>
+                            <w:proofErr w:type="spellStart"/>
+                            <w:r>
+                              <w:t>Mª</w:t>
+                            </w:r>
+                            <w:proofErr w:type="spellEnd"/>
+                            <w:r>
+                              <w:t xml:space="preserve"> Muñoz Pérez (Scrum Master)</w:t>
                             </w:r>
                           </w:p>
                           <w:p>
@@ -352,7 +360,15 @@
                         <w:jc w:val="right"/>
                       </w:pPr>
                       <w:r>
-                        <w:t>Carmen Mª Muñoz Pérez (Scrum Master)</w:t>
+                        <w:t xml:space="preserve">Carmen </w:t>
+                      </w:r>
+                      <w:proofErr w:type="spellStart"/>
+                      <w:r>
+                        <w:t>Mª</w:t>
+                      </w:r>
+                      <w:proofErr w:type="spellEnd"/>
+                      <w:r>
+                        <w:t xml:space="preserve"> Muñoz Pérez (Scrum Master)</w:t>
                       </w:r>
                     </w:p>
                     <w:p>
@@ -410,7 +426,7 @@
           <w:sz w:val="22"/>
           <w:szCs w:val="22"/>
         </w:rPr>
-        <w:id w:val="-1093391820"/>
+        <w:id w:val="-1121832496"/>
         <w:docPartObj>
           <w:docPartGallery w:val="Table of Contents"/>
           <w:docPartUnique/>
@@ -426,14 +442,8 @@
         <w:p>
           <w:pPr>
             <w:pStyle w:val="TtuloTDC"/>
-            <w:rPr>
-              <w:color w:val="525252" w:themeColor="accent3" w:themeShade="80"/>
-            </w:rPr>
           </w:pPr>
           <w:r>
-            <w:rPr>
-              <w:color w:val="525252" w:themeColor="accent3" w:themeShade="80"/>
-            </w:rPr>
             <w:t>Contenido</w:t>
           </w:r>
         </w:p>
@@ -459,7 +469,7 @@
           <w:r>
             <w:fldChar w:fldCharType="separate"/>
           </w:r>
-          <w:hyperlink w:anchor="_Toc71973407" w:history="1">
+          <w:hyperlink w:anchor="_Toc72024363" w:history="1">
             <w:r>
               <w:rPr>
                 <w:rStyle w:val="Hipervnculo"/>
@@ -486,7 +496,7 @@
                 <w:noProof/>
                 <w:webHidden/>
               </w:rPr>
-              <w:instrText xml:space="preserve"> PAGEREF _Toc71973407 \h </w:instrText>
+              <w:instrText xml:space="preserve"> PAGEREF _Toc72024363 \h </w:instrText>
             </w:r>
             <w:r>
               <w:rPr>
@@ -530,13 +540,13 @@
               <w14:ligatures w14:val="none"/>
             </w:rPr>
           </w:pPr>
-          <w:hyperlink w:anchor="_Toc71973408" w:history="1">
+          <w:hyperlink w:anchor="_Toc72024364" w:history="1">
             <w:r>
               <w:rPr>
                 <w:rStyle w:val="Hipervnculo"/>
                 <w:noProof/>
               </w:rPr>
-              <w:t>Objetivos y alcance de la CMDB</w:t>
+              <w:t>Servicio de mantenimiento ofrecido</w:t>
             </w:r>
             <w:r>
               <w:rPr>
@@ -557,7 +567,7 @@
                 <w:noProof/>
                 <w:webHidden/>
               </w:rPr>
-              <w:instrText xml:space="preserve"> PAGEREF _Toc71973408 \h </w:instrText>
+              <w:instrText xml:space="preserve"> PAGEREF _Toc72024364 \h </w:instrText>
             </w:r>
             <w:r>
               <w:rPr>
@@ -594,6 +604,7 @@
             <w:tabs>
               <w:tab w:val="right" w:leader="dot" w:pos="8494"/>
             </w:tabs>
+            <w:ind w:left="1148"/>
             <w:rPr>
               <w:noProof/>
               <w:kern w:val="0"/>
@@ -601,13 +612,13 @@
               <w14:ligatures w14:val="none"/>
             </w:rPr>
           </w:pPr>
-          <w:hyperlink w:anchor="_Toc71973409" w:history="1">
+          <w:hyperlink w:anchor="_Toc72024365" w:history="1">
             <w:r>
               <w:rPr>
                 <w:rStyle w:val="Hipervnculo"/>
                 <w:noProof/>
               </w:rPr>
-              <w:t>Objetivo</w:t>
+              <w:t>Descripción de SLA</w:t>
             </w:r>
             <w:r>
               <w:rPr>
@@ -628,7 +639,7 @@
                 <w:noProof/>
                 <w:webHidden/>
               </w:rPr>
-              <w:instrText xml:space="preserve"> PAGEREF _Toc71973409 \h </w:instrText>
+              <w:instrText xml:space="preserve"> PAGEREF _Toc72024365 \h </w:instrText>
             </w:r>
             <w:r>
               <w:rPr>
@@ -660,6 +671,372 @@
           </w:hyperlink>
         </w:p>
         <w:p>
+          <w:pPr>
+            <w:pStyle w:val="TDC3"/>
+            <w:tabs>
+              <w:tab w:val="right" w:leader="dot" w:pos="8494"/>
+            </w:tabs>
+            <w:ind w:left="1148"/>
+            <w:rPr>
+              <w:noProof/>
+              <w:kern w:val="0"/>
+              <w:lang w:eastAsia="es-ES"/>
+              <w14:ligatures w14:val="none"/>
+            </w:rPr>
+          </w:pPr>
+          <w:hyperlink w:anchor="_Toc72024366" w:history="1">
+            <w:r>
+              <w:rPr>
+                <w:rStyle w:val="Hipervnculo"/>
+                <w:noProof/>
+              </w:rPr>
+              <w:t>Definición del servicio de mantenimiento</w:t>
+            </w:r>
+            <w:r>
+              <w:rPr>
+                <w:noProof/>
+                <w:webHidden/>
+              </w:rPr>
+              <w:tab/>
+            </w:r>
+            <w:r>
+              <w:rPr>
+                <w:noProof/>
+                <w:webHidden/>
+              </w:rPr>
+              <w:fldChar w:fldCharType="begin"/>
+            </w:r>
+            <w:r>
+              <w:rPr>
+                <w:noProof/>
+                <w:webHidden/>
+              </w:rPr>
+              <w:instrText xml:space="preserve"> PAGEREF _Toc72024366 \h </w:instrText>
+            </w:r>
+            <w:r>
+              <w:rPr>
+                <w:noProof/>
+                <w:webHidden/>
+              </w:rPr>
+            </w:r>
+            <w:r>
+              <w:rPr>
+                <w:noProof/>
+                <w:webHidden/>
+              </w:rPr>
+              <w:fldChar w:fldCharType="separate"/>
+            </w:r>
+            <w:r>
+              <w:rPr>
+                <w:noProof/>
+                <w:webHidden/>
+              </w:rPr>
+              <w:t>3</w:t>
+            </w:r>
+            <w:r>
+              <w:rPr>
+                <w:noProof/>
+                <w:webHidden/>
+              </w:rPr>
+              <w:fldChar w:fldCharType="end"/>
+            </w:r>
+          </w:hyperlink>
+        </w:p>
+        <w:p>
+          <w:pPr>
+            <w:pStyle w:val="TDC3"/>
+            <w:tabs>
+              <w:tab w:val="right" w:leader="dot" w:pos="8494"/>
+            </w:tabs>
+            <w:ind w:left="1856"/>
+            <w:rPr>
+              <w:noProof/>
+              <w:kern w:val="0"/>
+              <w:lang w:eastAsia="es-ES"/>
+              <w14:ligatures w14:val="none"/>
+            </w:rPr>
+          </w:pPr>
+          <w:hyperlink w:anchor="_Toc72024367" w:history="1">
+            <w:r>
+              <w:rPr>
+                <w:rStyle w:val="Hipervnculo"/>
+                <w:noProof/>
+              </w:rPr>
+              <w:t>Mantenimiento correctivo</w:t>
+            </w:r>
+            <w:r>
+              <w:rPr>
+                <w:noProof/>
+                <w:webHidden/>
+              </w:rPr>
+              <w:tab/>
+            </w:r>
+            <w:r>
+              <w:rPr>
+                <w:noProof/>
+                <w:webHidden/>
+              </w:rPr>
+              <w:fldChar w:fldCharType="begin"/>
+            </w:r>
+            <w:r>
+              <w:rPr>
+                <w:noProof/>
+                <w:webHidden/>
+              </w:rPr>
+              <w:instrText xml:space="preserve"> PAGEREF _Toc72024367 \h </w:instrText>
+            </w:r>
+            <w:r>
+              <w:rPr>
+                <w:noProof/>
+                <w:webHidden/>
+              </w:rPr>
+            </w:r>
+            <w:r>
+              <w:rPr>
+                <w:noProof/>
+                <w:webHidden/>
+              </w:rPr>
+              <w:fldChar w:fldCharType="separate"/>
+            </w:r>
+            <w:r>
+              <w:rPr>
+                <w:noProof/>
+                <w:webHidden/>
+              </w:rPr>
+              <w:t>4</w:t>
+            </w:r>
+            <w:r>
+              <w:rPr>
+                <w:noProof/>
+                <w:webHidden/>
+              </w:rPr>
+              <w:fldChar w:fldCharType="end"/>
+            </w:r>
+          </w:hyperlink>
+        </w:p>
+        <w:p>
+          <w:pPr>
+            <w:pStyle w:val="TDC3"/>
+            <w:tabs>
+              <w:tab w:val="right" w:leader="dot" w:pos="8494"/>
+            </w:tabs>
+            <w:ind w:left="1856"/>
+            <w:rPr>
+              <w:noProof/>
+              <w:kern w:val="0"/>
+              <w:lang w:eastAsia="es-ES"/>
+              <w14:ligatures w14:val="none"/>
+            </w:rPr>
+          </w:pPr>
+          <w:hyperlink w:anchor="_Toc72024368" w:history="1">
+            <w:r>
+              <w:rPr>
+                <w:rStyle w:val="Hipervnculo"/>
+                <w:noProof/>
+              </w:rPr>
+              <w:t>Mantenimiento perfectivo</w:t>
+            </w:r>
+            <w:r>
+              <w:rPr>
+                <w:noProof/>
+                <w:webHidden/>
+              </w:rPr>
+              <w:tab/>
+            </w:r>
+            <w:r>
+              <w:rPr>
+                <w:noProof/>
+                <w:webHidden/>
+              </w:rPr>
+              <w:fldChar w:fldCharType="begin"/>
+            </w:r>
+            <w:r>
+              <w:rPr>
+                <w:noProof/>
+                <w:webHidden/>
+              </w:rPr>
+              <w:instrText xml:space="preserve"> PAGEREF _Toc72024368 \h </w:instrText>
+            </w:r>
+            <w:r>
+              <w:rPr>
+                <w:noProof/>
+                <w:webHidden/>
+              </w:rPr>
+            </w:r>
+            <w:r>
+              <w:rPr>
+                <w:noProof/>
+                <w:webHidden/>
+              </w:rPr>
+              <w:fldChar w:fldCharType="separate"/>
+            </w:r>
+            <w:r>
+              <w:rPr>
+                <w:noProof/>
+                <w:webHidden/>
+              </w:rPr>
+              <w:t>5</w:t>
+            </w:r>
+            <w:r>
+              <w:rPr>
+                <w:noProof/>
+                <w:webHidden/>
+              </w:rPr>
+              <w:fldChar w:fldCharType="end"/>
+            </w:r>
+          </w:hyperlink>
+        </w:p>
+        <w:p>
+          <w:pPr>
+            <w:pStyle w:val="TDC3"/>
+            <w:tabs>
+              <w:tab w:val="right" w:leader="dot" w:pos="8494"/>
+            </w:tabs>
+            <w:ind w:left="1856"/>
+            <w:rPr>
+              <w:noProof/>
+              <w:kern w:val="0"/>
+              <w:lang w:eastAsia="es-ES"/>
+              <w14:ligatures w14:val="none"/>
+            </w:rPr>
+          </w:pPr>
+          <w:hyperlink w:anchor="_Toc72024369" w:history="1">
+            <w:r>
+              <w:rPr>
+                <w:rStyle w:val="Hipervnculo"/>
+                <w:noProof/>
+              </w:rPr>
+              <w:t>Mantenimiento adaptativo</w:t>
+            </w:r>
+            <w:r>
+              <w:rPr>
+                <w:noProof/>
+                <w:webHidden/>
+              </w:rPr>
+              <w:tab/>
+            </w:r>
+            <w:r>
+              <w:rPr>
+                <w:noProof/>
+                <w:webHidden/>
+              </w:rPr>
+              <w:fldChar w:fldCharType="begin"/>
+            </w:r>
+            <w:r>
+              <w:rPr>
+                <w:noProof/>
+                <w:webHidden/>
+              </w:rPr>
+              <w:instrText xml:space="preserve"> PAGEREF _Toc72024369 \h </w:instrText>
+            </w:r>
+            <w:r>
+              <w:rPr>
+                <w:noProof/>
+                <w:webHidden/>
+              </w:rPr>
+            </w:r>
+            <w:r>
+              <w:rPr>
+                <w:noProof/>
+                <w:webHidden/>
+              </w:rPr>
+              <w:fldChar w:fldCharType="separate"/>
+            </w:r>
+            <w:r>
+              <w:rPr>
+                <w:noProof/>
+                <w:webHidden/>
+              </w:rPr>
+              <w:t>6</w:t>
+            </w:r>
+            <w:r>
+              <w:rPr>
+                <w:noProof/>
+                <w:webHidden/>
+              </w:rPr>
+              <w:fldChar w:fldCharType="end"/>
+            </w:r>
+          </w:hyperlink>
+        </w:p>
+        <w:p>
+          <w:pPr>
+            <w:pStyle w:val="TDC3"/>
+            <w:tabs>
+              <w:tab w:val="right" w:leader="dot" w:pos="8494"/>
+            </w:tabs>
+            <w:ind w:left="1856"/>
+            <w:rPr>
+              <w:noProof/>
+              <w:kern w:val="0"/>
+              <w:lang w:eastAsia="es-ES"/>
+              <w14:ligatures w14:val="none"/>
+            </w:rPr>
+          </w:pPr>
+          <w:hyperlink w:anchor="_Toc72024370" w:history="1">
+            <w:r>
+              <w:rPr>
+                <w:rStyle w:val="Hipervnculo"/>
+                <w:noProof/>
+              </w:rPr>
+              <w:t>Mantenimiento perfectivo</w:t>
+            </w:r>
+            <w:r>
+              <w:rPr>
+                <w:noProof/>
+                <w:webHidden/>
+              </w:rPr>
+              <w:tab/>
+            </w:r>
+            <w:r>
+              <w:rPr>
+                <w:noProof/>
+                <w:webHidden/>
+              </w:rPr>
+              <w:fldChar w:fldCharType="begin"/>
+            </w:r>
+            <w:r>
+              <w:rPr>
+                <w:noProof/>
+                <w:webHidden/>
+              </w:rPr>
+              <w:instrText xml:space="preserve"> PAGEREF _Toc72024370 \h </w:instrText>
+            </w:r>
+            <w:r>
+              <w:rPr>
+                <w:noProof/>
+                <w:webHidden/>
+              </w:rPr>
+            </w:r>
+            <w:r>
+              <w:rPr>
+                <w:noProof/>
+                <w:webHidden/>
+              </w:rPr>
+              <w:fldChar w:fldCharType="separate"/>
+            </w:r>
+            <w:r>
+              <w:rPr>
+                <w:noProof/>
+                <w:webHidden/>
+              </w:rPr>
+              <w:t>6</w:t>
+            </w:r>
+            <w:r>
+              <w:rPr>
+                <w:noProof/>
+                <w:webHidden/>
+              </w:rPr>
+              <w:fldChar w:fldCharType="end"/>
+            </w:r>
+          </w:hyperlink>
+        </w:p>
+        <w:p>
+          <w:pPr>
+            <w:rPr>
+              <w:b/>
+              <w:bCs/>
+            </w:rPr>
+          </w:pPr>
           <w:r>
             <w:rPr>
               <w:b/>
@@ -671,10 +1048,6 @@
       </w:sdtContent>
     </w:sdt>
     <w:p>
-      <w:pPr>
-        <w:spacing w:before="0" w:after="240" w:line="252" w:lineRule="auto"/>
-        <w:ind w:left="0" w:right="0"/>
-      </w:pPr>
       <w:r>
         <w:br w:type="page"/>
       </w:r>
@@ -684,7 +1057,7 @@
         <w:pStyle w:val="Ttulo3"/>
         <w:ind w:left="0"/>
       </w:pPr>
-      <w:bookmarkStart w:id="0" w:name="_Toc71973407"/>
+      <w:bookmarkStart w:id="0" w:name="_Toc72024363"/>
       <w:r>
         <w:lastRenderedPageBreak/>
         <w:t>Versión</w:t>
@@ -805,10 +1178,7 @@
               <w:jc w:val="center"/>
             </w:pPr>
             <w:r>
-              <w:t>0.</w:t>
-            </w:r>
-            <w:r>
-              <w:t>1</w:t>
+              <w:t>0.1</w:t>
             </w:r>
           </w:p>
         </w:tc>
@@ -856,36 +1226,50 @@
               <w:jc w:val="center"/>
             </w:pPr>
             <w:r>
-              <w:t>Se ha añadido</w:t>
-            </w:r>
-            <w:r>
-              <w:t xml:space="preserve"> </w:t>
-            </w:r>
-            <w:r>
-              <w:t xml:space="preserve">apartado </w:t>
-            </w:r>
-            <w:r>
-              <w:t>de la descripción del servicio</w:t>
+              <w:t xml:space="preserve">Se ha añadido apartado </w:t>
+            </w:r>
+            <w:r>
+              <w:t xml:space="preserve">de del servicio </w:t>
+            </w:r>
+            <w:r>
+              <w:t xml:space="preserve">de mantenimiento </w:t>
+            </w:r>
+            <w:r>
+              <w:t>ofrecido</w:t>
             </w:r>
           </w:p>
         </w:tc>
       </w:tr>
     </w:tbl>
-    <w:p/>
+    <w:p>
+      <w:pPr>
+        <w:ind w:left="0"/>
+      </w:pPr>
+    </w:p>
+    <w:p>
+      <w:pPr>
+        <w:ind w:left="0"/>
+      </w:pPr>
+    </w:p>
     <w:p>
       <w:pPr>
         <w:pStyle w:val="Ttulo3"/>
         <w:ind w:left="0"/>
       </w:pPr>
-    </w:p>
-    <w:p>
-      <w:pPr>
-        <w:pStyle w:val="Ttulo3"/>
-        <w:ind w:left="0"/>
-      </w:pPr>
-      <w:r>
-        <w:t>descripción del servicio ofrecido</w:t>
-      </w:r>
+      <w:bookmarkStart w:id="1" w:name="_Toc72024364"/>
+      <w:r>
+        <w:t>S</w:t>
+      </w:r>
+      <w:r>
+        <w:t>ervicio</w:t>
+      </w:r>
+      <w:r>
+        <w:t xml:space="preserve"> de mantenimiento </w:t>
+      </w:r>
+      <w:r>
+        <w:t>ofrecido</w:t>
+      </w:r>
+      <w:bookmarkEnd w:id="1"/>
     </w:p>
     <w:p>
       <w:pPr>
@@ -895,20 +1279,829 @@
           <w:color w:val="C45911" w:themeColor="accent2" w:themeShade="BF"/>
         </w:rPr>
       </w:pPr>
+      <w:bookmarkStart w:id="2" w:name="_Toc72024365"/>
       <w:r>
         <w:rPr>
           <w:color w:val="C45911" w:themeColor="accent2" w:themeShade="BF"/>
         </w:rPr>
-        <w:t>Introducción</w:t>
-      </w:r>
+        <w:t>D</w:t>
+      </w:r>
+      <w:r>
+        <w:rPr>
+          <w:color w:val="C45911" w:themeColor="accent2" w:themeShade="BF"/>
+        </w:rPr>
+        <w:t>escripción</w:t>
+      </w:r>
+      <w:r>
+        <w:rPr>
+          <w:color w:val="C45911" w:themeColor="accent2" w:themeShade="BF"/>
+        </w:rPr>
+        <w:t xml:space="preserve"> de SLA</w:t>
+      </w:r>
+      <w:bookmarkEnd w:id="2"/>
     </w:p>
     <w:p>
       <w:pPr>
         <w:ind w:left="708"/>
         <w:jc w:val="both"/>
       </w:pPr>
+      <w:r>
+        <w:t xml:space="preserve">El objetivo </w:t>
+      </w:r>
+      <w:r>
+        <w:t xml:space="preserve">general </w:t>
+      </w:r>
+      <w:r>
+        <w:t xml:space="preserve">de un acuerdo de nivel de servicio (SLA) es establecer un acuerdo entre los proveedores de servicio y los clientes, fijando el nivel acordado para la calidad de dicho servicio. De esta forma, los SLA definen un punto de entendimiento común sobre servicios, prioridades, responsabilidades y garantías. Mediante la definición de este acuerdo, los usuarios podrán </w:t>
+      </w:r>
+      <w:r>
+        <w:t>saber qué esperar como mínimo respecto a los servicios ofrecidos por la empresa, en ningún caso mediante este acuerdo sabrán la forma en que el proveedor ofrece ese servicio.</w:t>
+      </w:r>
+    </w:p>
+    <w:p>
+      <w:pPr>
+        <w:ind w:left="708"/>
+        <w:jc w:val="both"/>
+      </w:pPr>
+      <w:r>
+        <w:t>Cada área de servicio debe tener un SLA definido, comprendiendo de esta forma los niveles de disponibilidad, servicio, rendimiento u otros atributos.</w:t>
+      </w:r>
+    </w:p>
+    <w:p>
+      <w:pPr>
+        <w:ind w:left="708"/>
+        <w:jc w:val="both"/>
+      </w:pPr>
+      <w:r>
+        <w:t>Un SLA puede contener un alto número de parámetros con sus correspondientes objetivos. Para cualquier pr</w:t>
+      </w:r>
+      <w:r>
+        <w:t>oceso de negocio se deben de reflejar de forma clara los servicios que se cubren bajo el SLA y el nivel operativo normal.</w:t>
+      </w:r>
+    </w:p>
+    <w:p>
+      <w:pPr>
+        <w:ind w:left="708"/>
+        <w:jc w:val="both"/>
+      </w:pPr>
+      <w:r>
+        <w:t>El objetivo de nivel de servicio (SLO) sirve como punto de referencia para los indicadores, parámetros o métricas definidas con objetivos de nivel de servicio específicos. Se puede hacer referencia a los SLO como características medibles de un SLA, como los aspectos de Calidad de Servicio (</w:t>
+      </w:r>
+      <w:proofErr w:type="spellStart"/>
+      <w:r>
+        <w:t>QoS</w:t>
+      </w:r>
+      <w:proofErr w:type="spellEnd"/>
+      <w:r>
+        <w:t>) que son alcanzables, medibles, significativos y aceptables tanto para los proveedores de servicios como para los clientes.</w:t>
+      </w:r>
+    </w:p>
+    <w:p>
+      <w:pPr>
+        <w:ind w:left="708"/>
+        <w:jc w:val="both"/>
+      </w:pPr>
+      <w:r>
+        <w:t>Es crucial que las condiciones de calidad</w:t>
+      </w:r>
+      <w:r>
+        <w:t xml:space="preserve"> afecten a todos los elementos implicados del servicio y que se especifiquen los términos y parámetros sobre los que se adquiere el compromiso en el servicio, se indique el modo de cálculo (métrica e intervalos) del índice de cumplimiento y las posibles compensaciones por incumplimiento, así como las exclusiones o limitaciones en dichos cálculos.</w:t>
+      </w:r>
+    </w:p>
+    <w:p>
+      <w:pPr>
+        <w:pStyle w:val="Ttulo3"/>
+        <w:ind w:left="0" w:firstLine="720"/>
+        <w:rPr>
+          <w:color w:val="C45911" w:themeColor="accent2" w:themeShade="BF"/>
+        </w:rPr>
+      </w:pPr>
+      <w:bookmarkStart w:id="3" w:name="_Toc72024366"/>
+      <w:r>
+        <w:rPr>
+          <w:color w:val="C45911" w:themeColor="accent2" w:themeShade="BF"/>
+        </w:rPr>
+        <w:t>D</w:t>
+      </w:r>
+      <w:r>
+        <w:rPr>
+          <w:color w:val="C45911" w:themeColor="accent2" w:themeShade="BF"/>
+        </w:rPr>
+        <w:t>efinición del servicio</w:t>
+      </w:r>
+      <w:r>
+        <w:rPr>
+          <w:color w:val="C45911" w:themeColor="accent2" w:themeShade="BF"/>
+        </w:rPr>
+        <w:t xml:space="preserve"> de mantenimiento</w:t>
+      </w:r>
+      <w:bookmarkEnd w:id="3"/>
+    </w:p>
+    <w:p>
+      <w:pPr>
+        <w:ind w:left="708"/>
+        <w:jc w:val="both"/>
+      </w:pPr>
+      <w:r>
+        <w:t>El servicio de mantenimiento ofrecido tiene como objetivo dar respuesta a todas las necesidades que requieran la entrega y puesta en producción de nuevas versiones de los servicios ofrecidos, así como las tareas que serán necesarias llevar a cabo para la corrección y mejora de los procesos.</w:t>
+      </w:r>
+    </w:p>
+    <w:p>
+      <w:pPr>
+        <w:ind w:left="708"/>
+        <w:jc w:val="both"/>
+      </w:pPr>
+      <w:r>
+        <w:t>Las actuaciones que sean necesarias para realizar un mantenimiento se darán por finalizadas tras certificar, mediante aplicaciones y módulos que se actualizan, el correcto funcionamiento en producción</w:t>
+      </w:r>
+      <w:r>
+        <w:t>. Para dar por finalizado un proceso, se comprobará la conformidad a los requisitos y planes exigidos por el SLA.</w:t>
+      </w:r>
+    </w:p>
+    <w:p>
+      <w:pPr>
+        <w:ind w:left="708"/>
+        <w:jc w:val="both"/>
+      </w:pPr>
+      <w:r>
+        <w:t xml:space="preserve">Todo defecto detectado previo al fin del periodo de </w:t>
+      </w:r>
+      <w:r>
+        <w:t>garantía</w:t>
+      </w:r>
+      <w:r>
+        <w:t xml:space="preserve"> deberá ser resuelto sin cargo alguno al contrato.</w:t>
+      </w:r>
+    </w:p>
+    <w:p>
+      <w:pPr>
+        <w:pStyle w:val="Ttulo3"/>
+        <w:ind w:left="1440"/>
+        <w:rPr>
+          <w:color w:val="808080" w:themeColor="background1" w:themeShade="80"/>
+        </w:rPr>
+      </w:pPr>
+      <w:bookmarkStart w:id="4" w:name="_Toc72024367"/>
+      <w:r>
+        <w:rPr>
+          <w:color w:val="808080" w:themeColor="background1" w:themeShade="80"/>
+        </w:rPr>
+        <w:lastRenderedPageBreak/>
+        <w:t xml:space="preserve">Mantenimiento </w:t>
+      </w:r>
+      <w:r>
+        <w:rPr>
+          <w:color w:val="808080" w:themeColor="background1" w:themeShade="80"/>
+        </w:rPr>
+        <w:t>correctivo</w:t>
+      </w:r>
+      <w:bookmarkEnd w:id="4"/>
+    </w:p>
+    <w:p>
+      <w:pPr>
+        <w:ind w:left="1416"/>
+        <w:jc w:val="both"/>
+      </w:pPr>
+      <w:r>
+        <w:t xml:space="preserve">Las actividades que se incluyen para la realización del mantenimiento correctivo abarcan desde la recepción y registro de los errores e incidencias, su análisis, diagnóstico y propuesta de la solución, hasta el seguimiento y resolución de </w:t>
+      </w:r>
+      <w:r>
+        <w:t>estos</w:t>
+      </w:r>
+      <w:r>
+        <w:t>.</w:t>
+      </w:r>
+      <w:r>
+        <w:t xml:space="preserve"> Además, el proveedor será el responsable de los desarrollos necesarios para corregir los datos erróneos por el mal funcionamiento de la aplicación.</w:t>
+      </w:r>
+    </w:p>
+    <w:p>
+      <w:pPr>
+        <w:ind w:left="1416"/>
+        <w:jc w:val="both"/>
+      </w:pPr>
+      <w:r>
+        <w:t>La actividad de la línea base correctiva estará directamente ligada con la resolución de los problemas detectados durante la explotación de las aplicaciones, lo que implicará actualizaciones al código y actividades para la recuperación de estados estables, y que deberán ser sincronizadas con las actividades de desarrollo de cambios y nuevas versiones que se lleven a cabo sobre las mismas.</w:t>
+      </w:r>
+    </w:p>
+    <w:p>
+      <w:pPr>
+        <w:ind w:left="1416"/>
+        <w:jc w:val="both"/>
+      </w:pPr>
+      <w:r>
+        <w:t>Cualquier actuación sobre el software motivada por un fallo o error de la aplicación será considerada siempre como actividad correctiva y en ningún caso actividad de tipo evolutivo.</w:t>
+      </w:r>
+    </w:p>
+    <w:p>
+      <w:pPr>
+        <w:ind w:left="1416"/>
+        <w:jc w:val="both"/>
+      </w:pPr>
+      <w:r>
+        <w:t>Toda petición de mantenimiento correctivo, así como las actividades asociadas a la petición, quedarán registradas en la herramienta de soporte “iTop”. El proveedor de servicios deberá actualizar la documentación asociada a las aplicaciones involucradas.</w:t>
+      </w:r>
+    </w:p>
+    <w:p>
+      <w:pPr>
+        <w:ind w:left="1416"/>
+        <w:jc w:val="both"/>
+      </w:pPr>
+      <w:r>
+        <w:t xml:space="preserve">Las incidencias detectadas </w:t>
+      </w:r>
+      <w:r>
+        <w:t>se clasificarán según un nivel de priorización determinado. En la siguiente tabla podemos ver cuáles son esos niveles dependiendo de la urgencia y el impacto:</w:t>
+      </w:r>
+    </w:p>
+    <w:p>
+      <w:pPr>
+        <w:ind w:left="1416"/>
+        <w:jc w:val="both"/>
+      </w:pPr>
+    </w:p>
+    <w:p>
+      <w:pPr>
+        <w:ind w:left="1416"/>
+        <w:jc w:val="both"/>
+      </w:pPr>
+      <w:r>
+        <w:rPr>
+          <w:noProof/>
+        </w:rPr>
+        <w:drawing>
+          <wp:inline distT="0" distB="0" distL="0" distR="0" wp14:anchorId="05E655C7" wp14:editId="7C71D4DE">
+            <wp:extent cx="4110824" cy="2395725"/>
+            <wp:effectExtent l="0" t="0" r="4445" b="5080"/>
+            <wp:docPr id="11" name="Imagen 11" descr="Diagrama, Forma&#10;&#10;Descripción generada automáticamente"/>
+            <wp:cNvGraphicFramePr>
+              <a:graphicFrameLocks xmlns:a="http://schemas.openxmlformats.org/drawingml/2006/main" noChangeAspect="1"/>
+            </wp:cNvGraphicFramePr>
+            <a:graphic xmlns:a="http://schemas.openxmlformats.org/drawingml/2006/main">
+              <a:graphicData uri="http://schemas.openxmlformats.org/drawingml/2006/picture">
+                <pic:pic xmlns:pic="http://schemas.openxmlformats.org/drawingml/2006/picture">
+                  <pic:nvPicPr>
+                    <pic:cNvPr id="11" name="Imagen 11" descr="Diagrama, Forma&#10;&#10;Descripción generada automáticamente"/>
+                    <pic:cNvPicPr>
+                      <a:picLocks noChangeAspect="1" noChangeArrowheads="1"/>
+                    </pic:cNvPicPr>
+                  </pic:nvPicPr>
+                  <pic:blipFill>
+                    <a:blip r:embed="rId9">
+                      <a:extLst>
+                        <a:ext uri="{28A0092B-C50C-407E-A947-70E740481C1C}">
+                          <a14:useLocalDpi xmlns:a14="http://schemas.microsoft.com/office/drawing/2010/main" val="0"/>
+                        </a:ext>
+                      </a:extLst>
+                    </a:blip>
+                    <a:srcRect/>
+                    <a:stretch>
+                      <a:fillRect/>
+                    </a:stretch>
+                  </pic:blipFill>
+                  <pic:spPr bwMode="auto">
+                    <a:xfrm>
+                      <a:off x="0" y="0"/>
+                      <a:ext cx="4131785" cy="2407941"/>
+                    </a:xfrm>
+                    <a:prstGeom prst="rect">
+                      <a:avLst/>
+                    </a:prstGeom>
+                    <a:noFill/>
+                    <a:ln>
+                      <a:noFill/>
+                    </a:ln>
+                  </pic:spPr>
+                </pic:pic>
+              </a:graphicData>
+            </a:graphic>
+          </wp:inline>
+        </w:drawing>
+      </w:r>
+    </w:p>
+    <w:p>
+      <w:pPr>
+        <w:pStyle w:val="Descripcin"/>
+        <w:ind w:left="1488" w:firstLine="636"/>
+      </w:pPr>
+      <w:r>
+        <w:t xml:space="preserve">                   </w:t>
+      </w:r>
+      <w:r>
+        <w:t xml:space="preserve">     </w:t>
+      </w:r>
+      <w:r>
+        <w:t xml:space="preserve"> Ilustración 1 – Tabla de niveles de priorización</w:t>
+      </w:r>
+    </w:p>
+    <w:p/>
+    <w:p>
+      <w:pPr>
+        <w:ind w:left="1416"/>
+        <w:jc w:val="both"/>
+      </w:pPr>
+      <w:r>
+        <w:t>Los niveles en los que se dividen tanto el impacto como la urgencia son: alto, medio y bajo.</w:t>
+      </w:r>
+    </w:p>
+    <w:p>
+      <w:pPr>
+        <w:ind w:left="1416"/>
+        <w:jc w:val="both"/>
+      </w:pPr>
+      <w:r>
+        <w:t>El impacto se medirá por el número de usuarios influenciados por lo general. Si uno o varios servicios están caídos, el número se podrá determinar a partir de datos de la CMDB.</w:t>
+      </w:r>
+    </w:p>
+    <w:p>
+      <w:pPr>
+        <w:ind w:left="1416"/>
+        <w:jc w:val="both"/>
+      </w:pPr>
+    </w:p>
+    <w:p>
+      <w:pPr>
+        <w:ind w:left="1416"/>
+        <w:jc w:val="both"/>
+      </w:pPr>
+      <w:r>
+        <w:lastRenderedPageBreak/>
+        <w:t>La urgencia ve</w:t>
+      </w:r>
+      <w:r>
+        <w:t>ndrá determinada por el usuario, siendo esta una medida subjetiva.</w:t>
+      </w:r>
+    </w:p>
+    <w:p>
+      <w:pPr>
+        <w:ind w:left="1416"/>
+        <w:jc w:val="both"/>
+      </w:pPr>
+      <w:r>
+        <w:t>La prioridad puede cambiar con el tiempo a medida que cambia la urgencia o el impacto, o ambos</w:t>
+      </w:r>
+      <w:r>
+        <w:t>.</w:t>
+      </w:r>
+      <w:r>
+        <w:t xml:space="preserve"> Según </w:t>
+      </w:r>
+      <w:r>
+        <w:t>la clasificación de la incidencia</w:t>
+      </w:r>
+      <w:r>
+        <w:t xml:space="preserve"> (del nivel 1 </w:t>
+      </w:r>
+      <w:r>
+        <w:t>hasta el nivel</w:t>
+      </w:r>
+      <w:r>
+        <w:t xml:space="preserve"> 5)</w:t>
+      </w:r>
+      <w:r>
+        <w:t xml:space="preserve"> se le asignará un tiempo para resolverla</w:t>
+      </w:r>
+      <w:r>
+        <w:t xml:space="preserve">. En la siguiente tabla podemos ver un ejemplo de clasificación (valores </w:t>
+      </w:r>
+      <w:r>
+        <w:t xml:space="preserve">de tiempo </w:t>
+      </w:r>
+      <w:r>
+        <w:t>dados a modo de ejemplo):</w:t>
+      </w:r>
+    </w:p>
+    <w:p>
+      <w:pPr>
+        <w:ind w:left="1416"/>
+        <w:jc w:val="both"/>
+      </w:pPr>
+    </w:p>
+    <w:p>
+      <w:pPr>
+        <w:ind w:left="1416"/>
+        <w:jc w:val="both"/>
+      </w:pPr>
+      <w:r>
+        <w:t xml:space="preserve">                          </w:t>
+      </w:r>
+      <w:r>
+        <w:rPr>
+          <w:noProof/>
+        </w:rPr>
+        <w:drawing>
+          <wp:inline distT="0" distB="0" distL="0" distR="0" wp14:anchorId="24F3F7AC" wp14:editId="0A01019F">
+            <wp:extent cx="2552176" cy="2213417"/>
+            <wp:effectExtent l="0" t="0" r="635" b="0"/>
+            <wp:docPr id="19" name="Imagen 19" descr="Tabla&#10;&#10;Descripción generada automáticamente"/>
+            <wp:cNvGraphicFramePr>
+              <a:graphicFrameLocks xmlns:a="http://schemas.openxmlformats.org/drawingml/2006/main" noChangeAspect="1"/>
+            </wp:cNvGraphicFramePr>
+            <a:graphic xmlns:a="http://schemas.openxmlformats.org/drawingml/2006/main">
+              <a:graphicData uri="http://schemas.openxmlformats.org/drawingml/2006/picture">
+                <pic:pic xmlns:pic="http://schemas.openxmlformats.org/drawingml/2006/picture">
+                  <pic:nvPicPr>
+                    <pic:cNvPr id="19" name="Imagen 19" descr="Tabla&#10;&#10;Descripción generada automáticamente"/>
+                    <pic:cNvPicPr>
+                      <a:picLocks noChangeAspect="1" noChangeArrowheads="1"/>
+                    </pic:cNvPicPr>
+                  </pic:nvPicPr>
+                  <pic:blipFill>
+                    <a:blip r:embed="rId10">
+                      <a:extLst>
+                        <a:ext uri="{28A0092B-C50C-407E-A947-70E740481C1C}">
+                          <a14:useLocalDpi xmlns:a14="http://schemas.microsoft.com/office/drawing/2010/main" val="0"/>
+                        </a:ext>
+                      </a:extLst>
+                    </a:blip>
+                    <a:srcRect/>
+                    <a:stretch>
+                      <a:fillRect/>
+                    </a:stretch>
+                  </pic:blipFill>
+                  <pic:spPr bwMode="auto">
+                    <a:xfrm>
+                      <a:off x="0" y="0"/>
+                      <a:ext cx="2562718" cy="2222560"/>
+                    </a:xfrm>
+                    <a:prstGeom prst="rect">
+                      <a:avLst/>
+                    </a:prstGeom>
+                    <a:noFill/>
+                    <a:ln>
+                      <a:noFill/>
+                    </a:ln>
+                  </pic:spPr>
+                </pic:pic>
+              </a:graphicData>
+            </a:graphic>
+          </wp:inline>
+        </w:drawing>
+      </w:r>
+    </w:p>
+    <w:p>
+      <w:pPr>
+        <w:ind w:left="1416"/>
+        <w:jc w:val="both"/>
+        <w:rPr>
+          <w:i/>
+          <w:iCs/>
+          <w:color w:val="44546A" w:themeColor="text2"/>
+          <w:sz w:val="18"/>
+          <w:szCs w:val="18"/>
+        </w:rPr>
+      </w:pPr>
+      <w:r>
+        <w:rPr>
+          <w:i/>
+          <w:iCs/>
+          <w:sz w:val="18"/>
+          <w:szCs w:val="18"/>
+        </w:rPr>
+        <w:t xml:space="preserve">                            </w:t>
+      </w:r>
+      <w:r>
+        <w:rPr>
+          <w:i/>
+          <w:iCs/>
+          <w:color w:val="44546A" w:themeColor="text2"/>
+          <w:sz w:val="18"/>
+          <w:szCs w:val="18"/>
+        </w:rPr>
+        <w:t>Ilustración 2 – Tabla de tiempos de resolución</w:t>
+      </w:r>
+      <w:r>
+        <w:rPr>
+          <w:i/>
+          <w:iCs/>
+          <w:color w:val="44546A" w:themeColor="text2"/>
+          <w:sz w:val="18"/>
+          <w:szCs w:val="18"/>
+        </w:rPr>
+        <w:t xml:space="preserve"> de incidencias</w:t>
+      </w:r>
+    </w:p>
+    <w:p>
+      <w:pPr>
+        <w:ind w:left="1416"/>
+        <w:jc w:val="both"/>
+        <w:rPr>
+          <w:i/>
+          <w:iCs/>
+          <w:color w:val="44546A" w:themeColor="text2"/>
+          <w:sz w:val="18"/>
+          <w:szCs w:val="18"/>
+        </w:rPr>
+      </w:pPr>
+    </w:p>
+    <w:p>
+      <w:pPr>
+        <w:ind w:left="1416"/>
+        <w:jc w:val="both"/>
+      </w:pPr>
+      <w:r>
+        <w:t>El equipo asignado a estas tareas estará formado por perfiles con capacidad de análisis y diseño y con la experiencia y conocimiento técnico y funcional necesario para el correcto desempeño de su trabajo.</w:t>
+      </w:r>
+    </w:p>
+    <w:p>
+      <w:pPr>
+        <w:pStyle w:val="Ttulo3"/>
+        <w:ind w:left="1440"/>
+        <w:rPr>
+          <w:color w:val="808080" w:themeColor="background1" w:themeShade="80"/>
+        </w:rPr>
+      </w:pPr>
+      <w:bookmarkStart w:id="5" w:name="_Toc72024368"/>
+      <w:r>
+        <w:rPr>
+          <w:color w:val="808080" w:themeColor="background1" w:themeShade="80"/>
+        </w:rPr>
+        <w:t>Mantenimiento perfectivo</w:t>
+      </w:r>
+      <w:bookmarkEnd w:id="5"/>
+    </w:p>
+    <w:p>
+      <w:pPr>
+        <w:ind w:left="1416"/>
+        <w:jc w:val="both"/>
+      </w:pPr>
+      <w:r>
+        <w:t xml:space="preserve">Definido como el conjunto de acciones propuestas por el proveedor orientadas a la modificación de las aplicaciones con el fin de minimizar </w:t>
+      </w:r>
+      <w:r>
+        <w:t>riesgos, mejorar la calidad interna de los sistemas en cualquiera de sus aspectos y adecuar el sistema según la estrategia corporativa de la Organización</w:t>
+      </w:r>
+      <w:r>
+        <w:t>:</w:t>
+      </w:r>
+    </w:p>
+    <w:p>
+      <w:pPr>
+        <w:ind w:left="1416"/>
+        <w:jc w:val="both"/>
+      </w:pPr>
+    </w:p>
+    <w:p>
+      <w:pPr>
+        <w:pStyle w:val="Prrafodelista"/>
+        <w:numPr>
+          <w:ilvl w:val="0"/>
+          <w:numId w:val="2"/>
+        </w:numPr>
+        <w:jc w:val="both"/>
+      </w:pPr>
+      <w:r>
+        <w:t>Restructuración, depuración y optimización del código.</w:t>
+      </w:r>
+    </w:p>
+    <w:p>
+      <w:pPr>
+        <w:pStyle w:val="Prrafodelista"/>
+        <w:numPr>
+          <w:ilvl w:val="0"/>
+          <w:numId w:val="2"/>
+        </w:numPr>
+        <w:jc w:val="both"/>
+      </w:pPr>
+      <w:r>
+        <w:t>Factorización, modularización y reutilización del software.</w:t>
+      </w:r>
+    </w:p>
+    <w:p>
+      <w:pPr>
+        <w:pStyle w:val="Prrafodelista"/>
+        <w:numPr>
+          <w:ilvl w:val="0"/>
+          <w:numId w:val="2"/>
+        </w:numPr>
+        <w:jc w:val="both"/>
+      </w:pPr>
+      <w:r>
+        <w:t>Optimización de recursos y mejora del rendimiento y eficiencia.</w:t>
+      </w:r>
+    </w:p>
+    <w:p>
+      <w:pPr>
+        <w:pStyle w:val="Prrafodelista"/>
+        <w:numPr>
+          <w:ilvl w:val="0"/>
+          <w:numId w:val="2"/>
+        </w:numPr>
+        <w:jc w:val="both"/>
+      </w:pPr>
+      <w:r>
+        <w:t>Mejora y adecuación de la accesibilidad y usabilidad a las nuevas tecnologías.</w:t>
+      </w:r>
+    </w:p>
+    <w:p>
+      <w:pPr>
+        <w:pStyle w:val="Prrafodelista"/>
+        <w:numPr>
+          <w:ilvl w:val="0"/>
+          <w:numId w:val="2"/>
+        </w:numPr>
+        <w:jc w:val="both"/>
+      </w:pPr>
+      <w:r>
+        <w:t>Optimización tecnológica para la reducción de costes, la minimización de errores y el aumento de la productividad.</w:t>
+      </w:r>
+    </w:p>
+    <w:p>
+      <w:pPr>
+        <w:jc w:val="both"/>
+      </w:pPr>
+    </w:p>
+    <w:p>
+      <w:pPr>
+        <w:ind w:left="1416"/>
+        <w:jc w:val="both"/>
+      </w:pPr>
+      <w:r>
+        <w:t>Las actividades asociadas a este tipo de mantenimiento estarán relacionadas con cambios en el software mientras se trabaja en la implementación de nuevas funcionalidades.</w:t>
+      </w:r>
+    </w:p>
+    <w:p>
+      <w:pPr>
+        <w:ind w:left="1416"/>
+        <w:jc w:val="both"/>
+      </w:pPr>
+      <w:r>
+        <w:t>Para su gestión se utilizará el mismo sistema de clasificación en niveles de prioridad que en el mantenimiento correctivo.</w:t>
+      </w:r>
+      <w:r>
+        <w:t xml:space="preserve"> En este caso, la urgencia vendrá dada por la persona </w:t>
+      </w:r>
+      <w:r>
+        <w:t xml:space="preserve">de la organización </w:t>
+      </w:r>
+      <w:r>
+        <w:t xml:space="preserve">responsable de la </w:t>
+      </w:r>
+      <w:r>
+        <w:t>petición</w:t>
+      </w:r>
+      <w:r>
+        <w:t xml:space="preserve"> llevada cabo.</w:t>
+      </w:r>
+    </w:p>
+    <w:p>
+      <w:pPr>
+        <w:pStyle w:val="Ttulo3"/>
+        <w:ind w:left="1440"/>
+        <w:rPr>
+          <w:color w:val="808080" w:themeColor="background1" w:themeShade="80"/>
+        </w:rPr>
+      </w:pPr>
+      <w:bookmarkStart w:id="6" w:name="_Toc72024369"/>
+      <w:r>
+        <w:rPr>
+          <w:color w:val="808080" w:themeColor="background1" w:themeShade="80"/>
+        </w:rPr>
+        <w:lastRenderedPageBreak/>
+        <w:t>Mantenimiento adaptativo</w:t>
+      </w:r>
+      <w:bookmarkEnd w:id="6"/>
+    </w:p>
+    <w:p>
+      <w:pPr>
+        <w:ind w:left="1416"/>
+        <w:jc w:val="both"/>
+      </w:pPr>
+      <w:r>
+        <w:t xml:space="preserve">Son las modificaciones que afectan a los entornos en los que el sistema opera, por ejemplo, cambios de configuración del hardware, software de base, gestores de base de datos, comunicaciones, etc. Incluye, entre otros: </w:t>
+      </w:r>
+    </w:p>
+    <w:p>
+      <w:pPr>
+        <w:ind w:left="1416"/>
+        <w:jc w:val="both"/>
+      </w:pPr>
+    </w:p>
+    <w:p>
+      <w:pPr>
+        <w:pStyle w:val="Prrafodelista"/>
+        <w:numPr>
+          <w:ilvl w:val="0"/>
+          <w:numId w:val="3"/>
+        </w:numPr>
+        <w:jc w:val="both"/>
+      </w:pPr>
+      <w:r>
+        <w:t>Cambios en el entorno de los datos o su procesamiento.</w:t>
+      </w:r>
+    </w:p>
+    <w:p>
+      <w:pPr>
+        <w:pStyle w:val="Prrafodelista"/>
+        <w:numPr>
+          <w:ilvl w:val="0"/>
+          <w:numId w:val="3"/>
+        </w:numPr>
+        <w:jc w:val="both"/>
+      </w:pPr>
+      <w:r>
+        <w:t>Cambios en la plataforma o arquitectura tecnológica.</w:t>
+      </w:r>
+    </w:p>
+    <w:p>
+      <w:pPr>
+        <w:pStyle w:val="Prrafodelista"/>
+        <w:numPr>
+          <w:ilvl w:val="0"/>
+          <w:numId w:val="3"/>
+        </w:numPr>
+        <w:jc w:val="both"/>
+      </w:pPr>
+      <w:r>
+        <w:t xml:space="preserve">Modificación de procedimientos existentes que no implican nuevas funcionalidades. </w:t>
+      </w:r>
+    </w:p>
+    <w:p>
+      <w:pPr>
+        <w:pStyle w:val="Prrafodelista"/>
+        <w:numPr>
+          <w:ilvl w:val="0"/>
+          <w:numId w:val="3"/>
+        </w:numPr>
+        <w:jc w:val="both"/>
+      </w:pPr>
+      <w:r>
+        <w:t>Exportaciones e importaciones de datos dedicados a la integración con otras aplicaciones del entorno, para mantenimiento de integridad de la información .</w:t>
+      </w:r>
+    </w:p>
+    <w:p>
+      <w:pPr>
+        <w:pStyle w:val="Prrafodelista"/>
+        <w:numPr>
+          <w:ilvl w:val="0"/>
+          <w:numId w:val="3"/>
+        </w:numPr>
+        <w:jc w:val="both"/>
+      </w:pPr>
+      <w:r>
+        <w:t xml:space="preserve">Integración con otros aplicativos a nivel de plataforma tecnológica. </w:t>
+      </w:r>
+    </w:p>
+    <w:p>
+      <w:pPr>
+        <w:pStyle w:val="Prrafodelista"/>
+        <w:numPr>
+          <w:ilvl w:val="0"/>
+          <w:numId w:val="3"/>
+        </w:numPr>
+        <w:jc w:val="both"/>
+      </w:pPr>
+      <w:r>
+        <w:t>La parametrización de aplicaciones.</w:t>
+      </w:r>
+    </w:p>
+    <w:p>
+      <w:pPr>
+        <w:ind w:left="1416"/>
+        <w:jc w:val="both"/>
+      </w:pPr>
+      <w:r>
+        <w:t>Para su gestión se utilizará el mismo sistema de clasificación en niveles de prioridad que en el mantenimiento perfectivo.</w:t>
+      </w:r>
+    </w:p>
+    <w:p>
+      <w:pPr>
+        <w:pStyle w:val="Ttulo3"/>
+        <w:ind w:left="1440"/>
+        <w:rPr>
+          <w:color w:val="808080" w:themeColor="background1" w:themeShade="80"/>
+        </w:rPr>
+      </w:pPr>
+      <w:bookmarkStart w:id="7" w:name="_Toc72024370"/>
+      <w:r>
+        <w:rPr>
+          <w:color w:val="808080" w:themeColor="background1" w:themeShade="80"/>
+        </w:rPr>
+        <w:t>Mantenimiento perfectivo</w:t>
+      </w:r>
+      <w:bookmarkEnd w:id="7"/>
+    </w:p>
+    <w:p>
+      <w:pPr>
+        <w:ind w:left="1416"/>
+        <w:jc w:val="both"/>
+      </w:pPr>
+      <w:r>
+        <w:t>Definido como el conjunto de acciones propuestas por el proveedor orientadas a la modificación de las aplicaciones con el fin de minimizar el mantenimiento correctivo y mejorar la calidad de estas.</w:t>
+      </w:r>
+    </w:p>
+    <w:p>
+      <w:pPr>
+        <w:ind w:left="1416"/>
+        <w:jc w:val="both"/>
+      </w:pPr>
+      <w:r>
+        <w:t>Para su gestión se utilizará el mismo sistema de clasificación en niveles de prioridad que en el mantenimiento perfectivo.</w:t>
+      </w:r>
     </w:p>
     <w:sectPr>
+      <w:headerReference w:type="default" r:id="rId11"/>
+      <w:footerReference w:type="default" r:id="rId12"/>
       <w:pgSz w:w="11906" w:h="16838"/>
       <w:pgMar w:top="1417" w:right="1701" w:bottom="1417" w:left="1701" w:header="708" w:footer="708" w:gutter="0"/>
       <w:cols w:space="708"/>
@@ -950,6 +2143,61 @@
 </w:endnotes>
 </file>
 
+<file path=word/footer1.xml><?xml version="1.0" encoding="utf-8"?>
+<w:ftr xmlns:wpc="http://schemas.microsoft.com/office/word/2010/wordprocessingCanvas" xmlns:cx="http://schemas.microsoft.com/office/drawing/2014/chartex" xmlns:cx1="http://schemas.microsoft.com/office/drawing/2015/9/8/chartex" xmlns:cx2="http://schemas.microsoft.com/office/drawing/2015/10/21/chartex" xmlns:cx3="http://schemas.microsoft.com/office/drawing/2016/5/9/chartex" xmlns:cx4="http://schemas.microsoft.com/office/drawing/2016/5/10/chartex" xmlns:cx5="http://schemas.microsoft.com/office/drawing/2016/5/11/chartex" xmlns:cx6="http://schemas.microsoft.com/office/drawing/2016/5/12/chartex" xmlns:cx7="http://schemas.microsoft.com/office/drawing/2016/5/13/chartex" xmlns:cx8="http://schemas.microsoft.com/office/drawing/2016/5/14/chartex" xmlns:mc="http://schemas.openxmlformats.org/markup-compatibility/2006" xmlns:aink="http://schemas.microsoft.com/office/drawing/2016/ink" xmlns:am3d="http://schemas.microsoft.com/office/drawing/2017/model3d" xmlns:o="urn:schemas-microsoft-com:office:office" xmlns:r="http://schemas.openxmlformats.org/officeDocument/2006/relationships" xmlns:m="http://schemas.openxmlformats.org/officeDocument/2006/math" xmlns:v="urn:schemas-microsoft-com:vml" xmlns:wp14="http://schemas.microsoft.com/office/word/2010/wordprocessingDrawing" xmlns:wp="http://schemas.openxmlformats.org/drawingml/2006/wordprocessingDrawing" xmlns:w10="urn:schemas-microsoft-com:office:word" xmlns:w="http://schemas.openxmlformats.org/wordprocessingml/2006/main" xmlns:w14="http://schemas.microsoft.com/office/word/2010/wordml" xmlns:w15="http://schemas.microsoft.com/office/word/2012/wordml" xmlns:w16cex="http://schemas.microsoft.com/office/word/2018/wordml/cex" xmlns:w16cid="http://schemas.microsoft.com/office/word/2016/wordml/cid" xmlns:w16="http://schemas.microsoft.com/office/word/2018/wordml" xmlns:w16sdtdh="http://schemas.microsoft.com/office/word/2020/wordml/sdtdatahash" xmlns:w16se="http://schemas.microsoft.com/office/word/2015/wordml/symex" xmlns:wpg="http://schemas.microsoft.com/office/word/2010/wordprocessingGroup" xmlns:wpi="http://schemas.microsoft.com/office/word/2010/wordprocessingInk" xmlns:wne="http://schemas.microsoft.com/office/word/2006/wordml" xmlns:wps="http://schemas.microsoft.com/office/word/2010/wordprocessingShape" mc:Ignorable="w14 w15 w16se w16cid w16 w16cex w16sdtdh wp14">
+  <w:p>
+    <w:pPr>
+      <w:pStyle w:val="Piedepgina"/>
+      <w:jc w:val="center"/>
+      <w:rPr>
+        <w:caps/>
+        <w:color w:val="4472C4" w:themeColor="accent1"/>
+      </w:rPr>
+    </w:pPr>
+    <w:r>
+      <w:rPr>
+        <w:caps/>
+        <w:color w:val="4472C4" w:themeColor="accent1"/>
+      </w:rPr>
+      <w:fldChar w:fldCharType="begin"/>
+    </w:r>
+    <w:r>
+      <w:rPr>
+        <w:caps/>
+        <w:color w:val="4472C4" w:themeColor="accent1"/>
+      </w:rPr>
+      <w:instrText>PAGE   \* MERGEFORMAT</w:instrText>
+    </w:r>
+    <w:r>
+      <w:rPr>
+        <w:caps/>
+        <w:color w:val="4472C4" w:themeColor="accent1"/>
+      </w:rPr>
+      <w:fldChar w:fldCharType="separate"/>
+    </w:r>
+    <w:r>
+      <w:rPr>
+        <w:caps/>
+        <w:color w:val="4472C4" w:themeColor="accent1"/>
+      </w:rPr>
+      <w:t>2</w:t>
+    </w:r>
+    <w:r>
+      <w:rPr>
+        <w:caps/>
+        <w:color w:val="4472C4" w:themeColor="accent1"/>
+      </w:rPr>
+      <w:fldChar w:fldCharType="end"/>
+    </w:r>
+  </w:p>
+  <w:p>
+    <w:pPr>
+      <w:pStyle w:val="Piedepgina"/>
+    </w:pPr>
+  </w:p>
+</w:ftr>
+</file>
+
 <file path=word/footnotes.xml><?xml version="1.0" encoding="utf-8"?>
 <w:footnotes xmlns:wpc="http://schemas.microsoft.com/office/word/2010/wordprocessingCanvas" xmlns:cx="http://schemas.microsoft.com/office/drawing/2014/chartex" xmlns:cx1="http://schemas.microsoft.com/office/drawing/2015/9/8/chartex" xmlns:cx2="http://schemas.microsoft.com/office/drawing/2015/10/21/chartex" xmlns:cx3="http://schemas.microsoft.com/office/drawing/2016/5/9/chartex" xmlns:cx4="http://schemas.microsoft.com/office/drawing/2016/5/10/chartex" xmlns:cx5="http://schemas.microsoft.com/office/drawing/2016/5/11/chartex" xmlns:cx6="http://schemas.microsoft.com/office/drawing/2016/5/12/chartex" xmlns:cx7="http://schemas.microsoft.com/office/drawing/2016/5/13/chartex" xmlns:cx8="http://schemas.microsoft.com/office/drawing/2016/5/14/chartex" xmlns:mc="http://schemas.openxmlformats.org/markup-compatibility/2006" xmlns:aink="http://schemas.microsoft.com/office/drawing/2016/ink" xmlns:am3d="http://schemas.microsoft.com/office/drawing/2017/model3d" xmlns:o="urn:schemas-microsoft-com:office:office" xmlns:r="http://schemas.openxmlformats.org/officeDocument/2006/relationships" xmlns:m="http://schemas.openxmlformats.org/officeDocument/2006/math" xmlns:v="urn:schemas-microsoft-com:vml" xmlns:wp14="http://schemas.microsoft.com/office/word/2010/wordprocessingDrawing" xmlns:wp="http://schemas.openxmlformats.org/drawingml/2006/wordprocessingDrawing" xmlns:w10="urn:schemas-microsoft-com:office:word" xmlns:w="http://schemas.openxmlformats.org/wordprocessingml/2006/main" xmlns:w14="http://schemas.microsoft.com/office/word/2010/wordml" xmlns:w15="http://schemas.microsoft.com/office/word/2012/wordml" xmlns:w16cex="http://schemas.microsoft.com/office/word/2018/wordml/cex" xmlns:w16cid="http://schemas.microsoft.com/office/word/2016/wordml/cid" xmlns:w16="http://schemas.microsoft.com/office/word/2018/wordml" xmlns:w16sdtdh="http://schemas.microsoft.com/office/word/2020/wordml/sdtdatahash" xmlns:w16se="http://schemas.microsoft.com/office/word/2015/wordml/symex" xmlns:wpg="http://schemas.microsoft.com/office/word/2010/wordprocessingGroup" xmlns:wpi="http://schemas.microsoft.com/office/word/2010/wordprocessingInk" xmlns:wne="http://schemas.microsoft.com/office/word/2006/wordml" xmlns:wps="http://schemas.microsoft.com/office/word/2010/wordprocessingShape" mc:Ignorable="w14 w15 w16se w16cid w16 w16cex w16sdtdh wp14">
   <w:footnote w:type="separator" w:id="-1">
@@ -980,11 +2228,182 @@
     </w:p>
   </w:footnote>
 </w:footnotes>
+</file>
+
+<file path=word/header1.xml><?xml version="1.0" encoding="utf-8"?>
+<w:hdr xmlns:wpc="http://schemas.microsoft.com/office/word/2010/wordprocessingCanvas" xmlns:cx="http://schemas.microsoft.com/office/drawing/2014/chartex" xmlns:cx1="http://schemas.microsoft.com/office/drawing/2015/9/8/chartex" xmlns:cx2="http://schemas.microsoft.com/office/drawing/2015/10/21/chartex" xmlns:cx3="http://schemas.microsoft.com/office/drawing/2016/5/9/chartex" xmlns:cx4="http://schemas.microsoft.com/office/drawing/2016/5/10/chartex" xmlns:cx5="http://schemas.microsoft.com/office/drawing/2016/5/11/chartex" xmlns:cx6="http://schemas.microsoft.com/office/drawing/2016/5/12/chartex" xmlns:cx7="http://schemas.microsoft.com/office/drawing/2016/5/13/chartex" xmlns:cx8="http://schemas.microsoft.com/office/drawing/2016/5/14/chartex" xmlns:mc="http://schemas.openxmlformats.org/markup-compatibility/2006" xmlns:aink="http://schemas.microsoft.com/office/drawing/2016/ink" xmlns:am3d="http://schemas.microsoft.com/office/drawing/2017/model3d" xmlns:o="urn:schemas-microsoft-com:office:office" xmlns:r="http://schemas.openxmlformats.org/officeDocument/2006/relationships" xmlns:m="http://schemas.openxmlformats.org/officeDocument/2006/math" xmlns:v="urn:schemas-microsoft-com:vml" xmlns:wp14="http://schemas.microsoft.com/office/word/2010/wordprocessingDrawing" xmlns:wp="http://schemas.openxmlformats.org/drawingml/2006/wordprocessingDrawing" xmlns:w10="urn:schemas-microsoft-com:office:word" xmlns:w="http://schemas.openxmlformats.org/wordprocessingml/2006/main" xmlns:w14="http://schemas.microsoft.com/office/word/2010/wordml" xmlns:w15="http://schemas.microsoft.com/office/word/2012/wordml" xmlns:w16cex="http://schemas.microsoft.com/office/word/2018/wordml/cex" xmlns:w16cid="http://schemas.microsoft.com/office/word/2016/wordml/cid" xmlns:w16="http://schemas.microsoft.com/office/word/2018/wordml" xmlns:w16sdtdh="http://schemas.microsoft.com/office/word/2020/wordml/sdtdatahash" xmlns:w16se="http://schemas.microsoft.com/office/word/2015/wordml/symex" xmlns:wpg="http://schemas.microsoft.com/office/word/2010/wordprocessingGroup" xmlns:wpi="http://schemas.microsoft.com/office/word/2010/wordprocessingInk" xmlns:wne="http://schemas.microsoft.com/office/word/2006/wordml" xmlns:wps="http://schemas.microsoft.com/office/word/2010/wordprocessingShape" mc:Ignorable="w14 w15 w16se w16cid w16 w16cex w16sdtdh wp14">
+  <w:tbl>
+    <w:tblPr>
+      <w:tblW w:w="0" w:type="auto"/>
+      <w:tblLayout w:type="fixed"/>
+      <w:tblLook w:val="06A0" w:firstRow="1" w:lastRow="0" w:firstColumn="1" w:lastColumn="0" w:noHBand="1" w:noVBand="1"/>
+    </w:tblPr>
+    <w:tblGrid>
+      <w:gridCol w:w="2830"/>
+      <w:gridCol w:w="2830"/>
+      <w:gridCol w:w="2830"/>
+    </w:tblGrid>
+    <w:tr>
+      <w:tc>
+        <w:tcPr>
+          <w:tcW w:w="2830" w:type="dxa"/>
+        </w:tcPr>
+        <w:p>
+          <w:pPr>
+            <w:pStyle w:val="Encabezado"/>
+            <w:ind w:left="-115"/>
+          </w:pPr>
+        </w:p>
+      </w:tc>
+      <w:tc>
+        <w:tcPr>
+          <w:tcW w:w="2830" w:type="dxa"/>
+        </w:tcPr>
+        <w:p>
+          <w:pPr>
+            <w:pStyle w:val="Encabezado"/>
+            <w:jc w:val="center"/>
+          </w:pPr>
+        </w:p>
+      </w:tc>
+      <w:tc>
+        <w:tcPr>
+          <w:tcW w:w="2830" w:type="dxa"/>
+        </w:tcPr>
+        <w:p>
+          <w:pPr>
+            <w:pStyle w:val="Encabezado"/>
+            <w:ind w:right="-115"/>
+            <w:jc w:val="right"/>
+          </w:pPr>
+        </w:p>
+      </w:tc>
+    </w:tr>
+  </w:tbl>
+  <w:p>
+    <w:pPr>
+      <w:pStyle w:val="Encabezado"/>
+    </w:pPr>
+  </w:p>
+</w:hdr>
 </file>
 
 <file path=word/numbering.xml><?xml version="1.0" encoding="utf-8"?>
 <w:numbering xmlns:wpc="http://schemas.microsoft.com/office/word/2010/wordprocessingCanvas" xmlns:cx="http://schemas.microsoft.com/office/drawing/2014/chartex" xmlns:cx1="http://schemas.microsoft.com/office/drawing/2015/9/8/chartex" xmlns:cx2="http://schemas.microsoft.com/office/drawing/2015/10/21/chartex" xmlns:cx3="http://schemas.microsoft.com/office/drawing/2016/5/9/chartex" xmlns:cx4="http://schemas.microsoft.com/office/drawing/2016/5/10/chartex" xmlns:cx5="http://schemas.microsoft.com/office/drawing/2016/5/11/chartex" xmlns:cx6="http://schemas.microsoft.com/office/drawing/2016/5/12/chartex" xmlns:cx7="http://schemas.microsoft.com/office/drawing/2016/5/13/chartex" xmlns:cx8="http://schemas.microsoft.com/office/drawing/2016/5/14/chartex" xmlns:mc="http://schemas.openxmlformats.org/markup-compatibility/2006" xmlns:aink="http://schemas.microsoft.com/office/drawing/2016/ink" xmlns:am3d="http://schemas.microsoft.com/office/drawing/2017/model3d" xmlns:o="urn:schemas-microsoft-com:office:office" xmlns:r="http://schemas.openxmlformats.org/officeDocument/2006/relationships" xmlns:m="http://schemas.openxmlformats.org/officeDocument/2006/math" xmlns:v="urn:schemas-microsoft-com:vml" xmlns:wp14="http://schemas.microsoft.com/office/word/2010/wordprocessingDrawing" xmlns:wp="http://schemas.openxmlformats.org/drawingml/2006/wordprocessingDrawing" xmlns:w10="urn:schemas-microsoft-com:office:word" xmlns:w="http://schemas.openxmlformats.org/wordprocessingml/2006/main" xmlns:w14="http://schemas.microsoft.com/office/word/2010/wordml" xmlns:w15="http://schemas.microsoft.com/office/word/2012/wordml" xmlns:w16cex="http://schemas.microsoft.com/office/word/2018/wordml/cex" xmlns:w16cid="http://schemas.microsoft.com/office/word/2016/wordml/cid" xmlns:w16="http://schemas.microsoft.com/office/word/2018/wordml" xmlns:w16sdtdh="http://schemas.microsoft.com/office/word/2020/wordml/sdtdatahash" xmlns:w16se="http://schemas.microsoft.com/office/word/2015/wordml/symex" xmlns:wpg="http://schemas.microsoft.com/office/word/2010/wordprocessingGroup" xmlns:wpi="http://schemas.microsoft.com/office/word/2010/wordprocessingInk" xmlns:wne="http://schemas.microsoft.com/office/word/2006/wordml" xmlns:wps="http://schemas.microsoft.com/office/word/2010/wordprocessingShape" mc:Ignorable="w14 w15 w16se w16cid w16 w16cex w16sdtdh wp14">
   <w:abstractNum w:abstractNumId="0" w15:restartNumberingAfterBreak="0">
+    <w:nsid w:val="01B82D00"/>
+    <w:multiLevelType w:val="hybridMultilevel"/>
+    <w:tmpl w:val="2AD6DC0A"/>
+    <w:lvl w:ilvl="0" w:tplc="0C0A0001">
+      <w:start w:val="1"/>
+      <w:numFmt w:val="bullet"/>
+      <w:lvlText w:val=""/>
+      <w:lvlJc w:val="left"/>
+      <w:pPr>
+        <w:ind w:left="2136" w:hanging="360"/>
+      </w:pPr>
+      <w:rPr>
+        <w:rFonts w:ascii="Symbol" w:hAnsi="Symbol" w:hint="default"/>
+      </w:rPr>
+    </w:lvl>
+    <w:lvl w:ilvl="1" w:tplc="0C0A0003" w:tentative="1">
+      <w:start w:val="1"/>
+      <w:numFmt w:val="bullet"/>
+      <w:lvlText w:val="o"/>
+      <w:lvlJc w:val="left"/>
+      <w:pPr>
+        <w:ind w:left="2856" w:hanging="360"/>
+      </w:pPr>
+      <w:rPr>
+        <w:rFonts w:ascii="Courier New" w:hAnsi="Courier New" w:cs="Courier New" w:hint="default"/>
+      </w:rPr>
+    </w:lvl>
+    <w:lvl w:ilvl="2" w:tplc="0C0A0005" w:tentative="1">
+      <w:start w:val="1"/>
+      <w:numFmt w:val="bullet"/>
+      <w:lvlText w:val=""/>
+      <w:lvlJc w:val="left"/>
+      <w:pPr>
+        <w:ind w:left="3576" w:hanging="360"/>
+      </w:pPr>
+      <w:rPr>
+        <w:rFonts w:ascii="Wingdings" w:hAnsi="Wingdings" w:hint="default"/>
+      </w:rPr>
+    </w:lvl>
+    <w:lvl w:ilvl="3" w:tplc="0C0A0001" w:tentative="1">
+      <w:start w:val="1"/>
+      <w:numFmt w:val="bullet"/>
+      <w:lvlText w:val=""/>
+      <w:lvlJc w:val="left"/>
+      <w:pPr>
+        <w:ind w:left="4296" w:hanging="360"/>
+      </w:pPr>
+      <w:rPr>
+        <w:rFonts w:ascii="Symbol" w:hAnsi="Symbol" w:hint="default"/>
+      </w:rPr>
+    </w:lvl>
+    <w:lvl w:ilvl="4" w:tplc="0C0A0003" w:tentative="1">
+      <w:start w:val="1"/>
+      <w:numFmt w:val="bullet"/>
+      <w:lvlText w:val="o"/>
+      <w:lvlJc w:val="left"/>
+      <w:pPr>
+        <w:ind w:left="5016" w:hanging="360"/>
+      </w:pPr>
+      <w:rPr>
+        <w:rFonts w:ascii="Courier New" w:hAnsi="Courier New" w:cs="Courier New" w:hint="default"/>
+      </w:rPr>
+    </w:lvl>
+    <w:lvl w:ilvl="5" w:tplc="0C0A0005" w:tentative="1">
+      <w:start w:val="1"/>
+      <w:numFmt w:val="bullet"/>
+      <w:lvlText w:val=""/>
+      <w:lvlJc w:val="left"/>
+      <w:pPr>
+        <w:ind w:left="5736" w:hanging="360"/>
+      </w:pPr>
+      <w:rPr>
+        <w:rFonts w:ascii="Wingdings" w:hAnsi="Wingdings" w:hint="default"/>
+      </w:rPr>
+    </w:lvl>
+    <w:lvl w:ilvl="6" w:tplc="0C0A0001" w:tentative="1">
+      <w:start w:val="1"/>
+      <w:numFmt w:val="bullet"/>
+      <w:lvlText w:val=""/>
+      <w:lvlJc w:val="left"/>
+      <w:pPr>
+        <w:ind w:left="6456" w:hanging="360"/>
+      </w:pPr>
+      <w:rPr>
+        <w:rFonts w:ascii="Symbol" w:hAnsi="Symbol" w:hint="default"/>
+      </w:rPr>
+    </w:lvl>
+    <w:lvl w:ilvl="7" w:tplc="0C0A0003" w:tentative="1">
+      <w:start w:val="1"/>
+      <w:numFmt w:val="bullet"/>
+      <w:lvlText w:val="o"/>
+      <w:lvlJc w:val="left"/>
+      <w:pPr>
+        <w:ind w:left="7176" w:hanging="360"/>
+      </w:pPr>
+      <w:rPr>
+        <w:rFonts w:ascii="Courier New" w:hAnsi="Courier New" w:cs="Courier New" w:hint="default"/>
+      </w:rPr>
+    </w:lvl>
+    <w:lvl w:ilvl="8" w:tplc="0C0A0005" w:tentative="1">
+      <w:start w:val="1"/>
+      <w:numFmt w:val="bullet"/>
+      <w:lvlText w:val=""/>
+      <w:lvlJc w:val="left"/>
+      <w:pPr>
+        <w:ind w:left="7896" w:hanging="360"/>
+      </w:pPr>
+      <w:rPr>
+        <w:rFonts w:ascii="Wingdings" w:hAnsi="Wingdings" w:hint="default"/>
+      </w:rPr>
+    </w:lvl>
+  </w:abstractNum>
+  <w:abstractNum w:abstractNumId="1" w15:restartNumberingAfterBreak="0">
     <w:nsid w:val="51BA24DF"/>
     <w:multiLevelType w:val="hybridMultilevel"/>
     <w:tmpl w:val="8BEAF8CA"/>
@@ -1096,7 +2515,126 @@
       </w:rPr>
     </w:lvl>
   </w:abstractNum>
+  <w:abstractNum w:abstractNumId="2" w15:restartNumberingAfterBreak="0">
+    <w:nsid w:val="63B020AB"/>
+    <w:multiLevelType w:val="hybridMultilevel"/>
+    <w:tmpl w:val="E354969C"/>
+    <w:lvl w:ilvl="0" w:tplc="0C0A0001">
+      <w:start w:val="1"/>
+      <w:numFmt w:val="bullet"/>
+      <w:lvlText w:val=""/>
+      <w:lvlJc w:val="left"/>
+      <w:pPr>
+        <w:ind w:left="2136" w:hanging="360"/>
+      </w:pPr>
+      <w:rPr>
+        <w:rFonts w:ascii="Symbol" w:hAnsi="Symbol" w:hint="default"/>
+      </w:rPr>
+    </w:lvl>
+    <w:lvl w:ilvl="1" w:tplc="0C0A0003" w:tentative="1">
+      <w:start w:val="1"/>
+      <w:numFmt w:val="bullet"/>
+      <w:lvlText w:val="o"/>
+      <w:lvlJc w:val="left"/>
+      <w:pPr>
+        <w:ind w:left="2856" w:hanging="360"/>
+      </w:pPr>
+      <w:rPr>
+        <w:rFonts w:ascii="Courier New" w:hAnsi="Courier New" w:cs="Courier New" w:hint="default"/>
+      </w:rPr>
+    </w:lvl>
+    <w:lvl w:ilvl="2" w:tplc="0C0A0005" w:tentative="1">
+      <w:start w:val="1"/>
+      <w:numFmt w:val="bullet"/>
+      <w:lvlText w:val=""/>
+      <w:lvlJc w:val="left"/>
+      <w:pPr>
+        <w:ind w:left="3576" w:hanging="360"/>
+      </w:pPr>
+      <w:rPr>
+        <w:rFonts w:ascii="Wingdings" w:hAnsi="Wingdings" w:hint="default"/>
+      </w:rPr>
+    </w:lvl>
+    <w:lvl w:ilvl="3" w:tplc="0C0A0001" w:tentative="1">
+      <w:start w:val="1"/>
+      <w:numFmt w:val="bullet"/>
+      <w:lvlText w:val=""/>
+      <w:lvlJc w:val="left"/>
+      <w:pPr>
+        <w:ind w:left="4296" w:hanging="360"/>
+      </w:pPr>
+      <w:rPr>
+        <w:rFonts w:ascii="Symbol" w:hAnsi="Symbol" w:hint="default"/>
+      </w:rPr>
+    </w:lvl>
+    <w:lvl w:ilvl="4" w:tplc="0C0A0003" w:tentative="1">
+      <w:start w:val="1"/>
+      <w:numFmt w:val="bullet"/>
+      <w:lvlText w:val="o"/>
+      <w:lvlJc w:val="left"/>
+      <w:pPr>
+        <w:ind w:left="5016" w:hanging="360"/>
+      </w:pPr>
+      <w:rPr>
+        <w:rFonts w:ascii="Courier New" w:hAnsi="Courier New" w:cs="Courier New" w:hint="default"/>
+      </w:rPr>
+    </w:lvl>
+    <w:lvl w:ilvl="5" w:tplc="0C0A0005" w:tentative="1">
+      <w:start w:val="1"/>
+      <w:numFmt w:val="bullet"/>
+      <w:lvlText w:val=""/>
+      <w:lvlJc w:val="left"/>
+      <w:pPr>
+        <w:ind w:left="5736" w:hanging="360"/>
+      </w:pPr>
+      <w:rPr>
+        <w:rFonts w:ascii="Wingdings" w:hAnsi="Wingdings" w:hint="default"/>
+      </w:rPr>
+    </w:lvl>
+    <w:lvl w:ilvl="6" w:tplc="0C0A0001" w:tentative="1">
+      <w:start w:val="1"/>
+      <w:numFmt w:val="bullet"/>
+      <w:lvlText w:val=""/>
+      <w:lvlJc w:val="left"/>
+      <w:pPr>
+        <w:ind w:left="6456" w:hanging="360"/>
+      </w:pPr>
+      <w:rPr>
+        <w:rFonts w:ascii="Symbol" w:hAnsi="Symbol" w:hint="default"/>
+      </w:rPr>
+    </w:lvl>
+    <w:lvl w:ilvl="7" w:tplc="0C0A0003" w:tentative="1">
+      <w:start w:val="1"/>
+      <w:numFmt w:val="bullet"/>
+      <w:lvlText w:val="o"/>
+      <w:lvlJc w:val="left"/>
+      <w:pPr>
+        <w:ind w:left="7176" w:hanging="360"/>
+      </w:pPr>
+      <w:rPr>
+        <w:rFonts w:ascii="Courier New" w:hAnsi="Courier New" w:cs="Courier New" w:hint="default"/>
+      </w:rPr>
+    </w:lvl>
+    <w:lvl w:ilvl="8" w:tplc="0C0A0005" w:tentative="1">
+      <w:start w:val="1"/>
+      <w:numFmt w:val="bullet"/>
+      <w:lvlText w:val=""/>
+      <w:lvlJc w:val="left"/>
+      <w:pPr>
+        <w:ind w:left="7896" w:hanging="360"/>
+      </w:pPr>
+      <w:rPr>
+        <w:rFonts w:ascii="Wingdings" w:hAnsi="Wingdings" w:hint="default"/>
+      </w:rPr>
+    </w:lvl>
+  </w:abstractNum>
   <w:num w:numId="1">
+    <w:abstractNumId w:val="1"/>
+  </w:num>
+  <w:num w:numId="2">
+    <w:abstractNumId w:val="2"/>
+  </w:num>
+  <w:num w:numId="3">
     <w:abstractNumId w:val="0"/>
   </w:num>
 </w:numbering>
@@ -1792,31 +3330,13 @@
       <w:szCs w:val="18"/>
     </w:rPr>
   </w:style>
-  <w:style w:type="paragraph" w:styleId="Prrafodelista">
-    <w:name w:val="List Paragraph"/>
-    <w:basedOn w:val="Normal"/>
-    <w:uiPriority w:val="34"/>
-    <w:qFormat/>
-    <w:rsid w:val="00605C0E"/>
-    <w:pPr>
-      <w:spacing w:before="0" w:after="160" w:line="259" w:lineRule="auto"/>
-      <w:ind w:left="720" w:right="0"/>
-      <w:contextualSpacing/>
-    </w:pPr>
-    <w:rPr>
-      <w:rFonts w:eastAsiaTheme="minorHAnsi"/>
-      <w:kern w:val="0"/>
-      <w:lang w:eastAsia="en-US"/>
-      <w14:ligatures w14:val="none"/>
-    </w:rPr>
-  </w:style>
   <w:style w:type="paragraph" w:styleId="Encabezado">
     <w:name w:val="header"/>
     <w:basedOn w:val="Normal"/>
     <w:link w:val="EncabezadoCar"/>
     <w:uiPriority w:val="99"/>
     <w:unhideWhenUsed/>
-    <w:rsid w:val="00E82989"/>
+    <w:rsid w:val="00CF1F1A"/>
     <w:pPr>
       <w:tabs>
         <w:tab w:val="center" w:pos="4252"/>
@@ -1830,7 +3350,7 @@
     <w:basedOn w:val="Fuentedeprrafopredeter"/>
     <w:link w:val="Encabezado"/>
     <w:uiPriority w:val="99"/>
-    <w:rsid w:val="00E82989"/>
+    <w:rsid w:val="00CF1F1A"/>
     <w:rPr>
       <w:rFonts w:eastAsiaTheme="minorEastAsia"/>
       <w:kern w:val="22"/>
@@ -1844,7 +3364,7 @@
     <w:link w:val="PiedepginaCar"/>
     <w:uiPriority w:val="99"/>
     <w:unhideWhenUsed/>
-    <w:rsid w:val="00E82989"/>
+    <w:rsid w:val="00CF1F1A"/>
     <w:pPr>
       <w:tabs>
         <w:tab w:val="center" w:pos="4252"/>
@@ -1858,12 +3378,68 @@
     <w:basedOn w:val="Fuentedeprrafopredeter"/>
     <w:link w:val="Piedepgina"/>
     <w:uiPriority w:val="99"/>
-    <w:rsid w:val="00E82989"/>
+    <w:rsid w:val="00CF1F1A"/>
     <w:rPr>
       <w:rFonts w:eastAsiaTheme="minorEastAsia"/>
       <w:kern w:val="22"/>
       <w:lang w:eastAsia="ja-JP"/>
       <w14:ligatures w14:val="standard"/>
+    </w:rPr>
+  </w:style>
+  <w:style w:type="paragraph" w:styleId="Prrafodelista">
+    <w:name w:val="List Paragraph"/>
+    <w:basedOn w:val="Normal"/>
+    <w:uiPriority w:val="34"/>
+    <w:qFormat/>
+    <w:rsid w:val="00332B71"/>
+    <w:pPr>
+      <w:spacing w:before="0" w:after="160" w:line="259" w:lineRule="auto"/>
+      <w:ind w:left="720" w:right="0"/>
+      <w:contextualSpacing/>
+    </w:pPr>
+    <w:rPr>
+      <w:rFonts w:eastAsiaTheme="minorHAnsi"/>
+      <w:kern w:val="0"/>
+      <w:lang w:eastAsia="en-US"/>
+      <w14:ligatures w14:val="none"/>
+    </w:rPr>
+  </w:style>
+  <w:style w:type="paragraph" w:styleId="TDC2">
+    <w:name w:val="toc 2"/>
+    <w:basedOn w:val="Normal"/>
+    <w:next w:val="Normal"/>
+    <w:autoRedefine/>
+    <w:uiPriority w:val="39"/>
+    <w:unhideWhenUsed/>
+    <w:rsid w:val="005F1D06"/>
+    <w:pPr>
+      <w:spacing w:before="0" w:after="100" w:line="259" w:lineRule="auto"/>
+      <w:ind w:left="220" w:right="0"/>
+    </w:pPr>
+    <w:rPr>
+      <w:rFonts w:cs="Times New Roman"/>
+      <w:kern w:val="0"/>
+      <w:lang w:eastAsia="es-ES"/>
+      <w14:ligatures w14:val="none"/>
+    </w:rPr>
+  </w:style>
+  <w:style w:type="paragraph" w:styleId="TDC1">
+    <w:name w:val="toc 1"/>
+    <w:basedOn w:val="Normal"/>
+    <w:next w:val="Normal"/>
+    <w:autoRedefine/>
+    <w:uiPriority w:val="39"/>
+    <w:unhideWhenUsed/>
+    <w:rsid w:val="005F1D06"/>
+    <w:pPr>
+      <w:spacing w:before="0" w:after="100" w:line="259" w:lineRule="auto"/>
+      <w:ind w:left="0" w:right="0"/>
+    </w:pPr>
+    <w:rPr>
+      <w:rFonts w:cs="Times New Roman"/>
+      <w:kern w:val="0"/>
+      <w:lang w:eastAsia="es-ES"/>
+      <w14:ligatures w14:val="none"/>
     </w:rPr>
   </w:style>
 </w:styles>
@@ -1930,6 +3506,34 @@
 
 <file path=word/glossary/fontTable.xml><?xml version="1.0" encoding="utf-8"?>
 <w:fonts xmlns:mc="http://schemas.openxmlformats.org/markup-compatibility/2006" xmlns:r="http://schemas.openxmlformats.org/officeDocument/2006/relationships" xmlns:w="http://schemas.openxmlformats.org/wordprocessingml/2006/main" xmlns:w14="http://schemas.microsoft.com/office/word/2010/wordml" xmlns:w15="http://schemas.microsoft.com/office/word/2012/wordml" xmlns:w16cex="http://schemas.microsoft.com/office/word/2018/wordml/cex" xmlns:w16cid="http://schemas.microsoft.com/office/word/2016/wordml/cid" xmlns:w16="http://schemas.microsoft.com/office/word/2018/wordml" xmlns:w16sdtdh="http://schemas.microsoft.com/office/word/2020/wordml/sdtdatahash" xmlns:w16se="http://schemas.microsoft.com/office/word/2015/wordml/symex" mc:Ignorable="w14 w15 w16se w16cid w16 w16cex w16sdtdh">
+  <w:font w:name="Symbol">
+    <w:panose1 w:val="05050102010706020507"/>
+    <w:charset w:val="02"/>
+    <w:family w:val="roman"/>
+    <w:pitch w:val="variable"/>
+    <w:sig w:usb0="00000000" w:usb1="10000000" w:usb2="00000000" w:usb3="00000000" w:csb0="80000000" w:csb1="00000000"/>
+  </w:font>
+  <w:font w:name="Times New Roman">
+    <w:panose1 w:val="02020603050405020304"/>
+    <w:charset w:val="00"/>
+    <w:family w:val="roman"/>
+    <w:pitch w:val="variable"/>
+    <w:sig w:usb0="E0002EFF" w:usb1="C000785B" w:usb2="00000009" w:usb3="00000000" w:csb0="000001FF" w:csb1="00000000"/>
+  </w:font>
+  <w:font w:name="Courier New">
+    <w:panose1 w:val="02070309020205020404"/>
+    <w:charset w:val="00"/>
+    <w:family w:val="modern"/>
+    <w:pitch w:val="fixed"/>
+    <w:sig w:usb0="E0002EFF" w:usb1="C0007843" w:usb2="00000009" w:usb3="00000000" w:csb0="000001FF" w:csb1="00000000"/>
+  </w:font>
+  <w:font w:name="Wingdings">
+    <w:panose1 w:val="05000000000000000000"/>
+    <w:charset w:val="02"/>
+    <w:family w:val="auto"/>
+    <w:pitch w:val="variable"/>
+    <w:sig w:usb0="00000000" w:usb1="10000000" w:usb2="00000000" w:usb3="00000000" w:csb0="80000000" w:csb1="00000000"/>
+  </w:font>
   <w:font w:name="Calibri">
     <w:panose1 w:val="020F0502020204030204"/>
     <w:charset w:val="00"/>
@@ -1943,34 +3547,6 @@
     <w:family w:val="roman"/>
     <w:pitch w:val="variable"/>
     <w:sig w:usb0="800002E7" w:usb1="2AC7FCFF" w:usb2="00000012" w:usb3="00000000" w:csb0="0002009F" w:csb1="00000000"/>
-  </w:font>
-  <w:font w:name="Courier New">
-    <w:panose1 w:val="02070309020205020404"/>
-    <w:charset w:val="00"/>
-    <w:family w:val="modern"/>
-    <w:pitch w:val="fixed"/>
-    <w:sig w:usb0="E0002EFF" w:usb1="C0007843" w:usb2="00000009" w:usb3="00000000" w:csb0="000001FF" w:csb1="00000000"/>
-  </w:font>
-  <w:font w:name="Times New Roman">
-    <w:panose1 w:val="02020603050405020304"/>
-    <w:charset w:val="00"/>
-    <w:family w:val="roman"/>
-    <w:pitch w:val="variable"/>
-    <w:sig w:usb0="E0002EFF" w:usb1="C000785B" w:usb2="00000009" w:usb3="00000000" w:csb0="000001FF" w:csb1="00000000"/>
-  </w:font>
-  <w:font w:name="Wingdings">
-    <w:panose1 w:val="05000000000000000000"/>
-    <w:charset w:val="02"/>
-    <w:family w:val="auto"/>
-    <w:pitch w:val="variable"/>
-    <w:sig w:usb0="00000000" w:usb1="10000000" w:usb2="00000000" w:usb3="00000000" w:csb0="80000000" w:csb1="00000000"/>
-  </w:font>
-  <w:font w:name="Symbol">
-    <w:panose1 w:val="05050102010706020507"/>
-    <w:charset w:val="02"/>
-    <w:family w:val="roman"/>
-    <w:pitch w:val="variable"/>
-    <w:sig w:usb0="00000000" w:usb1="10000000" w:usb2="00000000" w:usb3="00000000" w:csb0="80000000" w:csb1="00000000"/>
   </w:font>
   <w:font w:name="Arial">
     <w:panose1 w:val="020B0604020202020204"/>
@@ -2017,14 +3593,15 @@
     <w:rsid w:val="000C6658"/>
     <w:rsid w:val="00186953"/>
     <w:rsid w:val="001F78BB"/>
+    <w:rsid w:val="00277B94"/>
     <w:rsid w:val="00375351"/>
     <w:rsid w:val="003C5C53"/>
     <w:rsid w:val="004820CF"/>
+    <w:rsid w:val="00604EA0"/>
     <w:rsid w:val="006B2C01"/>
     <w:rsid w:val="00854CEA"/>
-    <w:rsid w:val="00886EEC"/>
-    <w:rsid w:val="00C41C33"/>
-    <w:rsid w:val="00C8021C"/>
+    <w:rsid w:val="00990C19"/>
+    <w:rsid w:val="00D10ED3"/>
     <w:rsid w:val="00E90EE0"/>
   </w:rsids>
   <m:mathPr>

</xml_diff>

<commit_message>
Añade horario del servicio
Se ha añadido la documentación necesaria respecto al horario del servicio de mantenimiento que ofrecerá la organización a los clientes.
</commit_message>
<xml_diff>
--- a/src/main/resources/doc/Informes técnicos/S4/2. Informe técnico SLA del servicio de mantenimiento para la clínica de mascotas PSG2-2021-G2-22.docx
+++ b/src/main/resources/doc/Informes técnicos/S4/2. Informe técnico SLA del servicio de mantenimiento para la clínica de mascotas PSG2-2021-G2-22.docx
@@ -40,7 +40,7 @@
         <mc:AlternateContent>
           <mc:Choice Requires="wps">
             <w:drawing>
-              <wp:anchor distT="45720" distB="45720" distL="114300" distR="114300" simplePos="0" relativeHeight="251658241" behindDoc="0" locked="0" layoutInCell="1" allowOverlap="1" wp14:anchorId="22591EB5" wp14:editId="4FFBCBA9">
+              <wp:anchor distT="45720" distB="45720" distL="114300" distR="114300" simplePos="0" relativeHeight="251659264" behindDoc="0" locked="0" layoutInCell="1" allowOverlap="1" wp14:anchorId="22591EB5" wp14:editId="4FFBCBA9">
                 <wp:simplePos x="0" y="0"/>
                 <wp:positionH relativeFrom="column">
                   <wp:posOffset>3487420</wp:posOffset>
@@ -120,7 +120,7 @@
                 <v:stroke joinstyle="miter"/>
                 <v:path gradientshapeok="t" o:connecttype="rect"/>
               </v:shapetype>
-              <v:shape id="Cuadro de texto 2" o:spid="_x0000_s1026" type="#_x0000_t202" style="position:absolute;left:0;text-align:left;margin-left:274.6pt;margin-top:177.6pt;width:185.9pt;height:110.6pt;z-index:251658241;visibility:visible;mso-wrap-style:square;mso-width-percent:400;mso-height-percent:200;mso-wrap-distance-left:9pt;mso-wrap-distance-top:3.6pt;mso-wrap-distance-right:9pt;mso-wrap-distance-bottom:3.6pt;mso-position-horizontal:absolute;mso-position-horizontal-relative:text;mso-position-vertical:absolute;mso-position-vertical-relative:text;mso-width-percent:400;mso-height-percent:200;mso-width-relative:margin;mso-height-relative:margin;v-text-anchor:top" o:gfxdata="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" stroked="f">
+              <v:shape id="Cuadro de texto 2" o:spid="_x0000_s1026" type="#_x0000_t202" style="position:absolute;left:0;text-align:left;margin-left:274.6pt;margin-top:177.6pt;width:185.9pt;height:110.6pt;z-index:251659264;visibility:visible;mso-wrap-style:square;mso-width-percent:400;mso-height-percent:200;mso-wrap-distance-left:9pt;mso-wrap-distance-top:3.6pt;mso-wrap-distance-right:9pt;mso-wrap-distance-bottom:3.6pt;mso-position-horizontal:absolute;mso-position-horizontal-relative:text;mso-position-vertical:absolute;mso-position-vertical-relative:text;mso-width-percent:400;mso-height-percent:200;mso-width-relative:margin;mso-height-relative:margin;v-text-anchor:top" o:gfxdata="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" stroked="f">
                 <v:textbox style="mso-fit-shape-to-text:t">
                   <w:txbxContent>
                     <w:p>
@@ -237,7 +237,7 @@
         <mc:AlternateContent>
           <mc:Choice Requires="wps">
             <w:drawing>
-              <wp:anchor distT="45720" distB="45720" distL="114300" distR="114300" simplePos="0" relativeHeight="251658240" behindDoc="0" locked="0" layoutInCell="1" allowOverlap="1" wp14:anchorId="09C0FE4B" wp14:editId="717C3122">
+              <wp:anchor distT="45720" distB="45720" distL="114300" distR="114300" simplePos="0" relativeHeight="251657216" behindDoc="0" locked="0" layoutInCell="1" allowOverlap="1" wp14:anchorId="09C0FE4B" wp14:editId="717C3122">
                 <wp:simplePos x="0" y="0"/>
                 <wp:positionH relativeFrom="page">
                   <wp:posOffset>4084320</wp:posOffset>
@@ -351,7 +351,7 @@
           </mc:Choice>
           <mc:Fallback>
             <w:pict>
-              <v:shape w14:anchorId="09C0FE4B" id="_x0000_s1027" type="#_x0000_t202" style="position:absolute;left:0;text-align:left;margin-left:321.6pt;margin-top:17.95pt;width:222.6pt;height:110.6pt;z-index:251658240;visibility:visible;mso-wrap-style:square;mso-width-percent:0;mso-height-percent:200;mso-wrap-distance-left:9pt;mso-wrap-distance-top:3.6pt;mso-wrap-distance-right:9pt;mso-wrap-distance-bottom:3.6pt;mso-position-horizontal:absolute;mso-position-horizontal-relative:page;mso-position-vertical:absolute;mso-position-vertical-relative:text;mso-width-percent:0;mso-height-percent:200;mso-width-relative:margin;mso-height-relative:margin;v-text-anchor:top" o:gfxdata="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" stroked="f">
+              <v:shape w14:anchorId="09C0FE4B" id="_x0000_s1027" type="#_x0000_t202" style="position:absolute;left:0;text-align:left;margin-left:321.6pt;margin-top:17.95pt;width:222.6pt;height:110.6pt;z-index:251657216;visibility:visible;mso-wrap-style:square;mso-width-percent:0;mso-height-percent:200;mso-wrap-distance-left:9pt;mso-wrap-distance-top:3.6pt;mso-wrap-distance-right:9pt;mso-wrap-distance-bottom:3.6pt;mso-position-horizontal:absolute;mso-position-horizontal-relative:page;mso-position-vertical:absolute;mso-position-vertical-relative:text;mso-width-percent:0;mso-height-percent:200;mso-width-relative:margin;mso-height-relative:margin;v-text-anchor:top" o:gfxdata="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" stroked="f">
                 <v:textbox style="mso-fit-shape-to-text:t">
                   <w:txbxContent>
                     <w:p>
@@ -469,7 +469,7 @@
           <w:r>
             <w:fldChar w:fldCharType="separate"/>
           </w:r>
-          <w:hyperlink w:anchor="_Toc72024363" w:history="1">
+          <w:hyperlink w:anchor="_Toc72171073" w:history="1">
             <w:r>
               <w:rPr>
                 <w:rStyle w:val="Hipervnculo"/>
@@ -496,7 +496,7 @@
                 <w:noProof/>
                 <w:webHidden/>
               </w:rPr>
-              <w:instrText xml:space="preserve"> PAGEREF _Toc72024363 \h </w:instrText>
+              <w:instrText xml:space="preserve"> PAGEREF _Toc72171073 \h </w:instrText>
             </w:r>
             <w:r>
               <w:rPr>
@@ -540,7 +540,7 @@
               <w14:ligatures w14:val="none"/>
             </w:rPr>
           </w:pPr>
-          <w:hyperlink w:anchor="_Toc72024364" w:history="1">
+          <w:hyperlink w:anchor="_Toc72171074" w:history="1">
             <w:r>
               <w:rPr>
                 <w:rStyle w:val="Hipervnculo"/>
@@ -567,7 +567,7 @@
                 <w:noProof/>
                 <w:webHidden/>
               </w:rPr>
-              <w:instrText xml:space="preserve"> PAGEREF _Toc72024364 \h </w:instrText>
+              <w:instrText xml:space="preserve"> PAGEREF _Toc72171074 \h </w:instrText>
             </w:r>
             <w:r>
               <w:rPr>
@@ -604,7 +604,6 @@
             <w:tabs>
               <w:tab w:val="right" w:leader="dot" w:pos="8494"/>
             </w:tabs>
-            <w:ind w:left="1148"/>
             <w:rPr>
               <w:noProof/>
               <w:kern w:val="0"/>
@@ -612,7 +611,7 @@
               <w14:ligatures w14:val="none"/>
             </w:rPr>
           </w:pPr>
-          <w:hyperlink w:anchor="_Toc72024365" w:history="1">
+          <w:hyperlink w:anchor="_Toc72171075" w:history="1">
             <w:r>
               <w:rPr>
                 <w:rStyle w:val="Hipervnculo"/>
@@ -639,7 +638,7 @@
                 <w:noProof/>
                 <w:webHidden/>
               </w:rPr>
-              <w:instrText xml:space="preserve"> PAGEREF _Toc72024365 \h </w:instrText>
+              <w:instrText xml:space="preserve"> PAGEREF _Toc72171075 \h </w:instrText>
             </w:r>
             <w:r>
               <w:rPr>
@@ -676,7 +675,6 @@
             <w:tabs>
               <w:tab w:val="right" w:leader="dot" w:pos="8494"/>
             </w:tabs>
-            <w:ind w:left="1148"/>
             <w:rPr>
               <w:noProof/>
               <w:kern w:val="0"/>
@@ -684,7 +682,7 @@
               <w14:ligatures w14:val="none"/>
             </w:rPr>
           </w:pPr>
-          <w:hyperlink w:anchor="_Toc72024366" w:history="1">
+          <w:hyperlink w:anchor="_Toc72171076" w:history="1">
             <w:r>
               <w:rPr>
                 <w:rStyle w:val="Hipervnculo"/>
@@ -711,7 +709,7 @@
                 <w:noProof/>
                 <w:webHidden/>
               </w:rPr>
-              <w:instrText xml:space="preserve"> PAGEREF _Toc72024366 \h </w:instrText>
+              <w:instrText xml:space="preserve"> PAGEREF _Toc72171076 \h </w:instrText>
             </w:r>
             <w:r>
               <w:rPr>
@@ -748,7 +746,6 @@
             <w:tabs>
               <w:tab w:val="right" w:leader="dot" w:pos="8494"/>
             </w:tabs>
-            <w:ind w:left="1856"/>
             <w:rPr>
               <w:noProof/>
               <w:kern w:val="0"/>
@@ -756,7 +753,7 @@
               <w14:ligatures w14:val="none"/>
             </w:rPr>
           </w:pPr>
-          <w:hyperlink w:anchor="_Toc72024367" w:history="1">
+          <w:hyperlink w:anchor="_Toc72171077" w:history="1">
             <w:r>
               <w:rPr>
                 <w:rStyle w:val="Hipervnculo"/>
@@ -783,7 +780,7 @@
                 <w:noProof/>
                 <w:webHidden/>
               </w:rPr>
-              <w:instrText xml:space="preserve"> PAGEREF _Toc72024367 \h </w:instrText>
+              <w:instrText xml:space="preserve"> PAGEREF _Toc72171077 \h </w:instrText>
             </w:r>
             <w:r>
               <w:rPr>
@@ -820,7 +817,6 @@
             <w:tabs>
               <w:tab w:val="right" w:leader="dot" w:pos="8494"/>
             </w:tabs>
-            <w:ind w:left="1856"/>
             <w:rPr>
               <w:noProof/>
               <w:kern w:val="0"/>
@@ -828,7 +824,7 @@
               <w14:ligatures w14:val="none"/>
             </w:rPr>
           </w:pPr>
-          <w:hyperlink w:anchor="_Toc72024368" w:history="1">
+          <w:hyperlink w:anchor="_Toc72171078" w:history="1">
             <w:r>
               <w:rPr>
                 <w:rStyle w:val="Hipervnculo"/>
@@ -855,7 +851,7 @@
                 <w:noProof/>
                 <w:webHidden/>
               </w:rPr>
-              <w:instrText xml:space="preserve"> PAGEREF _Toc72024368 \h </w:instrText>
+              <w:instrText xml:space="preserve"> PAGEREF _Toc72171078 \h </w:instrText>
             </w:r>
             <w:r>
               <w:rPr>
@@ -892,7 +888,6 @@
             <w:tabs>
               <w:tab w:val="right" w:leader="dot" w:pos="8494"/>
             </w:tabs>
-            <w:ind w:left="1856"/>
             <w:rPr>
               <w:noProof/>
               <w:kern w:val="0"/>
@@ -900,7 +895,7 @@
               <w14:ligatures w14:val="none"/>
             </w:rPr>
           </w:pPr>
-          <w:hyperlink w:anchor="_Toc72024369" w:history="1">
+          <w:hyperlink w:anchor="_Toc72171079" w:history="1">
             <w:r>
               <w:rPr>
                 <w:rStyle w:val="Hipervnculo"/>
@@ -927,7 +922,7 @@
                 <w:noProof/>
                 <w:webHidden/>
               </w:rPr>
-              <w:instrText xml:space="preserve"> PAGEREF _Toc72024369 \h </w:instrText>
+              <w:instrText xml:space="preserve"> PAGEREF _Toc72171079 \h </w:instrText>
             </w:r>
             <w:r>
               <w:rPr>
@@ -964,7 +959,6 @@
             <w:tabs>
               <w:tab w:val="right" w:leader="dot" w:pos="8494"/>
             </w:tabs>
-            <w:ind w:left="1856"/>
             <w:rPr>
               <w:noProof/>
               <w:kern w:val="0"/>
@@ -972,7 +966,7 @@
               <w14:ligatures w14:val="none"/>
             </w:rPr>
           </w:pPr>
-          <w:hyperlink w:anchor="_Toc72024370" w:history="1">
+          <w:hyperlink w:anchor="_Toc72171080" w:history="1">
             <w:r>
               <w:rPr>
                 <w:rStyle w:val="Hipervnculo"/>
@@ -999,7 +993,7 @@
                 <w:noProof/>
                 <w:webHidden/>
               </w:rPr>
-              <w:instrText xml:space="preserve"> PAGEREF _Toc72024370 \h </w:instrText>
+              <w:instrText xml:space="preserve"> PAGEREF _Toc72171080 \h </w:instrText>
             </w:r>
             <w:r>
               <w:rPr>
@@ -1020,6 +1014,219 @@
                 <w:webHidden/>
               </w:rPr>
               <w:t>6</w:t>
+            </w:r>
+            <w:r>
+              <w:rPr>
+                <w:noProof/>
+                <w:webHidden/>
+              </w:rPr>
+              <w:fldChar w:fldCharType="end"/>
+            </w:r>
+          </w:hyperlink>
+        </w:p>
+        <w:p>
+          <w:pPr>
+            <w:pStyle w:val="TDC3"/>
+            <w:tabs>
+              <w:tab w:val="right" w:leader="dot" w:pos="8494"/>
+            </w:tabs>
+            <w:rPr>
+              <w:noProof/>
+              <w:kern w:val="0"/>
+              <w:lang w:eastAsia="es-ES"/>
+              <w14:ligatures w14:val="none"/>
+            </w:rPr>
+          </w:pPr>
+          <w:hyperlink w:anchor="_Toc72171081" w:history="1">
+            <w:r>
+              <w:rPr>
+                <w:rStyle w:val="Hipervnculo"/>
+                <w:noProof/>
+              </w:rPr>
+              <w:t>Objetivo de nivel de servicio mediante métricas TTO y TTR</w:t>
+            </w:r>
+            <w:r>
+              <w:rPr>
+                <w:noProof/>
+                <w:webHidden/>
+              </w:rPr>
+              <w:tab/>
+            </w:r>
+            <w:r>
+              <w:rPr>
+                <w:noProof/>
+                <w:webHidden/>
+              </w:rPr>
+              <w:fldChar w:fldCharType="begin"/>
+            </w:r>
+            <w:r>
+              <w:rPr>
+                <w:noProof/>
+                <w:webHidden/>
+              </w:rPr>
+              <w:instrText xml:space="preserve"> PAGEREF _Toc72171081 \h </w:instrText>
+            </w:r>
+            <w:r>
+              <w:rPr>
+                <w:noProof/>
+                <w:webHidden/>
+              </w:rPr>
+            </w:r>
+            <w:r>
+              <w:rPr>
+                <w:noProof/>
+                <w:webHidden/>
+              </w:rPr>
+              <w:fldChar w:fldCharType="separate"/>
+            </w:r>
+            <w:r>
+              <w:rPr>
+                <w:noProof/>
+                <w:webHidden/>
+              </w:rPr>
+              <w:t>6</w:t>
+            </w:r>
+            <w:r>
+              <w:rPr>
+                <w:noProof/>
+                <w:webHidden/>
+              </w:rPr>
+              <w:fldChar w:fldCharType="end"/>
+            </w:r>
+          </w:hyperlink>
+        </w:p>
+        <w:p>
+          <w:pPr>
+            <w:pStyle w:val="TDC3"/>
+            <w:tabs>
+              <w:tab w:val="right" w:leader="dot" w:pos="8494"/>
+            </w:tabs>
+            <w:rPr>
+              <w:noProof/>
+              <w:kern w:val="0"/>
+              <w:lang w:eastAsia="es-ES"/>
+              <w14:ligatures w14:val="none"/>
+            </w:rPr>
+          </w:pPr>
+          <w:hyperlink w:anchor="_Toc72171082" w:history="1">
+            <w:r>
+              <w:rPr>
+                <w:rStyle w:val="Hipervnculo"/>
+                <w:noProof/>
+              </w:rPr>
+              <w:t>Proporción de garantía</w:t>
+            </w:r>
+            <w:r>
+              <w:rPr>
+                <w:noProof/>
+                <w:webHidden/>
+              </w:rPr>
+              <w:tab/>
+            </w:r>
+            <w:r>
+              <w:rPr>
+                <w:noProof/>
+                <w:webHidden/>
+              </w:rPr>
+              <w:fldChar w:fldCharType="begin"/>
+            </w:r>
+            <w:r>
+              <w:rPr>
+                <w:noProof/>
+                <w:webHidden/>
+              </w:rPr>
+              <w:instrText xml:space="preserve"> PAGEREF _Toc72171082 \h </w:instrText>
+            </w:r>
+            <w:r>
+              <w:rPr>
+                <w:noProof/>
+                <w:webHidden/>
+              </w:rPr>
+            </w:r>
+            <w:r>
+              <w:rPr>
+                <w:noProof/>
+                <w:webHidden/>
+              </w:rPr>
+              <w:fldChar w:fldCharType="separate"/>
+            </w:r>
+            <w:r>
+              <w:rPr>
+                <w:noProof/>
+                <w:webHidden/>
+              </w:rPr>
+              <w:t>8</w:t>
+            </w:r>
+            <w:r>
+              <w:rPr>
+                <w:noProof/>
+                <w:webHidden/>
+              </w:rPr>
+              <w:fldChar w:fldCharType="end"/>
+            </w:r>
+          </w:hyperlink>
+        </w:p>
+        <w:p>
+          <w:pPr>
+            <w:pStyle w:val="TDC3"/>
+            <w:tabs>
+              <w:tab w:val="right" w:leader="dot" w:pos="8494"/>
+            </w:tabs>
+            <w:rPr>
+              <w:noProof/>
+              <w:kern w:val="0"/>
+              <w:lang w:eastAsia="es-ES"/>
+              <w14:ligatures w14:val="none"/>
+            </w:rPr>
+          </w:pPr>
+          <w:hyperlink w:anchor="_Toc72171083" w:history="1">
+            <w:r>
+              <w:rPr>
+                <w:rStyle w:val="Hipervnculo"/>
+                <w:noProof/>
+              </w:rPr>
+              <w:t>Horario del servicio</w:t>
+            </w:r>
+            <w:r>
+              <w:rPr>
+                <w:noProof/>
+                <w:webHidden/>
+              </w:rPr>
+              <w:tab/>
+            </w:r>
+            <w:r>
+              <w:rPr>
+                <w:noProof/>
+                <w:webHidden/>
+              </w:rPr>
+              <w:fldChar w:fldCharType="begin"/>
+            </w:r>
+            <w:r>
+              <w:rPr>
+                <w:noProof/>
+                <w:webHidden/>
+              </w:rPr>
+              <w:instrText xml:space="preserve"> PAGEREF _Toc72171083 \h </w:instrText>
+            </w:r>
+            <w:r>
+              <w:rPr>
+                <w:noProof/>
+                <w:webHidden/>
+              </w:rPr>
+            </w:r>
+            <w:r>
+              <w:rPr>
+                <w:noProof/>
+                <w:webHidden/>
+              </w:rPr>
+              <w:fldChar w:fldCharType="separate"/>
+            </w:r>
+            <w:r>
+              <w:rPr>
+                <w:noProof/>
+                <w:webHidden/>
+              </w:rPr>
+              <w:t>10</w:t>
             </w:r>
             <w:r>
               <w:rPr>
@@ -1057,7 +1264,7 @@
         <w:pStyle w:val="Ttulo3"/>
         <w:ind w:left="0"/>
       </w:pPr>
-      <w:bookmarkStart w:id="0" w:name="_Toc72024363"/>
+      <w:bookmarkStart w:id="0" w:name="_Toc72171073"/>
       <w:r>
         <w:lastRenderedPageBreak/>
         <w:t>Versión</w:t>
@@ -1072,10 +1279,10 @@
         <w:tblLook w:val="04A0" w:firstRow="1" w:lastRow="0" w:firstColumn="1" w:lastColumn="0" w:noHBand="0" w:noVBand="1"/>
       </w:tblPr>
       <w:tblGrid>
-        <w:gridCol w:w="1050"/>
-        <w:gridCol w:w="1127"/>
-        <w:gridCol w:w="3276"/>
-        <w:gridCol w:w="2969"/>
+        <w:gridCol w:w="1049"/>
+        <w:gridCol w:w="1199"/>
+        <w:gridCol w:w="3234"/>
+        <w:gridCol w:w="2940"/>
       </w:tblGrid>
       <w:tr>
         <w:tc>
@@ -1240,6 +1447,343 @@
           </w:p>
         </w:tc>
       </w:tr>
+      <w:tr>
+        <w:tc>
+          <w:tcPr>
+            <w:tcW w:w="1050" w:type="dxa"/>
+          </w:tcPr>
+          <w:p>
+            <w:pPr>
+              <w:jc w:val="center"/>
+              <w:rPr>
+                <w:rFonts w:ascii="Calibri" w:eastAsia="Yu Mincho" w:hAnsi="Calibri" w:cs="Arial"/>
+              </w:rPr>
+            </w:pPr>
+          </w:p>
+          <w:p>
+            <w:pPr>
+              <w:jc w:val="center"/>
+              <w:rPr>
+                <w:rFonts w:ascii="Calibri" w:eastAsia="Yu Mincho" w:hAnsi="Calibri" w:cs="Arial"/>
+              </w:rPr>
+            </w:pPr>
+            <w:r>
+              <w:rPr>
+                <w:rFonts w:ascii="Calibri" w:eastAsia="Yu Mincho" w:hAnsi="Calibri" w:cs="Arial"/>
+              </w:rPr>
+              <w:t>0.2</w:t>
+            </w:r>
+          </w:p>
+        </w:tc>
+        <w:tc>
+          <w:tcPr>
+            <w:tcW w:w="1127" w:type="dxa"/>
+          </w:tcPr>
+          <w:p>
+            <w:pPr>
+              <w:ind w:left="0"/>
+              <w:jc w:val="center"/>
+              <w:rPr>
+                <w:rFonts w:ascii="Calibri" w:eastAsia="Yu Mincho" w:hAnsi="Calibri" w:cs="Arial"/>
+              </w:rPr>
+            </w:pPr>
+          </w:p>
+          <w:p>
+            <w:pPr>
+              <w:ind w:left="0"/>
+              <w:jc w:val="center"/>
+              <w:rPr>
+                <w:rFonts w:ascii="Calibri" w:eastAsia="Yu Mincho" w:hAnsi="Calibri" w:cs="Arial"/>
+              </w:rPr>
+            </w:pPr>
+            <w:r>
+              <w:rPr>
+                <w:rFonts w:ascii="Calibri" w:eastAsia="Yu Mincho" w:hAnsi="Calibri" w:cs="Arial"/>
+              </w:rPr>
+              <w:t>16/05/21</w:t>
+            </w:r>
+          </w:p>
+        </w:tc>
+        <w:tc>
+          <w:tcPr>
+            <w:tcW w:w="3276" w:type="dxa"/>
+          </w:tcPr>
+          <w:p>
+            <w:pPr>
+              <w:jc w:val="center"/>
+              <w:rPr>
+                <w:rFonts w:ascii="Calibri" w:eastAsia="Yu Mincho" w:hAnsi="Calibri" w:cs="Arial"/>
+              </w:rPr>
+            </w:pPr>
+          </w:p>
+          <w:p>
+            <w:pPr>
+              <w:jc w:val="center"/>
+              <w:rPr>
+                <w:rFonts w:ascii="Calibri" w:eastAsia="Yu Mincho" w:hAnsi="Calibri" w:cs="Arial"/>
+              </w:rPr>
+            </w:pPr>
+            <w:r>
+              <w:rPr>
+                <w:rFonts w:ascii="Calibri" w:eastAsia="Yu Mincho" w:hAnsi="Calibri" w:cs="Arial"/>
+              </w:rPr>
+              <w:t xml:space="preserve">Carmen </w:t>
+            </w:r>
+            <w:proofErr w:type="spellStart"/>
+            <w:r>
+              <w:rPr>
+                <w:rFonts w:ascii="Calibri" w:eastAsia="Yu Mincho" w:hAnsi="Calibri" w:cs="Arial"/>
+              </w:rPr>
+              <w:t>Mª</w:t>
+            </w:r>
+            <w:proofErr w:type="spellEnd"/>
+            <w:r>
+              <w:rPr>
+                <w:rFonts w:ascii="Calibri" w:eastAsia="Yu Mincho" w:hAnsi="Calibri" w:cs="Arial"/>
+              </w:rPr>
+              <w:t xml:space="preserve"> Muñoz Pérez</w:t>
+            </w:r>
+          </w:p>
+        </w:tc>
+        <w:tc>
+          <w:tcPr>
+            <w:tcW w:w="2969" w:type="dxa"/>
+          </w:tcPr>
+          <w:p>
+            <w:pPr>
+              <w:jc w:val="center"/>
+              <w:rPr>
+                <w:rFonts w:ascii="Calibri" w:eastAsia="Yu Mincho" w:hAnsi="Calibri" w:cs="Arial"/>
+              </w:rPr>
+            </w:pPr>
+            <w:r>
+              <w:rPr>
+                <w:rFonts w:ascii="Calibri" w:eastAsia="Yu Mincho" w:hAnsi="Calibri" w:cs="Arial"/>
+              </w:rPr>
+              <w:t>Se ha añadido apartado de definir el objetivo de nivel de servicio mediante las métricas TTO y TTR</w:t>
+            </w:r>
+          </w:p>
+        </w:tc>
+      </w:tr>
+      <w:tr>
+        <w:tc>
+          <w:tcPr>
+            <w:tcW w:w="1050" w:type="dxa"/>
+          </w:tcPr>
+          <w:p>
+            <w:pPr>
+              <w:jc w:val="center"/>
+              <w:rPr>
+                <w:rFonts w:ascii="Calibri" w:eastAsia="Yu Mincho" w:hAnsi="Calibri" w:cs="Arial"/>
+              </w:rPr>
+            </w:pPr>
+            <w:r>
+              <w:rPr>
+                <w:rFonts w:ascii="Calibri" w:eastAsia="Yu Mincho" w:hAnsi="Calibri" w:cs="Arial"/>
+              </w:rPr>
+              <w:t>0.3</w:t>
+            </w:r>
+          </w:p>
+        </w:tc>
+        <w:tc>
+          <w:tcPr>
+            <w:tcW w:w="1127" w:type="dxa"/>
+          </w:tcPr>
+          <w:p>
+            <w:pPr>
+              <w:jc w:val="center"/>
+              <w:rPr>
+                <w:rFonts w:ascii="Calibri" w:eastAsia="Yu Mincho" w:hAnsi="Calibri" w:cs="Arial"/>
+              </w:rPr>
+            </w:pPr>
+            <w:r>
+              <w:rPr>
+                <w:rFonts w:ascii="Calibri" w:eastAsia="Yu Mincho" w:hAnsi="Calibri" w:cs="Arial"/>
+              </w:rPr>
+              <w:t>16/05/21</w:t>
+            </w:r>
+          </w:p>
+        </w:tc>
+        <w:tc>
+          <w:tcPr>
+            <w:tcW w:w="3276" w:type="dxa"/>
+          </w:tcPr>
+          <w:p>
+            <w:pPr>
+              <w:jc w:val="center"/>
+              <w:rPr>
+                <w:rFonts w:ascii="Calibri" w:eastAsia="Yu Mincho" w:hAnsi="Calibri" w:cs="Arial"/>
+              </w:rPr>
+            </w:pPr>
+            <w:r>
+              <w:rPr>
+                <w:rFonts w:ascii="Calibri" w:eastAsia="Yu Mincho" w:hAnsi="Calibri" w:cs="Arial"/>
+              </w:rPr>
+              <w:t>José Carlos Morales Borreguero</w:t>
+            </w:r>
+          </w:p>
+        </w:tc>
+        <w:tc>
+          <w:tcPr>
+            <w:tcW w:w="2969" w:type="dxa"/>
+          </w:tcPr>
+          <w:p>
+            <w:pPr>
+              <w:jc w:val="center"/>
+              <w:rPr>
+                <w:rFonts w:ascii="Calibri" w:eastAsia="Yu Mincho" w:hAnsi="Calibri" w:cs="Arial"/>
+              </w:rPr>
+            </w:pPr>
+            <w:r>
+              <w:rPr>
+                <w:rFonts w:ascii="Calibri" w:eastAsia="Yu Mincho" w:hAnsi="Calibri" w:cs="Arial"/>
+              </w:rPr>
+              <w:t>Proporción de garantía</w:t>
+            </w:r>
+          </w:p>
+        </w:tc>
+      </w:tr>
+      <w:tr>
+        <w:tc>
+          <w:tcPr>
+            <w:tcW w:w="1050" w:type="dxa"/>
+          </w:tcPr>
+          <w:p>
+            <w:pPr>
+              <w:jc w:val="center"/>
+              <w:rPr>
+                <w:rFonts w:ascii="Calibri" w:eastAsia="Yu Mincho" w:hAnsi="Calibri" w:cs="Arial"/>
+              </w:rPr>
+            </w:pPr>
+            <w:r>
+              <w:rPr>
+                <w:rFonts w:ascii="Calibri" w:eastAsia="Yu Mincho" w:hAnsi="Calibri" w:cs="Arial"/>
+              </w:rPr>
+              <w:t>0.4</w:t>
+            </w:r>
+          </w:p>
+        </w:tc>
+        <w:tc>
+          <w:tcPr>
+            <w:tcW w:w="1127" w:type="dxa"/>
+          </w:tcPr>
+          <w:p>
+            <w:pPr>
+              <w:jc w:val="center"/>
+              <w:rPr>
+                <w:rFonts w:ascii="Calibri" w:eastAsia="Yu Mincho" w:hAnsi="Calibri" w:cs="Arial"/>
+              </w:rPr>
+            </w:pPr>
+            <w:r>
+              <w:rPr>
+                <w:rFonts w:ascii="Calibri" w:eastAsia="Yu Mincho" w:hAnsi="Calibri" w:cs="Arial"/>
+              </w:rPr>
+              <w:t>1</w:t>
+            </w:r>
+            <w:r>
+              <w:rPr>
+                <w:rFonts w:ascii="Calibri" w:eastAsia="Yu Mincho" w:hAnsi="Calibri" w:cs="Arial"/>
+              </w:rPr>
+              <w:t>7</w:t>
+            </w:r>
+            <w:r>
+              <w:rPr>
+                <w:rFonts w:ascii="Calibri" w:eastAsia="Yu Mincho" w:hAnsi="Calibri" w:cs="Arial"/>
+              </w:rPr>
+              <w:t>/05/21</w:t>
+            </w:r>
+          </w:p>
+        </w:tc>
+        <w:tc>
+          <w:tcPr>
+            <w:tcW w:w="3276" w:type="dxa"/>
+          </w:tcPr>
+          <w:p>
+            <w:pPr>
+              <w:jc w:val="center"/>
+              <w:rPr>
+                <w:rFonts w:ascii="Calibri" w:eastAsia="Yu Mincho" w:hAnsi="Calibri" w:cs="Arial"/>
+              </w:rPr>
+            </w:pPr>
+            <w:r>
+              <w:t>Javier Martínez Fernández</w:t>
+            </w:r>
+          </w:p>
+        </w:tc>
+        <w:tc>
+          <w:tcPr>
+            <w:tcW w:w="2969" w:type="dxa"/>
+          </w:tcPr>
+          <w:p>
+            <w:pPr>
+              <w:jc w:val="center"/>
+              <w:rPr>
+                <w:rFonts w:ascii="Calibri" w:eastAsia="Yu Mincho" w:hAnsi="Calibri" w:cs="Arial"/>
+              </w:rPr>
+            </w:pPr>
+            <w:r>
+              <w:t xml:space="preserve">Se ha añadido apartado de del </w:t>
+            </w:r>
+            <w:r>
+              <w:t>horario del servicio</w:t>
+            </w:r>
+          </w:p>
+        </w:tc>
+      </w:tr>
+      <w:tr>
+        <w:tc>
+          <w:tcPr>
+            <w:tcW w:w="1050" w:type="dxa"/>
+          </w:tcPr>
+          <w:p>
+            <w:pPr>
+              <w:jc w:val="center"/>
+              <w:rPr>
+                <w:rFonts w:ascii="Calibri" w:eastAsia="Yu Mincho" w:hAnsi="Calibri" w:cs="Arial"/>
+              </w:rPr>
+            </w:pPr>
+          </w:p>
+        </w:tc>
+        <w:tc>
+          <w:tcPr>
+            <w:tcW w:w="1127" w:type="dxa"/>
+          </w:tcPr>
+          <w:p>
+            <w:pPr>
+              <w:jc w:val="center"/>
+              <w:rPr>
+                <w:rFonts w:ascii="Calibri" w:eastAsia="Yu Mincho" w:hAnsi="Calibri" w:cs="Arial"/>
+              </w:rPr>
+            </w:pPr>
+          </w:p>
+        </w:tc>
+        <w:tc>
+          <w:tcPr>
+            <w:tcW w:w="3276" w:type="dxa"/>
+          </w:tcPr>
+          <w:p>
+            <w:pPr>
+              <w:jc w:val="center"/>
+              <w:rPr>
+                <w:rFonts w:ascii="Calibri" w:eastAsia="Yu Mincho" w:hAnsi="Calibri" w:cs="Arial"/>
+              </w:rPr>
+            </w:pPr>
+          </w:p>
+        </w:tc>
+        <w:tc>
+          <w:tcPr>
+            <w:tcW w:w="2969" w:type="dxa"/>
+          </w:tcPr>
+          <w:p>
+            <w:pPr>
+              <w:jc w:val="center"/>
+              <w:rPr>
+                <w:rFonts w:ascii="Calibri" w:eastAsia="Yu Mincho" w:hAnsi="Calibri" w:cs="Arial"/>
+              </w:rPr>
+            </w:pPr>
+          </w:p>
+        </w:tc>
+      </w:tr>
     </w:tbl>
     <w:p>
       <w:pPr>
@@ -1256,7 +1800,7 @@
         <w:pStyle w:val="Ttulo3"/>
         <w:ind w:left="0"/>
       </w:pPr>
-      <w:bookmarkStart w:id="1" w:name="_Toc72024364"/>
+      <w:bookmarkStart w:id="1" w:name="_Toc72171074"/>
       <w:r>
         <w:t>S</w:t>
       </w:r>
@@ -1270,6 +1814,107 @@
         <w:t>ofrecido</w:t>
       </w:r>
       <w:bookmarkEnd w:id="1"/>
+    </w:p>
+    <w:p>
+      <w:pPr>
+        <w:pStyle w:val="Ttulo3"/>
+        <w:ind w:left="0" w:firstLine="708"/>
+        <w:rPr>
+          <w:color w:val="C45911" w:themeColor="accent2" w:themeShade="BF"/>
+        </w:rPr>
+      </w:pPr>
+      <w:bookmarkStart w:id="2" w:name="_Toc72171075"/>
+      <w:r>
+        <w:rPr>
+          <w:color w:val="C45911" w:themeColor="accent2" w:themeShade="BF"/>
+        </w:rPr>
+        <w:t>D</w:t>
+      </w:r>
+      <w:r>
+        <w:rPr>
+          <w:color w:val="C45911" w:themeColor="accent2" w:themeShade="BF"/>
+        </w:rPr>
+        <w:t>escripción</w:t>
+      </w:r>
+      <w:r>
+        <w:rPr>
+          <w:color w:val="C45911" w:themeColor="accent2" w:themeShade="BF"/>
+        </w:rPr>
+        <w:t xml:space="preserve"> de SLA</w:t>
+      </w:r>
+      <w:bookmarkEnd w:id="2"/>
+    </w:p>
+    <w:p>
+      <w:pPr>
+        <w:ind w:left="708"/>
+        <w:jc w:val="both"/>
+      </w:pPr>
+      <w:r>
+        <w:t xml:space="preserve">El objetivo </w:t>
+      </w:r>
+      <w:r>
+        <w:t xml:space="preserve">general </w:t>
+      </w:r>
+      <w:r>
+        <w:t xml:space="preserve">de un acuerdo de nivel de servicio (SLA) es establecer un acuerdo entre los proveedores de servicio y los clientes, fijando el nivel acordado para la calidad de dicho servicio. De esta forma, los SLA definen un punto de entendimiento común sobre servicios, prioridades, responsabilidades y garantías. Mediante la definición de este acuerdo, los usuarios podrán </w:t>
+      </w:r>
+      <w:r>
+        <w:t>saber qué esperar como mínimo respecto a los servicios ofrecidos por la empresa, en ningún caso mediante este acuerdo sabrán la forma en que el proveedor ofrece ese servicio.</w:t>
+      </w:r>
+    </w:p>
+    <w:p>
+      <w:pPr>
+        <w:ind w:left="708"/>
+        <w:jc w:val="both"/>
+      </w:pPr>
+      <w:r>
+        <w:t>Cada área de servicio debe tener un SLA definido, comprendiendo de esta forma los niveles de disponibilidad, servicio, rendimiento u otros atributos.</w:t>
+      </w:r>
+    </w:p>
+    <w:p>
+      <w:pPr>
+        <w:ind w:left="708"/>
+        <w:jc w:val="both"/>
+      </w:pPr>
+      <w:r>
+        <w:t>Un SLA puede contener un alto número de parámetros con sus correspondientes objetivos. Para cualquier pr</w:t>
+      </w:r>
+      <w:r>
+        <w:t>oceso de negocio se deben de reflejar de forma clara los servicios que se cubren bajo el SLA y el nivel operativo normal.</w:t>
+      </w:r>
+    </w:p>
+    <w:p>
+      <w:pPr>
+        <w:ind w:left="708"/>
+        <w:jc w:val="both"/>
+      </w:pPr>
+      <w:r>
+        <w:t>El objetivo de nivel de servicio (</w:t>
+      </w:r>
+      <w:r>
+        <w:t>SLT</w:t>
+      </w:r>
+      <w:r>
+        <w:t xml:space="preserve">) sirve como punto de referencia para los indicadores, parámetros o métricas definidas con objetivos de nivel de servicio específicos. Se puede hacer referencia a los </w:t>
+      </w:r>
+      <w:r>
+        <w:t>SLT</w:t>
+      </w:r>
+      <w:r>
+        <w:t xml:space="preserve"> como características medibles de un SLA, como los aspectos de Calidad de Servicio (QoS) que son alcanzables, medibles, significativos y aceptables tanto para los proveedores de servicios como para los clientes.</w:t>
+      </w:r>
+    </w:p>
+    <w:p>
+      <w:pPr>
+        <w:ind w:left="708"/>
+        <w:jc w:val="both"/>
+      </w:pPr>
+      <w:r>
+        <w:t>Es crucial que las condiciones de calidad</w:t>
+      </w:r>
+      <w:r>
+        <w:t xml:space="preserve"> afecten a todos los elementos implicados del servicio y que se especifiquen los términos y parámetros sobre los que se adquiere el compromiso en el servicio, se indique el modo de cálculo (métrica e intervalos) del índice de cumplimiento y las posibles compensaciones por incumplimiento, así como las exclusiones o limitaciones en dichos cálculos.</w:t>
+      </w:r>
     </w:p>
     <w:p>
       <w:pPr>
@@ -1279,7 +1924,7 @@
           <w:color w:val="C45911" w:themeColor="accent2" w:themeShade="BF"/>
         </w:rPr>
       </w:pPr>
-      <w:bookmarkStart w:id="2" w:name="_Toc72024365"/>
+      <w:bookmarkStart w:id="3" w:name="_Toc72171076"/>
       <w:r>
         <w:rPr>
           <w:color w:val="C45911" w:themeColor="accent2" w:themeShade="BF"/>
@@ -1290,15 +1935,15 @@
         <w:rPr>
           <w:color w:val="C45911" w:themeColor="accent2" w:themeShade="BF"/>
         </w:rPr>
-        <w:t>escripción</w:t>
+        <w:t>efinición del servicio</w:t>
       </w:r>
       <w:r>
         <w:rPr>
           <w:color w:val="C45911" w:themeColor="accent2" w:themeShade="BF"/>
         </w:rPr>
-        <w:t xml:space="preserve"> de SLA</w:t>
-      </w:r>
-      <w:bookmarkEnd w:id="2"/>
+        <w:t xml:space="preserve"> de mantenimiento</w:t>
+      </w:r>
+      <w:bookmarkEnd w:id="3"/>
     </w:p>
     <w:p>
       <w:pPr>
@@ -1306,16 +1951,11 @@
         <w:jc w:val="both"/>
       </w:pPr>
       <w:r>
-        <w:t xml:space="preserve">El objetivo </w:t>
-      </w:r>
-      <w:r>
-        <w:t xml:space="preserve">general </w:t>
-      </w:r>
-      <w:r>
-        <w:t xml:space="preserve">de un acuerdo de nivel de servicio (SLA) es establecer un acuerdo entre los proveedores de servicio y los clientes, fijando el nivel acordado para la calidad de dicho servicio. De esta forma, los SLA definen un punto de entendimiento común sobre servicios, prioridades, responsabilidades y garantías. Mediante la definición de este acuerdo, los usuarios podrán </w:t>
-      </w:r>
-      <w:r>
-        <w:t>saber qué esperar como mínimo respecto a los servicios ofrecidos por la empresa, en ningún caso mediante este acuerdo sabrán la forma en que el proveedor ofrece ese servicio.</w:t>
+        <w:t xml:space="preserve">El servicio de mantenimiento ofrecido tiene como objetivo dar respuesta a todas las necesidades que requieran la entrega y puesta en producción de nuevas versiones de </w:t>
+      </w:r>
+      <w:r>
+        <w:lastRenderedPageBreak/>
+        <w:t>los servicios ofrecidos, así como las tareas que serán necesarias llevar a cabo para la corrección y mejora de los procesos.</w:t>
       </w:r>
     </w:p>
     <w:p>
@@ -1324,7 +1964,10 @@
         <w:jc w:val="both"/>
       </w:pPr>
       <w:r>
-        <w:t>Cada área de servicio debe tener un SLA definido, comprendiendo de esta forma los niveles de disponibilidad, servicio, rendimiento u otros atributos.</w:t>
+        <w:t>Las actuaciones que sean necesarias para realizar un mantenimiento se darán por finalizadas tras certificar, mediante aplicaciones y módulos que se actualizan, el correcto funcionamiento en producción</w:t>
+      </w:r>
+      <w:r>
+        <w:t>. Para dar por finalizado un proceso, se comprobará la conformidad a los requisitos y planes exigidos por el SLA.</w:t>
       </w:r>
     </w:p>
     <w:p>
@@ -1333,97 +1976,6 @@
         <w:jc w:val="both"/>
       </w:pPr>
       <w:r>
-        <w:t>Un SLA puede contener un alto número de parámetros con sus correspondientes objetivos. Para cualquier pr</w:t>
-      </w:r>
-      <w:r>
-        <w:t>oceso de negocio se deben de reflejar de forma clara los servicios que se cubren bajo el SLA y el nivel operativo normal.</w:t>
-      </w:r>
-    </w:p>
-    <w:p>
-      <w:pPr>
-        <w:ind w:left="708"/>
-        <w:jc w:val="both"/>
-      </w:pPr>
-      <w:r>
-        <w:t>El objetivo de nivel de servicio (SLO) sirve como punto de referencia para los indicadores, parámetros o métricas definidas con objetivos de nivel de servicio específicos. Se puede hacer referencia a los SLO como características medibles de un SLA, como los aspectos de Calidad de Servicio (</w:t>
-      </w:r>
-      <w:proofErr w:type="spellStart"/>
-      <w:r>
-        <w:t>QoS</w:t>
-      </w:r>
-      <w:proofErr w:type="spellEnd"/>
-      <w:r>
-        <w:t>) que son alcanzables, medibles, significativos y aceptables tanto para los proveedores de servicios como para los clientes.</w:t>
-      </w:r>
-    </w:p>
-    <w:p>
-      <w:pPr>
-        <w:ind w:left="708"/>
-        <w:jc w:val="both"/>
-      </w:pPr>
-      <w:r>
-        <w:t>Es crucial que las condiciones de calidad</w:t>
-      </w:r>
-      <w:r>
-        <w:t xml:space="preserve"> afecten a todos los elementos implicados del servicio y que se especifiquen los términos y parámetros sobre los que se adquiere el compromiso en el servicio, se indique el modo de cálculo (métrica e intervalos) del índice de cumplimiento y las posibles compensaciones por incumplimiento, así como las exclusiones o limitaciones en dichos cálculos.</w:t>
-      </w:r>
-    </w:p>
-    <w:p>
-      <w:pPr>
-        <w:pStyle w:val="Ttulo3"/>
-        <w:ind w:left="0" w:firstLine="720"/>
-        <w:rPr>
-          <w:color w:val="C45911" w:themeColor="accent2" w:themeShade="BF"/>
-        </w:rPr>
-      </w:pPr>
-      <w:bookmarkStart w:id="3" w:name="_Toc72024366"/>
-      <w:r>
-        <w:rPr>
-          <w:color w:val="C45911" w:themeColor="accent2" w:themeShade="BF"/>
-        </w:rPr>
-        <w:t>D</w:t>
-      </w:r>
-      <w:r>
-        <w:rPr>
-          <w:color w:val="C45911" w:themeColor="accent2" w:themeShade="BF"/>
-        </w:rPr>
-        <w:t>efinición del servicio</w:t>
-      </w:r>
-      <w:r>
-        <w:rPr>
-          <w:color w:val="C45911" w:themeColor="accent2" w:themeShade="BF"/>
-        </w:rPr>
-        <w:t xml:space="preserve"> de mantenimiento</w:t>
-      </w:r>
-      <w:bookmarkEnd w:id="3"/>
-    </w:p>
-    <w:p>
-      <w:pPr>
-        <w:ind w:left="708"/>
-        <w:jc w:val="both"/>
-      </w:pPr>
-      <w:r>
-        <w:t>El servicio de mantenimiento ofrecido tiene como objetivo dar respuesta a todas las necesidades que requieran la entrega y puesta en producción de nuevas versiones de los servicios ofrecidos, así como las tareas que serán necesarias llevar a cabo para la corrección y mejora de los procesos.</w:t>
-      </w:r>
-    </w:p>
-    <w:p>
-      <w:pPr>
-        <w:ind w:left="708"/>
-        <w:jc w:val="both"/>
-      </w:pPr>
-      <w:r>
-        <w:t>Las actuaciones que sean necesarias para realizar un mantenimiento se darán por finalizadas tras certificar, mediante aplicaciones y módulos que se actualizan, el correcto funcionamiento en producción</w:t>
-      </w:r>
-      <w:r>
-        <w:t>. Para dar por finalizado un proceso, se comprobará la conformidad a los requisitos y planes exigidos por el SLA.</w:t>
-      </w:r>
-    </w:p>
-    <w:p>
-      <w:pPr>
-        <w:ind w:left="708"/>
-        <w:jc w:val="both"/>
-      </w:pPr>
-      <w:r>
         <w:t xml:space="preserve">Todo defecto detectado previo al fin del periodo de </w:t>
       </w:r>
       <w:r>
@@ -1441,12 +1993,11 @@
           <w:color w:val="808080" w:themeColor="background1" w:themeShade="80"/>
         </w:rPr>
       </w:pPr>
-      <w:bookmarkStart w:id="4" w:name="_Toc72024367"/>
+      <w:bookmarkStart w:id="4" w:name="_Toc72171077"/>
       <w:r>
         <w:rPr>
           <w:color w:val="808080" w:themeColor="background1" w:themeShade="80"/>
         </w:rPr>
-        <w:lastRenderedPageBreak/>
         <w:t xml:space="preserve">Mantenimiento </w:t>
       </w:r>
       <w:r>
@@ -1530,7 +2081,7 @@
           <w:noProof/>
         </w:rPr>
         <w:drawing>
-          <wp:inline distT="0" distB="0" distL="0" distR="0" wp14:anchorId="05E655C7" wp14:editId="7C71D4DE">
+          <wp:inline distT="0" distB="0" distL="0" distR="0" wp14:anchorId="05E655C7" wp14:editId="5FD9B43A">
             <wp:extent cx="4110824" cy="2395725"/>
             <wp:effectExtent l="0" t="0" r="4445" b="5080"/>
             <wp:docPr id="11" name="Imagen 11" descr="Diagrama, Forma&#10;&#10;Descripción generada automáticamente"/>
@@ -1541,36 +2092,29 @@
               <a:graphicData uri="http://schemas.openxmlformats.org/drawingml/2006/picture">
                 <pic:pic xmlns:pic="http://schemas.openxmlformats.org/drawingml/2006/picture">
                   <pic:nvPicPr>
-                    <pic:cNvPr id="11" name="Imagen 11" descr="Diagrama, Forma&#10;&#10;Descripción generada automáticamente"/>
-                    <pic:cNvPicPr>
-                      <a:picLocks noChangeAspect="1" noChangeArrowheads="1"/>
-                    </pic:cNvPicPr>
+                    <pic:cNvPr id="0" name="Imagen 11"/>
+                    <pic:cNvPicPr/>
                   </pic:nvPicPr>
                   <pic:blipFill>
-                    <a:blip r:embed="rId9">
+                    <a:blip r:embed="rId12">
                       <a:extLst>
                         <a:ext uri="{28A0092B-C50C-407E-A947-70E740481C1C}">
                           <a14:useLocalDpi xmlns:a14="http://schemas.microsoft.com/office/drawing/2010/main" val="0"/>
                         </a:ext>
                       </a:extLst>
                     </a:blip>
-                    <a:srcRect/>
                     <a:stretch>
                       <a:fillRect/>
                     </a:stretch>
                   </pic:blipFill>
-                  <pic:spPr bwMode="auto">
+                  <pic:spPr>
                     <a:xfrm>
                       <a:off x="0" y="0"/>
-                      <a:ext cx="4131785" cy="2407941"/>
+                      <a:ext cx="4110824" cy="2395725"/>
                     </a:xfrm>
                     <a:prstGeom prst="rect">
                       <a:avLst/>
                     </a:prstGeom>
-                    <a:noFill/>
-                    <a:ln>
-                      <a:noFill/>
-                    </a:ln>
                   </pic:spPr>
                 </pic:pic>
               </a:graphicData>
@@ -1625,7 +2169,6 @@
         <w:jc w:val="both"/>
       </w:pPr>
       <w:r>
-        <w:lastRenderedPageBreak/>
         <w:t>La urgencia ve</w:t>
       </w:r>
       <w:r>
@@ -1690,7 +2233,7 @@
           <w:noProof/>
         </w:rPr>
         <w:drawing>
-          <wp:inline distT="0" distB="0" distL="0" distR="0" wp14:anchorId="24F3F7AC" wp14:editId="0A01019F">
+          <wp:inline distT="0" distB="0" distL="0" distR="0" wp14:anchorId="24F3F7AC" wp14:editId="1A9CB408">
             <wp:extent cx="2552176" cy="2213417"/>
             <wp:effectExtent l="0" t="0" r="635" b="0"/>
             <wp:docPr id="19" name="Imagen 19" descr="Tabla&#10;&#10;Descripción generada automáticamente"/>
@@ -1701,36 +2244,29 @@
               <a:graphicData uri="http://schemas.openxmlformats.org/drawingml/2006/picture">
                 <pic:pic xmlns:pic="http://schemas.openxmlformats.org/drawingml/2006/picture">
                   <pic:nvPicPr>
-                    <pic:cNvPr id="19" name="Imagen 19" descr="Tabla&#10;&#10;Descripción generada automáticamente"/>
-                    <pic:cNvPicPr>
-                      <a:picLocks noChangeAspect="1" noChangeArrowheads="1"/>
-                    </pic:cNvPicPr>
+                    <pic:cNvPr id="0" name="Imagen 19"/>
+                    <pic:cNvPicPr/>
                   </pic:nvPicPr>
                   <pic:blipFill>
-                    <a:blip r:embed="rId10">
+                    <a:blip r:embed="rId13">
                       <a:extLst>
                         <a:ext uri="{28A0092B-C50C-407E-A947-70E740481C1C}">
                           <a14:useLocalDpi xmlns:a14="http://schemas.microsoft.com/office/drawing/2010/main" val="0"/>
                         </a:ext>
                       </a:extLst>
                     </a:blip>
-                    <a:srcRect/>
                     <a:stretch>
                       <a:fillRect/>
                     </a:stretch>
                   </pic:blipFill>
-                  <pic:spPr bwMode="auto">
+                  <pic:spPr>
                     <a:xfrm>
                       <a:off x="0" y="0"/>
-                      <a:ext cx="2562718" cy="2222560"/>
+                      <a:ext cx="2552176" cy="2213417"/>
                     </a:xfrm>
                     <a:prstGeom prst="rect">
                       <a:avLst/>
                     </a:prstGeom>
-                    <a:noFill/>
-                    <a:ln>
-                      <a:noFill/>
-                    </a:ln>
                   </pic:spPr>
                 </pic:pic>
               </a:graphicData>
@@ -1811,7 +2347,7 @@
           <w:color w:val="808080" w:themeColor="background1" w:themeShade="80"/>
         </w:rPr>
       </w:pPr>
-      <w:bookmarkStart w:id="5" w:name="_Toc72024368"/>
+      <w:bookmarkStart w:id="5" w:name="_Toc72171078"/>
       <w:r>
         <w:rPr>
           <w:color w:val="808080" w:themeColor="background1" w:themeShade="80"/>
@@ -1952,12 +2488,11 @@
           <w:color w:val="808080" w:themeColor="background1" w:themeShade="80"/>
         </w:rPr>
       </w:pPr>
-      <w:bookmarkStart w:id="6" w:name="_Toc72024369"/>
+      <w:bookmarkStart w:id="6" w:name="_Toc72171079"/>
       <w:r>
         <w:rPr>
           <w:color w:val="808080" w:themeColor="background1" w:themeShade="80"/>
         </w:rPr>
-        <w:lastRenderedPageBreak/>
         <w:t>Mantenimiento adaptativo</w:t>
       </w:r>
       <w:bookmarkEnd w:id="6"/>
@@ -2026,7 +2561,7 @@
         <w:jc w:val="both"/>
       </w:pPr>
       <w:r>
-        <w:t>Exportaciones e importaciones de datos dedicados a la integración con otras aplicaciones del entorno, para mantenimiento de integridad de la información .</w:t>
+        <w:t>Exportaciones e importaciones de datos dedicados a la integración con otras aplicaciones del entorno, para mantenimiento de integridad de la información.</w:t>
       </w:r>
     </w:p>
     <w:p>
@@ -2072,7 +2607,7 @@
           <w:color w:val="808080" w:themeColor="background1" w:themeShade="80"/>
         </w:rPr>
       </w:pPr>
-      <w:bookmarkStart w:id="7" w:name="_Toc72024370"/>
+      <w:bookmarkStart w:id="7" w:name="_Toc72171080"/>
       <w:r>
         <w:rPr>
           <w:color w:val="808080" w:themeColor="background1" w:themeShade="80"/>
@@ -2099,9 +2634,1665 @@
         <w:t>Para su gestión se utilizará el mismo sistema de clasificación en niveles de prioridad que en el mantenimiento perfectivo.</w:t>
       </w:r>
     </w:p>
+    <w:p>
+      <w:pPr>
+        <w:ind w:left="0"/>
+        <w:jc w:val="both"/>
+        <w:rPr>
+          <w:rFonts w:ascii="Calibri" w:eastAsia="Yu Mincho" w:hAnsi="Calibri" w:cs="Arial"/>
+        </w:rPr>
+      </w:pPr>
+    </w:p>
+    <w:p>
+      <w:pPr>
+        <w:pStyle w:val="Ttulo3"/>
+        <w:ind w:left="0"/>
+      </w:pPr>
+      <w:bookmarkStart w:id="8" w:name="_Toc72171081"/>
+      <w:r>
+        <w:t>Objetivo de nivel de servicio mediante métricas TTO y TTR</w:t>
+      </w:r>
+      <w:bookmarkEnd w:id="8"/>
+    </w:p>
+    <w:p>
+      <w:pPr>
+        <w:ind w:left="708"/>
+        <w:jc w:val="both"/>
+        <w:rPr>
+          <w:rFonts w:ascii="Calibri" w:eastAsia="Yu Mincho" w:hAnsi="Calibri" w:cs="Arial"/>
+        </w:rPr>
+      </w:pPr>
+      <w:r>
+        <w:rPr>
+          <w:rFonts w:ascii="Calibri" w:eastAsia="Yu Mincho" w:hAnsi="Calibri" w:cs="Arial"/>
+        </w:rPr>
+        <w:t xml:space="preserve">Un objetivo de nivel de servicio (SLT) permite definir las métricas de los acuerdos que deben respetarse. Por defecto, </w:t>
+      </w:r>
+      <w:proofErr w:type="spellStart"/>
+      <w:r>
+        <w:rPr>
+          <w:rFonts w:ascii="Calibri" w:eastAsia="Yu Mincho" w:hAnsi="Calibri" w:cs="Arial"/>
+        </w:rPr>
+        <w:t>iTop</w:t>
+      </w:r>
+      <w:proofErr w:type="spellEnd"/>
+      <w:r>
+        <w:rPr>
+          <w:rFonts w:ascii="Calibri" w:eastAsia="Yu Mincho" w:hAnsi="Calibri" w:cs="Arial"/>
+        </w:rPr>
+        <w:t xml:space="preserve"> ofrece dos tipos de métricas: TTO y TTR. El TTO (</w:t>
+      </w:r>
+      <w:r>
+        <w:rPr>
+          <w:rFonts w:ascii="Calibri" w:eastAsia="Calibri" w:hAnsi="Calibri" w:cs="Calibri"/>
+          <w:i/>
+          <w:iCs/>
+        </w:rPr>
+        <w:t xml:space="preserve">Time </w:t>
+      </w:r>
+      <w:proofErr w:type="spellStart"/>
+      <w:r>
+        <w:rPr>
+          <w:rFonts w:ascii="Calibri" w:eastAsia="Calibri" w:hAnsi="Calibri" w:cs="Calibri"/>
+          <w:i/>
+          <w:iCs/>
+        </w:rPr>
+        <w:t>to</w:t>
+      </w:r>
+      <w:proofErr w:type="spellEnd"/>
+      <w:r>
+        <w:rPr>
+          <w:rFonts w:ascii="Calibri" w:eastAsia="Calibri" w:hAnsi="Calibri" w:cs="Calibri"/>
+          <w:i/>
+          <w:iCs/>
+        </w:rPr>
+        <w:t xml:space="preserve"> </w:t>
+      </w:r>
+      <w:proofErr w:type="spellStart"/>
+      <w:r>
+        <w:rPr>
+          <w:rFonts w:ascii="Calibri" w:eastAsia="Calibri" w:hAnsi="Calibri" w:cs="Calibri"/>
+          <w:i/>
+          <w:iCs/>
+        </w:rPr>
+        <w:t>own</w:t>
+      </w:r>
+      <w:proofErr w:type="spellEnd"/>
+      <w:r>
+        <w:rPr>
+          <w:rFonts w:ascii="Calibri" w:eastAsia="Calibri" w:hAnsi="Calibri" w:cs="Calibri"/>
+          <w:i/>
+          <w:iCs/>
+        </w:rPr>
+        <w:t xml:space="preserve">) </w:t>
+      </w:r>
+      <w:r>
+        <w:rPr>
+          <w:rFonts w:ascii="Calibri" w:eastAsia="Calibri" w:hAnsi="Calibri" w:cs="Calibri"/>
+        </w:rPr>
+        <w:t>abarca el tiempo desde que se produce la petición/incidencia hasta que es asignada a un desarrollador; y el TTR (</w:t>
+      </w:r>
+      <w:r>
+        <w:rPr>
+          <w:rFonts w:ascii="Calibri" w:eastAsia="Calibri" w:hAnsi="Calibri" w:cs="Calibri"/>
+          <w:i/>
+          <w:iCs/>
+        </w:rPr>
+        <w:t xml:space="preserve">Time </w:t>
+      </w:r>
+      <w:proofErr w:type="spellStart"/>
+      <w:r>
+        <w:rPr>
+          <w:rFonts w:ascii="Calibri" w:eastAsia="Calibri" w:hAnsi="Calibri" w:cs="Calibri"/>
+          <w:i/>
+          <w:iCs/>
+        </w:rPr>
+        <w:t>to</w:t>
+      </w:r>
+      <w:proofErr w:type="spellEnd"/>
+      <w:r>
+        <w:rPr>
+          <w:rFonts w:ascii="Calibri" w:eastAsia="Calibri" w:hAnsi="Calibri" w:cs="Calibri"/>
+          <w:i/>
+          <w:iCs/>
+        </w:rPr>
+        <w:t xml:space="preserve"> </w:t>
+      </w:r>
+      <w:proofErr w:type="spellStart"/>
+      <w:r>
+        <w:rPr>
+          <w:rFonts w:ascii="Calibri" w:eastAsia="Calibri" w:hAnsi="Calibri" w:cs="Calibri"/>
+          <w:i/>
+          <w:iCs/>
+        </w:rPr>
+        <w:t>resolve</w:t>
+      </w:r>
+      <w:proofErr w:type="spellEnd"/>
+      <w:r>
+        <w:rPr>
+          <w:rFonts w:ascii="Calibri" w:eastAsia="Calibri" w:hAnsi="Calibri" w:cs="Calibri"/>
+        </w:rPr>
+        <w:t>) abarca el tiempo desde que se produce la petición/incidencia hasta que esta se resuelve.</w:t>
+      </w:r>
+    </w:p>
+    <w:p>
+      <w:pPr>
+        <w:ind w:left="708"/>
+        <w:jc w:val="both"/>
+        <w:rPr>
+          <w:rFonts w:ascii="Calibri" w:eastAsia="Calibri" w:hAnsi="Calibri" w:cs="Calibri"/>
+        </w:rPr>
+      </w:pPr>
+      <w:r>
+        <w:rPr>
+          <w:rFonts w:ascii="Calibri" w:eastAsia="Calibri" w:hAnsi="Calibri" w:cs="Calibri"/>
+        </w:rPr>
+        <w:t xml:space="preserve">Un SLT estará definido por un nombre, el tipo de métrica, el tipo de solicitud y la prioridad de esta. Para ello </w:t>
+      </w:r>
+      <w:proofErr w:type="spellStart"/>
+      <w:r>
+        <w:rPr>
+          <w:rFonts w:ascii="Calibri" w:eastAsia="Calibri" w:hAnsi="Calibri" w:cs="Calibri"/>
+        </w:rPr>
+        <w:t>iTop</w:t>
+      </w:r>
+      <w:proofErr w:type="spellEnd"/>
+      <w:r>
+        <w:rPr>
+          <w:rFonts w:ascii="Calibri" w:eastAsia="Calibri" w:hAnsi="Calibri" w:cs="Calibri"/>
+        </w:rPr>
+        <w:t xml:space="preserve"> tiene unos atributos con opciones determinadas como se verá a continuación:</w:t>
+      </w:r>
+    </w:p>
+    <w:p>
+      <w:pPr>
+        <w:ind w:left="708"/>
+        <w:jc w:val="both"/>
+        <w:rPr>
+          <w:rFonts w:ascii="Calibri" w:eastAsia="Yu Mincho" w:hAnsi="Calibri" w:cs="Arial"/>
+        </w:rPr>
+      </w:pPr>
+    </w:p>
+    <w:p>
+      <w:pPr>
+        <w:ind w:left="708"/>
+        <w:jc w:val="both"/>
+        <w:rPr>
+          <w:rFonts w:ascii="Calibri" w:eastAsia="Yu Mincho" w:hAnsi="Calibri" w:cs="Arial"/>
+          <w:i/>
+          <w:iCs/>
+          <w:color w:val="44546A" w:themeColor="text2"/>
+          <w:sz w:val="18"/>
+          <w:szCs w:val="18"/>
+        </w:rPr>
+      </w:pPr>
+      <w:r>
+        <w:rPr>
+          <w:noProof/>
+        </w:rPr>
+        <w:lastRenderedPageBreak/>
+        <w:drawing>
+          <wp:inline distT="0" distB="0" distL="0" distR="0" wp14:anchorId="01742874" wp14:editId="19ADCACF">
+            <wp:extent cx="5276399" cy="2354060"/>
+            <wp:effectExtent l="0" t="0" r="0" b="0"/>
+            <wp:docPr id="151025889" name="Imagen 151025889"/>
+            <wp:cNvGraphicFramePr>
+              <a:graphicFrameLocks xmlns:a="http://schemas.openxmlformats.org/drawingml/2006/main" noChangeAspect="1"/>
+            </wp:cNvGraphicFramePr>
+            <a:graphic xmlns:a="http://schemas.openxmlformats.org/drawingml/2006/main">
+              <a:graphicData uri="http://schemas.openxmlformats.org/drawingml/2006/picture">
+                <pic:pic xmlns:pic="http://schemas.openxmlformats.org/drawingml/2006/picture">
+                  <pic:nvPicPr>
+                    <pic:cNvPr id="0" name="Imagen 151025889"/>
+                    <pic:cNvPicPr/>
+                  </pic:nvPicPr>
+                  <pic:blipFill>
+                    <a:blip r:embed="rId14">
+                      <a:extLst>
+                        <a:ext uri="{28A0092B-C50C-407E-A947-70E740481C1C}">
+                          <a14:useLocalDpi xmlns:a14="http://schemas.microsoft.com/office/drawing/2010/main" val="0"/>
+                        </a:ext>
+                      </a:extLst>
+                    </a:blip>
+                    <a:srcRect l="19981" t="30120" r="21454" b="27223"/>
+                    <a:stretch>
+                      <a:fillRect/>
+                    </a:stretch>
+                  </pic:blipFill>
+                  <pic:spPr>
+                    <a:xfrm>
+                      <a:off x="0" y="0"/>
+                      <a:ext cx="5276399" cy="2354060"/>
+                    </a:xfrm>
+                    <a:prstGeom prst="rect">
+                      <a:avLst/>
+                    </a:prstGeom>
+                  </pic:spPr>
+                </pic:pic>
+              </a:graphicData>
+            </a:graphic>
+          </wp:inline>
+        </w:drawing>
+      </w:r>
+      <w:r>
+        <w:tab/>
+      </w:r>
+      <w:r>
+        <w:tab/>
+      </w:r>
+      <w:r>
+        <w:tab/>
+      </w:r>
+      <w:r>
+        <w:rPr>
+          <w:rFonts w:ascii="Calibri" w:eastAsia="Calibri" w:hAnsi="Calibri" w:cs="Calibri"/>
+          <w:i/>
+          <w:iCs/>
+          <w:color w:val="44546A" w:themeColor="text2"/>
+          <w:sz w:val="18"/>
+          <w:szCs w:val="18"/>
+        </w:rPr>
+        <w:t xml:space="preserve">Ilustración 1 – Propiedades SLT de la documentación oficial de </w:t>
+      </w:r>
+      <w:proofErr w:type="spellStart"/>
+      <w:r>
+        <w:rPr>
+          <w:rFonts w:ascii="Calibri" w:eastAsia="Calibri" w:hAnsi="Calibri" w:cs="Calibri"/>
+          <w:i/>
+          <w:iCs/>
+          <w:color w:val="44546A" w:themeColor="text2"/>
+          <w:sz w:val="18"/>
+          <w:szCs w:val="18"/>
+        </w:rPr>
+        <w:t>iTOP</w:t>
+      </w:r>
+      <w:proofErr w:type="spellEnd"/>
+    </w:p>
+    <w:p>
+      <w:pPr>
+        <w:ind w:left="708"/>
+        <w:jc w:val="both"/>
+        <w:rPr>
+          <w:rFonts w:ascii="Calibri" w:eastAsia="Yu Mincho" w:hAnsi="Calibri" w:cs="Arial"/>
+          <w:i/>
+          <w:iCs/>
+          <w:color w:val="44546A" w:themeColor="text2"/>
+          <w:sz w:val="18"/>
+          <w:szCs w:val="18"/>
+        </w:rPr>
+      </w:pPr>
+    </w:p>
+    <w:p>
+      <w:pPr>
+        <w:ind w:left="708"/>
+        <w:jc w:val="both"/>
+        <w:rPr>
+          <w:rFonts w:ascii="Calibri" w:eastAsia="Yu Mincho" w:hAnsi="Calibri" w:cs="Arial"/>
+        </w:rPr>
+      </w:pPr>
+      <w:r>
+        <w:rPr>
+          <w:rFonts w:ascii="Calibri" w:eastAsia="Yu Mincho" w:hAnsi="Calibri" w:cs="Arial"/>
+        </w:rPr>
+        <w:t xml:space="preserve">Como se puede ver en la imagen anterior, en </w:t>
+      </w:r>
+      <w:proofErr w:type="spellStart"/>
+      <w:r>
+        <w:rPr>
+          <w:rFonts w:ascii="Calibri" w:eastAsia="Yu Mincho" w:hAnsi="Calibri" w:cs="Arial"/>
+        </w:rPr>
+        <w:t>iTop</w:t>
+      </w:r>
+      <w:proofErr w:type="spellEnd"/>
+      <w:r>
+        <w:rPr>
+          <w:rFonts w:ascii="Calibri" w:eastAsia="Yu Mincho" w:hAnsi="Calibri" w:cs="Arial"/>
+        </w:rPr>
+        <w:t xml:space="preserve"> el único atributo obligatorio para crear el SLT sería el nombre. Aun así, el resto de </w:t>
+      </w:r>
+      <w:proofErr w:type="gramStart"/>
+      <w:r>
+        <w:rPr>
+          <w:rFonts w:ascii="Calibri" w:eastAsia="Yu Mincho" w:hAnsi="Calibri" w:cs="Arial"/>
+        </w:rPr>
+        <w:t>atributos</w:t>
+      </w:r>
+      <w:proofErr w:type="gramEnd"/>
+      <w:r>
+        <w:rPr>
+          <w:rFonts w:ascii="Calibri" w:eastAsia="Yu Mincho" w:hAnsi="Calibri" w:cs="Arial"/>
+        </w:rPr>
+        <w:t xml:space="preserve"> son necesarios para definir un objetivo de forma clara. </w:t>
+      </w:r>
+    </w:p>
+    <w:p>
+      <w:pPr>
+        <w:ind w:left="708"/>
+        <w:jc w:val="both"/>
+        <w:rPr>
+          <w:rFonts w:ascii="Calibri" w:eastAsia="Yu Mincho" w:hAnsi="Calibri" w:cs="Arial"/>
+        </w:rPr>
+      </w:pPr>
+      <w:r>
+        <w:rPr>
+          <w:rFonts w:ascii="Calibri" w:eastAsia="Yu Mincho" w:hAnsi="Calibri" w:cs="Arial"/>
+        </w:rPr>
+        <w:t xml:space="preserve">En nuestra organización, se ha establecido que todos los atributos tendrán que definirse de manera obligatoria, exceptuando la prioridad que no se concretará con ese atributo. Esto se debe a que, como se puede ver en el apartado anterior, nosotros tendremos cinco niveles de prioridad, mientras que </w:t>
+      </w:r>
+      <w:proofErr w:type="spellStart"/>
+      <w:r>
+        <w:rPr>
+          <w:rFonts w:ascii="Calibri" w:eastAsia="Yu Mincho" w:hAnsi="Calibri" w:cs="Arial"/>
+        </w:rPr>
+        <w:t>iTop</w:t>
+      </w:r>
+      <w:proofErr w:type="spellEnd"/>
+      <w:r>
+        <w:rPr>
+          <w:rFonts w:ascii="Calibri" w:eastAsia="Yu Mincho" w:hAnsi="Calibri" w:cs="Arial"/>
+        </w:rPr>
+        <w:t xml:space="preserve"> solo soporta cuatro niveles. Por ello se ha decidido que la prioridad se indicará en el nombre a través del nivel concreto. </w:t>
+      </w:r>
+    </w:p>
+    <w:p>
+      <w:pPr>
+        <w:ind w:left="708"/>
+        <w:jc w:val="both"/>
+        <w:rPr>
+          <w:rFonts w:ascii="Calibri" w:eastAsia="Yu Mincho" w:hAnsi="Calibri" w:cs="Arial"/>
+        </w:rPr>
+      </w:pPr>
+    </w:p>
+    <w:p>
+      <w:pPr>
+        <w:ind w:left="708"/>
+        <w:jc w:val="center"/>
+        <w:rPr>
+          <w:rFonts w:ascii="Calibri" w:eastAsia="Yu Mincho" w:hAnsi="Calibri" w:cs="Arial"/>
+          <w:i/>
+          <w:iCs/>
+          <w:color w:val="44546A" w:themeColor="text2"/>
+          <w:sz w:val="18"/>
+          <w:szCs w:val="18"/>
+        </w:rPr>
+      </w:pPr>
+      <w:r>
+        <w:rPr>
+          <w:noProof/>
+        </w:rPr>
+        <w:drawing>
+          <wp:inline distT="0" distB="0" distL="0" distR="0" wp14:anchorId="542B5ECA" wp14:editId="5AC30142">
+            <wp:extent cx="5029246" cy="1876849"/>
+            <wp:effectExtent l="0" t="0" r="0" b="0"/>
+            <wp:docPr id="594300229" name="Imagen 594300229"/>
+            <wp:cNvGraphicFramePr>
+              <a:graphicFrameLocks xmlns:a="http://schemas.openxmlformats.org/drawingml/2006/main" noChangeAspect="1"/>
+            </wp:cNvGraphicFramePr>
+            <a:graphic xmlns:a="http://schemas.openxmlformats.org/drawingml/2006/main">
+              <a:graphicData uri="http://schemas.openxmlformats.org/drawingml/2006/picture">
+                <pic:pic xmlns:pic="http://schemas.openxmlformats.org/drawingml/2006/picture">
+                  <pic:nvPicPr>
+                    <pic:cNvPr id="0" name="Imagen 594300229"/>
+                    <pic:cNvPicPr/>
+                  </pic:nvPicPr>
+                  <pic:blipFill>
+                    <a:blip r:embed="rId15" cstate="print">
+                      <a:extLst>
+                        <a:ext uri="{28A0092B-C50C-407E-A947-70E740481C1C}">
+                          <a14:useLocalDpi xmlns:a14="http://schemas.microsoft.com/office/drawing/2010/main" val="0"/>
+                        </a:ext>
+                      </a:extLst>
+                    </a:blip>
+                    <a:srcRect l="21666" t="35925" r="6875" b="16666"/>
+                    <a:stretch>
+                      <a:fillRect/>
+                    </a:stretch>
+                  </pic:blipFill>
+                  <pic:spPr>
+                    <a:xfrm>
+                      <a:off x="0" y="0"/>
+                      <a:ext cx="5029246" cy="1876849"/>
+                    </a:xfrm>
+                    <a:prstGeom prst="rect">
+                      <a:avLst/>
+                    </a:prstGeom>
+                  </pic:spPr>
+                </pic:pic>
+              </a:graphicData>
+            </a:graphic>
+          </wp:inline>
+        </w:drawing>
+      </w:r>
+      <w:r>
+        <w:tab/>
+      </w:r>
+      <w:r>
+        <w:rPr>
+          <w:rFonts w:ascii="Calibri" w:eastAsia="Calibri" w:hAnsi="Calibri" w:cs="Calibri"/>
+          <w:i/>
+          <w:iCs/>
+          <w:color w:val="44546A" w:themeColor="text2"/>
+          <w:sz w:val="18"/>
+          <w:szCs w:val="18"/>
+        </w:rPr>
+        <w:t xml:space="preserve">Ilustración 2 - Métricas TTR y TTO para el SLA </w:t>
+      </w:r>
+    </w:p>
+    <w:p>
+      <w:pPr>
+        <w:ind w:left="708"/>
+        <w:jc w:val="both"/>
+        <w:rPr>
+          <w:rFonts w:ascii="Calibri" w:eastAsia="Yu Mincho" w:hAnsi="Calibri" w:cs="Arial"/>
+          <w:i/>
+          <w:iCs/>
+          <w:color w:val="44546A" w:themeColor="text2"/>
+          <w:sz w:val="18"/>
+          <w:szCs w:val="18"/>
+        </w:rPr>
+      </w:pPr>
+    </w:p>
+    <w:p>
+      <w:pPr>
+        <w:ind w:left="708"/>
+        <w:jc w:val="both"/>
+        <w:rPr>
+          <w:rFonts w:ascii="Calibri" w:eastAsia="Yu Mincho" w:hAnsi="Calibri" w:cs="Arial"/>
+        </w:rPr>
+      </w:pPr>
+      <w:r>
+        <w:rPr>
+          <w:rFonts w:ascii="Calibri" w:eastAsia="Yu Mincho" w:hAnsi="Calibri" w:cs="Arial"/>
+        </w:rPr>
+        <w:t xml:space="preserve">Para determinar el tiempo de cada TTO y TTR según el nivel de prioridad, se ha estudiado tanto el </w:t>
+      </w:r>
+      <w:proofErr w:type="spellStart"/>
+      <w:r>
+        <w:rPr>
+          <w:rFonts w:ascii="Calibri" w:eastAsia="Yu Mincho" w:hAnsi="Calibri" w:cs="Arial"/>
+        </w:rPr>
+        <w:t>cycle</w:t>
+      </w:r>
+      <w:proofErr w:type="spellEnd"/>
+      <w:r>
+        <w:rPr>
+          <w:rFonts w:ascii="Calibri" w:eastAsia="Yu Mincho" w:hAnsi="Calibri" w:cs="Arial"/>
+        </w:rPr>
+        <w:t xml:space="preserve"> time como el lead time. En nuestro caso, el </w:t>
+      </w:r>
+      <w:proofErr w:type="spellStart"/>
+      <w:r>
+        <w:rPr>
+          <w:rFonts w:ascii="Calibri" w:eastAsia="Yu Mincho" w:hAnsi="Calibri" w:cs="Arial"/>
+        </w:rPr>
+        <w:t>cycle</w:t>
+      </w:r>
+      <w:proofErr w:type="spellEnd"/>
+      <w:r>
+        <w:rPr>
+          <w:rFonts w:ascii="Calibri" w:eastAsia="Yu Mincho" w:hAnsi="Calibri" w:cs="Arial"/>
+        </w:rPr>
+        <w:t xml:space="preserve"> time se encuentra en torno a 3 días. Por ello, se ha escogido 72h (3 días) como tiempo máximo en resolver una petición/incidencia con la prioridad más baja. A raíz de ahí, se han concretado el resto de </w:t>
+      </w:r>
+      <w:proofErr w:type="gramStart"/>
+      <w:r>
+        <w:rPr>
+          <w:rFonts w:ascii="Calibri" w:eastAsia="Yu Mincho" w:hAnsi="Calibri" w:cs="Arial"/>
+        </w:rPr>
+        <w:t>valores</w:t>
+      </w:r>
+      <w:proofErr w:type="gramEnd"/>
+      <w:r>
+        <w:rPr>
+          <w:rFonts w:ascii="Calibri" w:eastAsia="Yu Mincho" w:hAnsi="Calibri" w:cs="Arial"/>
+        </w:rPr>
+        <w:t>. En cuanto al TTO se han asignado intervalos de tiempos más cortos, ya que se considera que la asignación debe ser lo más rápida posible.</w:t>
+      </w:r>
+    </w:p>
+    <w:p>
+      <w:pPr>
+        <w:ind w:left="708"/>
+        <w:jc w:val="both"/>
+        <w:rPr>
+          <w:rFonts w:ascii="Calibri" w:eastAsia="Yu Mincho" w:hAnsi="Calibri" w:cs="Arial"/>
+        </w:rPr>
+      </w:pPr>
+      <w:r>
+        <w:rPr>
+          <w:rFonts w:ascii="Calibri" w:eastAsia="Yu Mincho" w:hAnsi="Calibri" w:cs="Arial"/>
+        </w:rPr>
+        <w:t>Por lo tanto, la tabla de prioridad sería como la siguiente tabla:</w:t>
+      </w:r>
+    </w:p>
+    <w:p>
+      <w:pPr>
+        <w:ind w:left="708"/>
+        <w:jc w:val="both"/>
+        <w:rPr>
+          <w:rFonts w:ascii="Calibri" w:eastAsia="Yu Mincho" w:hAnsi="Calibri" w:cs="Arial"/>
+        </w:rPr>
+      </w:pPr>
+    </w:p>
+    <w:tbl>
+      <w:tblPr>
+        <w:tblStyle w:val="Tablaconcuadrcula"/>
+        <w:tblW w:w="0" w:type="auto"/>
+        <w:jc w:val="center"/>
+        <w:tblLayout w:type="fixed"/>
+        <w:tblLook w:val="06A0" w:firstRow="1" w:lastRow="0" w:firstColumn="1" w:lastColumn="0" w:noHBand="1" w:noVBand="1"/>
+      </w:tblPr>
+      <w:tblGrid>
+        <w:gridCol w:w="1575"/>
+        <w:gridCol w:w="1800"/>
+      </w:tblGrid>
+      <w:tr>
+        <w:trPr>
+          <w:trHeight w:val="480"/>
+          <w:jc w:val="center"/>
+        </w:trPr>
+        <w:tc>
+          <w:tcPr>
+            <w:tcW w:w="1575" w:type="dxa"/>
+            <w:shd w:val="clear" w:color="auto" w:fill="D9D9D9" w:themeFill="background1" w:themeFillShade="D9"/>
+          </w:tcPr>
+          <w:p>
+            <w:pPr>
+              <w:jc w:val="center"/>
+              <w:rPr>
+                <w:rFonts w:ascii="Calibri" w:eastAsia="Yu Mincho" w:hAnsi="Calibri" w:cs="Arial"/>
+              </w:rPr>
+            </w:pPr>
+            <w:r>
+              <w:rPr>
+                <w:rFonts w:ascii="Calibri" w:eastAsia="Yu Mincho" w:hAnsi="Calibri" w:cs="Arial"/>
+              </w:rPr>
+              <w:t>Prioridad</w:t>
+            </w:r>
+          </w:p>
+        </w:tc>
+        <w:tc>
+          <w:tcPr>
+            <w:tcW w:w="1800" w:type="dxa"/>
+            <w:shd w:val="clear" w:color="auto" w:fill="D9D9D9" w:themeFill="background1" w:themeFillShade="D9"/>
+          </w:tcPr>
+          <w:p>
+            <w:pPr>
+              <w:jc w:val="center"/>
+              <w:rPr>
+                <w:rFonts w:ascii="Calibri" w:eastAsia="Yu Mincho" w:hAnsi="Calibri" w:cs="Arial"/>
+              </w:rPr>
+            </w:pPr>
+            <w:r>
+              <w:rPr>
+                <w:rFonts w:ascii="Calibri" w:eastAsia="Yu Mincho" w:hAnsi="Calibri" w:cs="Arial"/>
+              </w:rPr>
+              <w:t xml:space="preserve">Time </w:t>
+            </w:r>
+            <w:proofErr w:type="spellStart"/>
+            <w:r>
+              <w:rPr>
+                <w:rFonts w:ascii="Calibri" w:eastAsia="Yu Mincho" w:hAnsi="Calibri" w:cs="Arial"/>
+              </w:rPr>
+              <w:t>to</w:t>
+            </w:r>
+            <w:proofErr w:type="spellEnd"/>
+            <w:r>
+              <w:rPr>
+                <w:rFonts w:ascii="Calibri" w:eastAsia="Yu Mincho" w:hAnsi="Calibri" w:cs="Arial"/>
+              </w:rPr>
+              <w:t xml:space="preserve"> </w:t>
+            </w:r>
+            <w:proofErr w:type="spellStart"/>
+            <w:r>
+              <w:rPr>
+                <w:rFonts w:ascii="Calibri" w:eastAsia="Yu Mincho" w:hAnsi="Calibri" w:cs="Arial"/>
+              </w:rPr>
+              <w:t>resolve</w:t>
+            </w:r>
+            <w:proofErr w:type="spellEnd"/>
+            <w:r>
+              <w:rPr>
+                <w:rFonts w:ascii="Calibri" w:eastAsia="Yu Mincho" w:hAnsi="Calibri" w:cs="Arial"/>
+              </w:rPr>
+              <w:t xml:space="preserve"> (</w:t>
+            </w:r>
+            <w:proofErr w:type="spellStart"/>
+            <w:r>
+              <w:rPr>
+                <w:rFonts w:ascii="Calibri" w:eastAsia="Yu Mincho" w:hAnsi="Calibri" w:cs="Arial"/>
+              </w:rPr>
+              <w:t>hours</w:t>
+            </w:r>
+            <w:proofErr w:type="spellEnd"/>
+            <w:r>
+              <w:rPr>
+                <w:rFonts w:ascii="Calibri" w:eastAsia="Yu Mincho" w:hAnsi="Calibri" w:cs="Arial"/>
+              </w:rPr>
+              <w:t>)</w:t>
+            </w:r>
+          </w:p>
+        </w:tc>
+      </w:tr>
+      <w:tr>
+        <w:trPr>
+          <w:jc w:val="center"/>
+        </w:trPr>
+        <w:tc>
+          <w:tcPr>
+            <w:tcW w:w="1575" w:type="dxa"/>
+          </w:tcPr>
+          <w:p>
+            <w:pPr>
+              <w:jc w:val="center"/>
+              <w:rPr>
+                <w:rFonts w:ascii="Calibri" w:eastAsia="Yu Mincho" w:hAnsi="Calibri" w:cs="Arial"/>
+              </w:rPr>
+            </w:pPr>
+            <w:r>
+              <w:rPr>
+                <w:rFonts w:ascii="Calibri" w:eastAsia="Yu Mincho" w:hAnsi="Calibri" w:cs="Arial"/>
+              </w:rPr>
+              <w:lastRenderedPageBreak/>
+              <w:t>1</w:t>
+            </w:r>
+          </w:p>
+        </w:tc>
+        <w:tc>
+          <w:tcPr>
+            <w:tcW w:w="1800" w:type="dxa"/>
+          </w:tcPr>
+          <w:p>
+            <w:pPr>
+              <w:jc w:val="center"/>
+              <w:rPr>
+                <w:rFonts w:ascii="Calibri" w:eastAsia="Yu Mincho" w:hAnsi="Calibri" w:cs="Arial"/>
+              </w:rPr>
+            </w:pPr>
+            <w:r>
+              <w:rPr>
+                <w:rFonts w:ascii="Calibri" w:eastAsia="Yu Mincho" w:hAnsi="Calibri" w:cs="Arial"/>
+              </w:rPr>
+              <w:t>3</w:t>
+            </w:r>
+          </w:p>
+        </w:tc>
+      </w:tr>
+      <w:tr>
+        <w:trPr>
+          <w:jc w:val="center"/>
+        </w:trPr>
+        <w:tc>
+          <w:tcPr>
+            <w:tcW w:w="1575" w:type="dxa"/>
+          </w:tcPr>
+          <w:p>
+            <w:pPr>
+              <w:jc w:val="center"/>
+              <w:rPr>
+                <w:rFonts w:ascii="Calibri" w:eastAsia="Yu Mincho" w:hAnsi="Calibri" w:cs="Arial"/>
+              </w:rPr>
+            </w:pPr>
+            <w:r>
+              <w:rPr>
+                <w:rFonts w:ascii="Calibri" w:eastAsia="Yu Mincho" w:hAnsi="Calibri" w:cs="Arial"/>
+              </w:rPr>
+              <w:t>2</w:t>
+            </w:r>
+          </w:p>
+        </w:tc>
+        <w:tc>
+          <w:tcPr>
+            <w:tcW w:w="1800" w:type="dxa"/>
+          </w:tcPr>
+          <w:p>
+            <w:pPr>
+              <w:jc w:val="center"/>
+              <w:rPr>
+                <w:rFonts w:ascii="Calibri" w:eastAsia="Yu Mincho" w:hAnsi="Calibri" w:cs="Arial"/>
+              </w:rPr>
+            </w:pPr>
+            <w:r>
+              <w:rPr>
+                <w:rFonts w:ascii="Calibri" w:eastAsia="Yu Mincho" w:hAnsi="Calibri" w:cs="Arial"/>
+              </w:rPr>
+              <w:t>12</w:t>
+            </w:r>
+          </w:p>
+        </w:tc>
+      </w:tr>
+      <w:tr>
+        <w:trPr>
+          <w:jc w:val="center"/>
+        </w:trPr>
+        <w:tc>
+          <w:tcPr>
+            <w:tcW w:w="1575" w:type="dxa"/>
+          </w:tcPr>
+          <w:p>
+            <w:pPr>
+              <w:jc w:val="center"/>
+              <w:rPr>
+                <w:rFonts w:ascii="Calibri" w:eastAsia="Yu Mincho" w:hAnsi="Calibri" w:cs="Arial"/>
+              </w:rPr>
+            </w:pPr>
+            <w:r>
+              <w:rPr>
+                <w:rFonts w:ascii="Calibri" w:eastAsia="Yu Mincho" w:hAnsi="Calibri" w:cs="Arial"/>
+              </w:rPr>
+              <w:t>3</w:t>
+            </w:r>
+          </w:p>
+        </w:tc>
+        <w:tc>
+          <w:tcPr>
+            <w:tcW w:w="1800" w:type="dxa"/>
+          </w:tcPr>
+          <w:p>
+            <w:pPr>
+              <w:jc w:val="center"/>
+              <w:rPr>
+                <w:rFonts w:ascii="Calibri" w:eastAsia="Yu Mincho" w:hAnsi="Calibri" w:cs="Arial"/>
+              </w:rPr>
+            </w:pPr>
+            <w:r>
+              <w:rPr>
+                <w:rFonts w:ascii="Calibri" w:eastAsia="Yu Mincho" w:hAnsi="Calibri" w:cs="Arial"/>
+              </w:rPr>
+              <w:t>24</w:t>
+            </w:r>
+          </w:p>
+        </w:tc>
+      </w:tr>
+      <w:tr>
+        <w:trPr>
+          <w:jc w:val="center"/>
+        </w:trPr>
+        <w:tc>
+          <w:tcPr>
+            <w:tcW w:w="1575" w:type="dxa"/>
+          </w:tcPr>
+          <w:p>
+            <w:pPr>
+              <w:jc w:val="center"/>
+              <w:rPr>
+                <w:rFonts w:ascii="Calibri" w:eastAsia="Yu Mincho" w:hAnsi="Calibri" w:cs="Arial"/>
+              </w:rPr>
+            </w:pPr>
+            <w:r>
+              <w:rPr>
+                <w:rFonts w:ascii="Calibri" w:eastAsia="Yu Mincho" w:hAnsi="Calibri" w:cs="Arial"/>
+              </w:rPr>
+              <w:t>4</w:t>
+            </w:r>
+          </w:p>
+        </w:tc>
+        <w:tc>
+          <w:tcPr>
+            <w:tcW w:w="1800" w:type="dxa"/>
+          </w:tcPr>
+          <w:p>
+            <w:pPr>
+              <w:jc w:val="center"/>
+              <w:rPr>
+                <w:rFonts w:ascii="Calibri" w:eastAsia="Yu Mincho" w:hAnsi="Calibri" w:cs="Arial"/>
+              </w:rPr>
+            </w:pPr>
+            <w:r>
+              <w:rPr>
+                <w:rFonts w:ascii="Calibri" w:eastAsia="Yu Mincho" w:hAnsi="Calibri" w:cs="Arial"/>
+              </w:rPr>
+              <w:t>36</w:t>
+            </w:r>
+          </w:p>
+        </w:tc>
+      </w:tr>
+      <w:tr>
+        <w:trPr>
+          <w:jc w:val="center"/>
+        </w:trPr>
+        <w:tc>
+          <w:tcPr>
+            <w:tcW w:w="1575" w:type="dxa"/>
+          </w:tcPr>
+          <w:p>
+            <w:pPr>
+              <w:jc w:val="center"/>
+              <w:rPr>
+                <w:rFonts w:ascii="Calibri" w:eastAsia="Yu Mincho" w:hAnsi="Calibri" w:cs="Arial"/>
+              </w:rPr>
+            </w:pPr>
+            <w:r>
+              <w:rPr>
+                <w:rFonts w:ascii="Calibri" w:eastAsia="Yu Mincho" w:hAnsi="Calibri" w:cs="Arial"/>
+              </w:rPr>
+              <w:t>5</w:t>
+            </w:r>
+          </w:p>
+        </w:tc>
+        <w:tc>
+          <w:tcPr>
+            <w:tcW w:w="1800" w:type="dxa"/>
+          </w:tcPr>
+          <w:p>
+            <w:pPr>
+              <w:jc w:val="center"/>
+              <w:rPr>
+                <w:rFonts w:ascii="Calibri" w:eastAsia="Yu Mincho" w:hAnsi="Calibri" w:cs="Arial"/>
+              </w:rPr>
+            </w:pPr>
+            <w:r>
+              <w:rPr>
+                <w:rFonts w:ascii="Calibri" w:eastAsia="Yu Mincho" w:hAnsi="Calibri" w:cs="Arial"/>
+              </w:rPr>
+              <w:t>72</w:t>
+            </w:r>
+          </w:p>
+        </w:tc>
+      </w:tr>
+    </w:tbl>
+    <w:p>
+      <w:pPr>
+        <w:ind w:left="0"/>
+        <w:jc w:val="center"/>
+        <w:rPr>
+          <w:rFonts w:ascii="Calibri" w:eastAsia="Yu Mincho" w:hAnsi="Calibri" w:cs="Arial"/>
+          <w:i/>
+          <w:iCs/>
+          <w:color w:val="44546A" w:themeColor="text2"/>
+          <w:sz w:val="18"/>
+          <w:szCs w:val="18"/>
+        </w:rPr>
+      </w:pPr>
+    </w:p>
+    <w:p>
+      <w:pPr>
+        <w:pStyle w:val="Ttulo3"/>
+        <w:ind w:left="0"/>
+      </w:pPr>
+      <w:bookmarkStart w:id="9" w:name="_Toc72171082"/>
+      <w:r>
+        <w:t>Proporción de garantía</w:t>
+      </w:r>
+      <w:bookmarkEnd w:id="9"/>
+    </w:p>
+    <w:p>
+      <w:pPr>
+        <w:jc w:val="both"/>
+        <w:rPr>
+          <w:rFonts w:ascii="Calibri" w:eastAsia="Yu Mincho" w:hAnsi="Calibri" w:cs="Arial"/>
+        </w:rPr>
+      </w:pPr>
+      <w:r>
+        <w:rPr>
+          <w:rFonts w:ascii="Calibri" w:eastAsia="Yu Mincho" w:hAnsi="Calibri" w:cs="Arial"/>
+        </w:rPr>
+        <w:t xml:space="preserve">El lead time lo podemos considerar como el tiempo que transcurre desde que se crea una tarea hasta que se da por finalizada y en nuestro caso el lead time en nuestros </w:t>
+      </w:r>
+      <w:proofErr w:type="spellStart"/>
+      <w:r>
+        <w:rPr>
+          <w:rFonts w:ascii="Calibri" w:eastAsia="Yu Mincho" w:hAnsi="Calibri" w:cs="Arial"/>
+        </w:rPr>
+        <w:t>sprints</w:t>
+      </w:r>
+      <w:proofErr w:type="spellEnd"/>
+      <w:r>
+        <w:rPr>
+          <w:rFonts w:ascii="Calibri" w:eastAsia="Yu Mincho" w:hAnsi="Calibri" w:cs="Arial"/>
+        </w:rPr>
+        <w:t xml:space="preserve"> tiene un valor de sobre unos 8 días (192 horas).</w:t>
+      </w:r>
+    </w:p>
+    <w:p>
+      <w:pPr>
+        <w:ind w:firstLine="708"/>
+        <w:jc w:val="both"/>
+        <w:rPr>
+          <w:rFonts w:ascii="Calibri" w:eastAsia="Yu Mincho" w:hAnsi="Calibri" w:cs="Arial"/>
+        </w:rPr>
+      </w:pPr>
+      <w:r>
+        <w:rPr>
+          <w:noProof/>
+        </w:rPr>
+        <w:drawing>
+          <wp:inline distT="0" distB="0" distL="0" distR="0" wp14:anchorId="5F8ABA60" wp14:editId="5EA4E63C">
+            <wp:extent cx="4572000" cy="3076575"/>
+            <wp:effectExtent l="0" t="0" r="0" b="0"/>
+            <wp:docPr id="2089091745" name="Imagen 2089091745"/>
+            <wp:cNvGraphicFramePr>
+              <a:graphicFrameLocks xmlns:a="http://schemas.openxmlformats.org/drawingml/2006/main" noChangeAspect="1"/>
+            </wp:cNvGraphicFramePr>
+            <a:graphic xmlns:a="http://schemas.openxmlformats.org/drawingml/2006/main">
+              <a:graphicData uri="http://schemas.openxmlformats.org/drawingml/2006/picture">
+                <pic:pic xmlns:pic="http://schemas.openxmlformats.org/drawingml/2006/picture">
+                  <pic:nvPicPr>
+                    <pic:cNvPr id="0" name=""/>
+                    <pic:cNvPicPr/>
+                  </pic:nvPicPr>
+                  <pic:blipFill>
+                    <a:blip r:embed="rId16">
+                      <a:extLst>
+                        <a:ext uri="{28A0092B-C50C-407E-A947-70E740481C1C}">
+                          <a14:useLocalDpi xmlns:a14="http://schemas.microsoft.com/office/drawing/2010/main" val="0"/>
+                        </a:ext>
+                      </a:extLst>
+                    </a:blip>
+                    <a:stretch>
+                      <a:fillRect/>
+                    </a:stretch>
+                  </pic:blipFill>
+                  <pic:spPr>
+                    <a:xfrm>
+                      <a:off x="0" y="0"/>
+                      <a:ext cx="4572000" cy="3076575"/>
+                    </a:xfrm>
+                    <a:prstGeom prst="rect">
+                      <a:avLst/>
+                    </a:prstGeom>
+                  </pic:spPr>
+                </pic:pic>
+              </a:graphicData>
+            </a:graphic>
+          </wp:inline>
+        </w:drawing>
+      </w:r>
+    </w:p>
+    <w:p>
+      <w:pPr>
+        <w:jc w:val="both"/>
+        <w:rPr>
+          <w:rFonts w:ascii="Calibri" w:eastAsia="Yu Mincho" w:hAnsi="Calibri" w:cs="Arial"/>
+        </w:rPr>
+      </w:pPr>
+      <w:r>
+        <w:rPr>
+          <w:rFonts w:ascii="Calibri" w:eastAsia="Yu Mincho" w:hAnsi="Calibri" w:cs="Arial"/>
+        </w:rPr>
+        <w:t xml:space="preserve">Y el </w:t>
+      </w:r>
+      <w:proofErr w:type="spellStart"/>
+      <w:r>
+        <w:rPr>
+          <w:rFonts w:ascii="Calibri" w:eastAsia="Yu Mincho" w:hAnsi="Calibri" w:cs="Arial"/>
+        </w:rPr>
+        <w:t>cycle</w:t>
+      </w:r>
+      <w:proofErr w:type="spellEnd"/>
+      <w:r>
+        <w:rPr>
+          <w:rFonts w:ascii="Calibri" w:eastAsia="Yu Mincho" w:hAnsi="Calibri" w:cs="Arial"/>
+        </w:rPr>
+        <w:t xml:space="preserve"> time es considerado como el tiempo que transcurre desde que una tarea está in </w:t>
+      </w:r>
+      <w:proofErr w:type="spellStart"/>
+      <w:r>
+        <w:rPr>
+          <w:rFonts w:ascii="Calibri" w:eastAsia="Yu Mincho" w:hAnsi="Calibri" w:cs="Arial"/>
+        </w:rPr>
+        <w:t>progress</w:t>
+      </w:r>
+      <w:proofErr w:type="spellEnd"/>
+      <w:r>
+        <w:rPr>
+          <w:rFonts w:ascii="Calibri" w:eastAsia="Yu Mincho" w:hAnsi="Calibri" w:cs="Arial"/>
+        </w:rPr>
+        <w:t xml:space="preserve"> hasta que se da por finalizada y en nuestro caso el </w:t>
+      </w:r>
+      <w:proofErr w:type="spellStart"/>
+      <w:r>
+        <w:rPr>
+          <w:rFonts w:ascii="Calibri" w:eastAsia="Yu Mincho" w:hAnsi="Calibri" w:cs="Arial"/>
+        </w:rPr>
+        <w:t>cycle</w:t>
+      </w:r>
+      <w:proofErr w:type="spellEnd"/>
+      <w:r>
+        <w:rPr>
+          <w:rFonts w:ascii="Calibri" w:eastAsia="Yu Mincho" w:hAnsi="Calibri" w:cs="Arial"/>
+        </w:rPr>
+        <w:t xml:space="preserve"> time en nuestros </w:t>
+      </w:r>
+      <w:proofErr w:type="spellStart"/>
+      <w:r>
+        <w:rPr>
+          <w:rFonts w:ascii="Calibri" w:eastAsia="Yu Mincho" w:hAnsi="Calibri" w:cs="Arial"/>
+        </w:rPr>
+        <w:t>sprints</w:t>
+      </w:r>
+      <w:proofErr w:type="spellEnd"/>
+      <w:r>
+        <w:rPr>
+          <w:rFonts w:ascii="Calibri" w:eastAsia="Yu Mincho" w:hAnsi="Calibri" w:cs="Arial"/>
+        </w:rPr>
+        <w:t xml:space="preserve"> tiene un valor de 3 </w:t>
+      </w:r>
+      <w:proofErr w:type="spellStart"/>
+      <w:r>
+        <w:rPr>
+          <w:rFonts w:ascii="Calibri" w:eastAsia="Yu Mincho" w:hAnsi="Calibri" w:cs="Arial"/>
+        </w:rPr>
+        <w:t>dias</w:t>
+      </w:r>
+      <w:proofErr w:type="spellEnd"/>
+      <w:r>
+        <w:rPr>
+          <w:rFonts w:ascii="Calibri" w:eastAsia="Yu Mincho" w:hAnsi="Calibri" w:cs="Arial"/>
+        </w:rPr>
+        <w:t xml:space="preserve"> (72 horas).</w:t>
+      </w:r>
+    </w:p>
+    <w:p>
+      <w:pPr>
+        <w:rPr>
+          <w:rFonts w:ascii="Calibri" w:eastAsia="Yu Mincho" w:hAnsi="Calibri" w:cs="Arial"/>
+        </w:rPr>
+      </w:pPr>
+      <w:r>
+        <w:rPr>
+          <w:rFonts w:ascii="Calibri" w:eastAsia="Yu Mincho" w:hAnsi="Calibri" w:cs="Arial"/>
+        </w:rPr>
+        <w:lastRenderedPageBreak/>
+        <w:t xml:space="preserve">               </w:t>
+      </w:r>
+      <w:r>
+        <w:rPr>
+          <w:noProof/>
+        </w:rPr>
+        <w:drawing>
+          <wp:inline distT="0" distB="0" distL="0" distR="0" wp14:anchorId="3930C33D" wp14:editId="55603662">
+            <wp:extent cx="4572000" cy="3352800"/>
+            <wp:effectExtent l="0" t="0" r="0" b="0"/>
+            <wp:docPr id="1536889111" name="Imagen 1536889111"/>
+            <wp:cNvGraphicFramePr>
+              <a:graphicFrameLocks xmlns:a="http://schemas.openxmlformats.org/drawingml/2006/main" noChangeAspect="1"/>
+            </wp:cNvGraphicFramePr>
+            <a:graphic xmlns:a="http://schemas.openxmlformats.org/drawingml/2006/main">
+              <a:graphicData uri="http://schemas.openxmlformats.org/drawingml/2006/picture">
+                <pic:pic xmlns:pic="http://schemas.openxmlformats.org/drawingml/2006/picture">
+                  <pic:nvPicPr>
+                    <pic:cNvPr id="0" name=""/>
+                    <pic:cNvPicPr/>
+                  </pic:nvPicPr>
+                  <pic:blipFill>
+                    <a:blip r:embed="rId17">
+                      <a:extLst>
+                        <a:ext uri="{28A0092B-C50C-407E-A947-70E740481C1C}">
+                          <a14:useLocalDpi xmlns:a14="http://schemas.microsoft.com/office/drawing/2010/main" val="0"/>
+                        </a:ext>
+                      </a:extLst>
+                    </a:blip>
+                    <a:stretch>
+                      <a:fillRect/>
+                    </a:stretch>
+                  </pic:blipFill>
+                  <pic:spPr>
+                    <a:xfrm>
+                      <a:off x="0" y="0"/>
+                      <a:ext cx="4572000" cy="3352800"/>
+                    </a:xfrm>
+                    <a:prstGeom prst="rect">
+                      <a:avLst/>
+                    </a:prstGeom>
+                  </pic:spPr>
+                </pic:pic>
+              </a:graphicData>
+            </a:graphic>
+          </wp:inline>
+        </w:drawing>
+      </w:r>
+    </w:p>
+    <w:p>
+      <w:pPr>
+        <w:rPr>
+          <w:rFonts w:ascii="Calibri" w:eastAsia="Yu Mincho" w:hAnsi="Calibri" w:cs="Arial"/>
+        </w:rPr>
+      </w:pPr>
+    </w:p>
+    <w:p>
+      <w:pPr>
+        <w:jc w:val="both"/>
+        <w:rPr>
+          <w:rFonts w:ascii="Calibri" w:eastAsia="Yu Mincho" w:hAnsi="Calibri" w:cs="Arial"/>
+        </w:rPr>
+      </w:pPr>
+      <w:r>
+        <w:rPr>
+          <w:rFonts w:ascii="Calibri" w:eastAsia="Yu Mincho" w:hAnsi="Calibri" w:cs="Arial"/>
+        </w:rPr>
+        <w:t xml:space="preserve">Por lo </w:t>
+      </w:r>
+      <w:proofErr w:type="gramStart"/>
+      <w:r>
+        <w:rPr>
+          <w:rFonts w:ascii="Calibri" w:eastAsia="Yu Mincho" w:hAnsi="Calibri" w:cs="Arial"/>
+        </w:rPr>
+        <w:t>tanto</w:t>
+      </w:r>
+      <w:proofErr w:type="gramEnd"/>
+      <w:r>
+        <w:rPr>
+          <w:rFonts w:ascii="Calibri" w:eastAsia="Yu Mincho" w:hAnsi="Calibri" w:cs="Arial"/>
+        </w:rPr>
+        <w:t xml:space="preserve"> para realizar una proporción de garantía de que vamos a cumplir con nuestros </w:t>
+      </w:r>
+      <w:proofErr w:type="spellStart"/>
+      <w:r>
+        <w:rPr>
+          <w:rFonts w:ascii="Calibri" w:eastAsia="Yu Mincho" w:hAnsi="Calibri" w:cs="Arial"/>
+        </w:rPr>
+        <w:t>sevicios</w:t>
+      </w:r>
+      <w:proofErr w:type="spellEnd"/>
+      <w:r>
+        <w:rPr>
+          <w:rFonts w:ascii="Calibri" w:eastAsia="Yu Mincho" w:hAnsi="Calibri" w:cs="Arial"/>
+        </w:rPr>
+        <w:t xml:space="preserve"> hemos realizado la siguiente la siguiente tabla con los valores TTO dependiendo del nivel de prioridad que tenga la tarea. Por este motivo, hemos puesto que la tarea que la tarea que tenga menor prioridad se realice en el tiempo máximo de 72 horas </w:t>
+      </w:r>
+      <w:proofErr w:type="spellStart"/>
+      <w:r>
+        <w:rPr>
+          <w:rFonts w:ascii="Calibri" w:eastAsia="Yu Mincho" w:hAnsi="Calibri" w:cs="Arial"/>
+        </w:rPr>
+        <w:t>coindiendo</w:t>
+      </w:r>
+      <w:proofErr w:type="spellEnd"/>
+      <w:r>
+        <w:rPr>
+          <w:rFonts w:ascii="Calibri" w:eastAsia="Yu Mincho" w:hAnsi="Calibri" w:cs="Arial"/>
+        </w:rPr>
+        <w:t xml:space="preserve"> este tiempo con el </w:t>
+      </w:r>
+      <w:proofErr w:type="spellStart"/>
+      <w:r>
+        <w:rPr>
+          <w:rFonts w:ascii="Calibri" w:eastAsia="Yu Mincho" w:hAnsi="Calibri" w:cs="Arial"/>
+        </w:rPr>
+        <w:t>cycle</w:t>
+      </w:r>
+      <w:proofErr w:type="spellEnd"/>
+      <w:r>
+        <w:rPr>
+          <w:rFonts w:ascii="Calibri" w:eastAsia="Yu Mincho" w:hAnsi="Calibri" w:cs="Arial"/>
+        </w:rPr>
+        <w:t xml:space="preserve"> time que obtuvimos en el sprint anterior.</w:t>
+      </w:r>
+    </w:p>
+    <w:p>
+      <w:pPr>
+        <w:jc w:val="both"/>
+        <w:rPr>
+          <w:rFonts w:ascii="Calibri" w:eastAsia="Yu Mincho" w:hAnsi="Calibri" w:cs="Arial"/>
+        </w:rPr>
+      </w:pPr>
+      <w:r>
+        <w:rPr>
+          <w:rFonts w:ascii="Calibri" w:eastAsia="Yu Mincho" w:hAnsi="Calibri" w:cs="Arial"/>
+        </w:rPr>
+        <w:t>Y teniendo una tarea con prioridad 1 un tiempo máximo para la resolución del problema ya que es una tarea al que hay que darle solución lo antes posible y consideramos que este es un tiempo apropiado para ello.</w:t>
+      </w:r>
+    </w:p>
+    <w:p>
+      <w:pPr>
+        <w:jc w:val="both"/>
+        <w:rPr>
+          <w:rFonts w:ascii="Calibri" w:eastAsia="Yu Mincho" w:hAnsi="Calibri" w:cs="Arial"/>
+        </w:rPr>
+      </w:pPr>
+    </w:p>
+    <w:tbl>
+      <w:tblPr>
+        <w:tblStyle w:val="Tablaconcuadrcula"/>
+        <w:tblW w:w="0" w:type="auto"/>
+        <w:jc w:val="center"/>
+        <w:tblLook w:val="06A0" w:firstRow="1" w:lastRow="0" w:firstColumn="1" w:lastColumn="0" w:noHBand="1" w:noVBand="1"/>
+      </w:tblPr>
+      <w:tblGrid>
+        <w:gridCol w:w="1575"/>
+        <w:gridCol w:w="1800"/>
+      </w:tblGrid>
+      <w:tr>
+        <w:trPr>
+          <w:trHeight w:val="480"/>
+          <w:jc w:val="center"/>
+        </w:trPr>
+        <w:tc>
+          <w:tcPr>
+            <w:tcW w:w="1575" w:type="dxa"/>
+            <w:shd w:val="clear" w:color="auto" w:fill="D9D9D9" w:themeFill="background1" w:themeFillShade="D9"/>
+          </w:tcPr>
+          <w:p>
+            <w:pPr>
+              <w:jc w:val="center"/>
+              <w:rPr>
+                <w:rFonts w:ascii="Calibri" w:eastAsia="Yu Mincho" w:hAnsi="Calibri" w:cs="Arial"/>
+              </w:rPr>
+            </w:pPr>
+            <w:r>
+              <w:rPr>
+                <w:rFonts w:ascii="Calibri" w:eastAsia="Yu Mincho" w:hAnsi="Calibri" w:cs="Arial"/>
+              </w:rPr>
+              <w:t>Prioridad</w:t>
+            </w:r>
+          </w:p>
+        </w:tc>
+        <w:tc>
+          <w:tcPr>
+            <w:tcW w:w="1800" w:type="dxa"/>
+            <w:shd w:val="clear" w:color="auto" w:fill="D9D9D9" w:themeFill="background1" w:themeFillShade="D9"/>
+          </w:tcPr>
+          <w:p>
+            <w:pPr>
+              <w:jc w:val="center"/>
+              <w:rPr>
+                <w:rFonts w:ascii="Calibri" w:eastAsia="Yu Mincho" w:hAnsi="Calibri" w:cs="Arial"/>
+              </w:rPr>
+            </w:pPr>
+            <w:r>
+              <w:rPr>
+                <w:rFonts w:ascii="Calibri" w:eastAsia="Yu Mincho" w:hAnsi="Calibri" w:cs="Arial"/>
+              </w:rPr>
+              <w:t xml:space="preserve">Time </w:t>
+            </w:r>
+            <w:proofErr w:type="spellStart"/>
+            <w:r>
+              <w:rPr>
+                <w:rFonts w:ascii="Calibri" w:eastAsia="Yu Mincho" w:hAnsi="Calibri" w:cs="Arial"/>
+              </w:rPr>
+              <w:t>to</w:t>
+            </w:r>
+            <w:proofErr w:type="spellEnd"/>
+            <w:r>
+              <w:rPr>
+                <w:rFonts w:ascii="Calibri" w:eastAsia="Yu Mincho" w:hAnsi="Calibri" w:cs="Arial"/>
+              </w:rPr>
+              <w:t xml:space="preserve"> </w:t>
+            </w:r>
+            <w:proofErr w:type="spellStart"/>
+            <w:r>
+              <w:rPr>
+                <w:rFonts w:ascii="Calibri" w:eastAsia="Yu Mincho" w:hAnsi="Calibri" w:cs="Arial"/>
+              </w:rPr>
+              <w:t>resolve</w:t>
+            </w:r>
+            <w:proofErr w:type="spellEnd"/>
+            <w:r>
+              <w:rPr>
+                <w:rFonts w:ascii="Calibri" w:eastAsia="Yu Mincho" w:hAnsi="Calibri" w:cs="Arial"/>
+              </w:rPr>
+              <w:t xml:space="preserve"> (</w:t>
+            </w:r>
+            <w:proofErr w:type="spellStart"/>
+            <w:r>
+              <w:rPr>
+                <w:rFonts w:ascii="Calibri" w:eastAsia="Yu Mincho" w:hAnsi="Calibri" w:cs="Arial"/>
+              </w:rPr>
+              <w:t>hours</w:t>
+            </w:r>
+            <w:proofErr w:type="spellEnd"/>
+            <w:r>
+              <w:rPr>
+                <w:rFonts w:ascii="Calibri" w:eastAsia="Yu Mincho" w:hAnsi="Calibri" w:cs="Arial"/>
+              </w:rPr>
+              <w:t>)</w:t>
+            </w:r>
+          </w:p>
+        </w:tc>
+      </w:tr>
+      <w:tr>
+        <w:trPr>
+          <w:jc w:val="center"/>
+        </w:trPr>
+        <w:tc>
+          <w:tcPr>
+            <w:tcW w:w="1575" w:type="dxa"/>
+          </w:tcPr>
+          <w:p>
+            <w:pPr>
+              <w:jc w:val="center"/>
+              <w:rPr>
+                <w:rFonts w:ascii="Calibri" w:eastAsia="Yu Mincho" w:hAnsi="Calibri" w:cs="Arial"/>
+              </w:rPr>
+            </w:pPr>
+            <w:r>
+              <w:rPr>
+                <w:rFonts w:ascii="Calibri" w:eastAsia="Yu Mincho" w:hAnsi="Calibri" w:cs="Arial"/>
+              </w:rPr>
+              <w:t>1</w:t>
+            </w:r>
+          </w:p>
+        </w:tc>
+        <w:tc>
+          <w:tcPr>
+            <w:tcW w:w="1800" w:type="dxa"/>
+          </w:tcPr>
+          <w:p>
+            <w:pPr>
+              <w:jc w:val="center"/>
+              <w:rPr>
+                <w:rFonts w:ascii="Calibri" w:eastAsia="Yu Mincho" w:hAnsi="Calibri" w:cs="Arial"/>
+              </w:rPr>
+            </w:pPr>
+            <w:r>
+              <w:rPr>
+                <w:rFonts w:ascii="Calibri" w:eastAsia="Yu Mincho" w:hAnsi="Calibri" w:cs="Arial"/>
+              </w:rPr>
+              <w:t>3</w:t>
+            </w:r>
+          </w:p>
+        </w:tc>
+      </w:tr>
+      <w:tr>
+        <w:trPr>
+          <w:jc w:val="center"/>
+        </w:trPr>
+        <w:tc>
+          <w:tcPr>
+            <w:tcW w:w="1575" w:type="dxa"/>
+          </w:tcPr>
+          <w:p>
+            <w:pPr>
+              <w:jc w:val="center"/>
+              <w:rPr>
+                <w:rFonts w:ascii="Calibri" w:eastAsia="Yu Mincho" w:hAnsi="Calibri" w:cs="Arial"/>
+              </w:rPr>
+            </w:pPr>
+            <w:r>
+              <w:rPr>
+                <w:rFonts w:ascii="Calibri" w:eastAsia="Yu Mincho" w:hAnsi="Calibri" w:cs="Arial"/>
+              </w:rPr>
+              <w:t>2</w:t>
+            </w:r>
+          </w:p>
+        </w:tc>
+        <w:tc>
+          <w:tcPr>
+            <w:tcW w:w="1800" w:type="dxa"/>
+          </w:tcPr>
+          <w:p>
+            <w:pPr>
+              <w:jc w:val="center"/>
+              <w:rPr>
+                <w:rFonts w:ascii="Calibri" w:eastAsia="Yu Mincho" w:hAnsi="Calibri" w:cs="Arial"/>
+              </w:rPr>
+            </w:pPr>
+            <w:r>
+              <w:rPr>
+                <w:rFonts w:ascii="Calibri" w:eastAsia="Yu Mincho" w:hAnsi="Calibri" w:cs="Arial"/>
+              </w:rPr>
+              <w:t>12</w:t>
+            </w:r>
+          </w:p>
+        </w:tc>
+      </w:tr>
+      <w:tr>
+        <w:trPr>
+          <w:jc w:val="center"/>
+        </w:trPr>
+        <w:tc>
+          <w:tcPr>
+            <w:tcW w:w="1575" w:type="dxa"/>
+          </w:tcPr>
+          <w:p>
+            <w:pPr>
+              <w:jc w:val="center"/>
+              <w:rPr>
+                <w:rFonts w:ascii="Calibri" w:eastAsia="Yu Mincho" w:hAnsi="Calibri" w:cs="Arial"/>
+              </w:rPr>
+            </w:pPr>
+            <w:r>
+              <w:rPr>
+                <w:rFonts w:ascii="Calibri" w:eastAsia="Yu Mincho" w:hAnsi="Calibri" w:cs="Arial"/>
+              </w:rPr>
+              <w:t>3</w:t>
+            </w:r>
+          </w:p>
+        </w:tc>
+        <w:tc>
+          <w:tcPr>
+            <w:tcW w:w="1800" w:type="dxa"/>
+          </w:tcPr>
+          <w:p>
+            <w:pPr>
+              <w:jc w:val="center"/>
+              <w:rPr>
+                <w:rFonts w:ascii="Calibri" w:eastAsia="Yu Mincho" w:hAnsi="Calibri" w:cs="Arial"/>
+              </w:rPr>
+            </w:pPr>
+            <w:r>
+              <w:rPr>
+                <w:rFonts w:ascii="Calibri" w:eastAsia="Yu Mincho" w:hAnsi="Calibri" w:cs="Arial"/>
+              </w:rPr>
+              <w:t>24</w:t>
+            </w:r>
+          </w:p>
+        </w:tc>
+      </w:tr>
+      <w:tr>
+        <w:trPr>
+          <w:jc w:val="center"/>
+        </w:trPr>
+        <w:tc>
+          <w:tcPr>
+            <w:tcW w:w="1575" w:type="dxa"/>
+          </w:tcPr>
+          <w:p>
+            <w:pPr>
+              <w:jc w:val="center"/>
+              <w:rPr>
+                <w:rFonts w:ascii="Calibri" w:eastAsia="Yu Mincho" w:hAnsi="Calibri" w:cs="Arial"/>
+              </w:rPr>
+            </w:pPr>
+            <w:r>
+              <w:rPr>
+                <w:rFonts w:ascii="Calibri" w:eastAsia="Yu Mincho" w:hAnsi="Calibri" w:cs="Arial"/>
+              </w:rPr>
+              <w:t>4</w:t>
+            </w:r>
+          </w:p>
+        </w:tc>
+        <w:tc>
+          <w:tcPr>
+            <w:tcW w:w="1800" w:type="dxa"/>
+          </w:tcPr>
+          <w:p>
+            <w:pPr>
+              <w:jc w:val="center"/>
+              <w:rPr>
+                <w:rFonts w:ascii="Calibri" w:eastAsia="Yu Mincho" w:hAnsi="Calibri" w:cs="Arial"/>
+              </w:rPr>
+            </w:pPr>
+            <w:r>
+              <w:rPr>
+                <w:rFonts w:ascii="Calibri" w:eastAsia="Yu Mincho" w:hAnsi="Calibri" w:cs="Arial"/>
+              </w:rPr>
+              <w:t>36</w:t>
+            </w:r>
+          </w:p>
+        </w:tc>
+      </w:tr>
+      <w:tr>
+        <w:trPr>
+          <w:jc w:val="center"/>
+        </w:trPr>
+        <w:tc>
+          <w:tcPr>
+            <w:tcW w:w="1575" w:type="dxa"/>
+          </w:tcPr>
+          <w:p>
+            <w:pPr>
+              <w:jc w:val="center"/>
+              <w:rPr>
+                <w:rFonts w:ascii="Calibri" w:eastAsia="Yu Mincho" w:hAnsi="Calibri" w:cs="Arial"/>
+              </w:rPr>
+            </w:pPr>
+            <w:r>
+              <w:rPr>
+                <w:rFonts w:ascii="Calibri" w:eastAsia="Yu Mincho" w:hAnsi="Calibri" w:cs="Arial"/>
+              </w:rPr>
+              <w:t>5</w:t>
+            </w:r>
+          </w:p>
+        </w:tc>
+        <w:tc>
+          <w:tcPr>
+            <w:tcW w:w="1800" w:type="dxa"/>
+          </w:tcPr>
+          <w:p>
+            <w:pPr>
+              <w:jc w:val="center"/>
+              <w:rPr>
+                <w:rFonts w:ascii="Calibri" w:eastAsia="Yu Mincho" w:hAnsi="Calibri" w:cs="Arial"/>
+              </w:rPr>
+            </w:pPr>
+            <w:r>
+              <w:rPr>
+                <w:rFonts w:ascii="Calibri" w:eastAsia="Yu Mincho" w:hAnsi="Calibri" w:cs="Arial"/>
+              </w:rPr>
+              <w:t>72</w:t>
+            </w:r>
+          </w:p>
+        </w:tc>
+      </w:tr>
+    </w:tbl>
+    <w:p>
+      <w:pPr>
+        <w:ind w:left="0"/>
+        <w:rPr>
+          <w:rFonts w:ascii="Calibri" w:eastAsia="Yu Mincho" w:hAnsi="Calibri" w:cs="Arial"/>
+          <w:i/>
+          <w:color w:val="44546A" w:themeColor="text2"/>
+          <w:sz w:val="18"/>
+          <w:szCs w:val="18"/>
+        </w:rPr>
+      </w:pPr>
+    </w:p>
+    <w:p>
+      <w:pPr>
+        <w:ind w:left="0"/>
+        <w:rPr>
+          <w:rFonts w:ascii="Calibri" w:eastAsia="Yu Mincho" w:hAnsi="Calibri" w:cs="Arial"/>
+          <w:i/>
+          <w:color w:val="44546A" w:themeColor="text2"/>
+          <w:sz w:val="18"/>
+          <w:szCs w:val="18"/>
+        </w:rPr>
+      </w:pPr>
+    </w:p>
+    <w:p>
+      <w:pPr>
+        <w:ind w:left="0"/>
+        <w:rPr>
+          <w:rFonts w:ascii="Calibri" w:eastAsia="Yu Mincho" w:hAnsi="Calibri" w:cs="Arial"/>
+          <w:i/>
+          <w:color w:val="44546A" w:themeColor="text2"/>
+          <w:sz w:val="18"/>
+          <w:szCs w:val="18"/>
+        </w:rPr>
+      </w:pPr>
+    </w:p>
+    <w:p>
+      <w:pPr>
+        <w:ind w:left="0"/>
+        <w:rPr>
+          <w:rFonts w:ascii="Calibri" w:eastAsia="Yu Mincho" w:hAnsi="Calibri" w:cs="Arial"/>
+          <w:i/>
+          <w:color w:val="44546A" w:themeColor="text2"/>
+          <w:sz w:val="18"/>
+          <w:szCs w:val="18"/>
+        </w:rPr>
+      </w:pPr>
+    </w:p>
+    <w:p>
+      <w:pPr>
+        <w:ind w:left="0"/>
+        <w:rPr>
+          <w:rFonts w:ascii="Calibri" w:eastAsia="Yu Mincho" w:hAnsi="Calibri" w:cs="Arial"/>
+          <w:i/>
+          <w:color w:val="44546A" w:themeColor="text2"/>
+          <w:sz w:val="18"/>
+          <w:szCs w:val="18"/>
+        </w:rPr>
+      </w:pPr>
+    </w:p>
+    <w:p>
+      <w:pPr>
+        <w:pStyle w:val="Ttulo3"/>
+        <w:ind w:left="0"/>
+      </w:pPr>
+      <w:bookmarkStart w:id="10" w:name="_Toc72171083"/>
+      <w:r>
+        <w:lastRenderedPageBreak/>
+        <w:t>Horario del servicio</w:t>
+      </w:r>
+      <w:bookmarkEnd w:id="10"/>
+    </w:p>
+    <w:p>
+      <w:pPr>
+        <w:ind w:left="708"/>
+        <w:jc w:val="both"/>
+      </w:pPr>
+      <w:r>
+        <w:t>Las tareas que implican este servicio de mantenimiento serán realizadas preferentemente durante el horario establecido por la organización. Este horario es el llamado horario de atención de las solicitudes del SAS. El horario del servicio será el siguiente:</w:t>
+      </w:r>
+    </w:p>
+    <w:p>
+      <w:pPr>
+        <w:ind w:left="708"/>
+        <w:jc w:val="both"/>
+      </w:pPr>
+    </w:p>
+    <w:p>
+      <w:pPr>
+        <w:pStyle w:val="Prrafodelista"/>
+        <w:numPr>
+          <w:ilvl w:val="0"/>
+          <w:numId w:val="4"/>
+        </w:numPr>
+        <w:jc w:val="both"/>
+      </w:pPr>
+      <w:r>
+        <w:t>De lunes a viernes, de 8:00 a 15:00, y de lunes a jueves, de 16:00 a 20:00, excepto festivos, según el calendario laboral de Sevilla.</w:t>
+      </w:r>
+    </w:p>
+    <w:p>
+      <w:pPr>
+        <w:pStyle w:val="Prrafodelista"/>
+        <w:ind w:left="1428"/>
+        <w:jc w:val="both"/>
+      </w:pPr>
+    </w:p>
+    <w:p>
+      <w:pPr>
+        <w:ind w:left="708"/>
+        <w:jc w:val="both"/>
+      </w:pPr>
+      <w:r>
+        <w:t xml:space="preserve">En circunstancias excepcionales, cuando las tareas que impliquen el servicio de mantenimiento no se ajusten al horario del servicio establecido, la organización se comprometerá a ofrecer plena disponibilidad. Las tareas extras realizadas en circunstancias excepcionales no tendrán efecto en el </w:t>
+      </w:r>
+      <w:r>
+        <w:t>cómputo</w:t>
+      </w:r>
+      <w:r>
+        <w:t xml:space="preserve"> de horas o tarifa aplicable de las mismas.</w:t>
+      </w:r>
+    </w:p>
+    <w:p>
+      <w:pPr>
+        <w:ind w:left="0"/>
+        <w:rPr>
+          <w:rFonts w:ascii="Calibri" w:eastAsia="Yu Mincho" w:hAnsi="Calibri" w:cs="Arial"/>
+          <w:i/>
+          <w:color w:val="44546A" w:themeColor="text2"/>
+          <w:sz w:val="18"/>
+          <w:szCs w:val="18"/>
+        </w:rPr>
+      </w:pPr>
+    </w:p>
     <w:sectPr>
-      <w:headerReference w:type="default" r:id="rId11"/>
-      <w:footerReference w:type="default" r:id="rId12"/>
+      <w:headerReference w:type="default" r:id="rId18"/>
+      <w:footerReference w:type="default" r:id="rId19"/>
       <w:pgSz w:w="11906" w:h="16838"/>
       <w:pgMar w:top="1417" w:right="1701" w:bottom="1417" w:left="1701" w:header="708" w:footer="708" w:gutter="0"/>
       <w:cols w:space="708"/>
@@ -2404,6 +4595,119 @@
     </w:lvl>
   </w:abstractNum>
   <w:abstractNum w:abstractNumId="1" w15:restartNumberingAfterBreak="0">
+    <w:nsid w:val="3DDC6FA3"/>
+    <w:multiLevelType w:val="hybridMultilevel"/>
+    <w:tmpl w:val="FB628B9A"/>
+    <w:lvl w:ilvl="0" w:tplc="0C0A0001">
+      <w:start w:val="1"/>
+      <w:numFmt w:val="bullet"/>
+      <w:lvlText w:val=""/>
+      <w:lvlJc w:val="left"/>
+      <w:pPr>
+        <w:ind w:left="1428" w:hanging="360"/>
+      </w:pPr>
+      <w:rPr>
+        <w:rFonts w:ascii="Symbol" w:hAnsi="Symbol" w:hint="default"/>
+      </w:rPr>
+    </w:lvl>
+    <w:lvl w:ilvl="1" w:tplc="0C0A0003" w:tentative="1">
+      <w:start w:val="1"/>
+      <w:numFmt w:val="bullet"/>
+      <w:lvlText w:val="o"/>
+      <w:lvlJc w:val="left"/>
+      <w:pPr>
+        <w:ind w:left="2148" w:hanging="360"/>
+      </w:pPr>
+      <w:rPr>
+        <w:rFonts w:ascii="Courier New" w:hAnsi="Courier New" w:cs="Courier New" w:hint="default"/>
+      </w:rPr>
+    </w:lvl>
+    <w:lvl w:ilvl="2" w:tplc="0C0A0005" w:tentative="1">
+      <w:start w:val="1"/>
+      <w:numFmt w:val="bullet"/>
+      <w:lvlText w:val=""/>
+      <w:lvlJc w:val="left"/>
+      <w:pPr>
+        <w:ind w:left="2868" w:hanging="360"/>
+      </w:pPr>
+      <w:rPr>
+        <w:rFonts w:ascii="Wingdings" w:hAnsi="Wingdings" w:hint="default"/>
+      </w:rPr>
+    </w:lvl>
+    <w:lvl w:ilvl="3" w:tplc="0C0A0001" w:tentative="1">
+      <w:start w:val="1"/>
+      <w:numFmt w:val="bullet"/>
+      <w:lvlText w:val=""/>
+      <w:lvlJc w:val="left"/>
+      <w:pPr>
+        <w:ind w:left="3588" w:hanging="360"/>
+      </w:pPr>
+      <w:rPr>
+        <w:rFonts w:ascii="Symbol" w:hAnsi="Symbol" w:hint="default"/>
+      </w:rPr>
+    </w:lvl>
+    <w:lvl w:ilvl="4" w:tplc="0C0A0003" w:tentative="1">
+      <w:start w:val="1"/>
+      <w:numFmt w:val="bullet"/>
+      <w:lvlText w:val="o"/>
+      <w:lvlJc w:val="left"/>
+      <w:pPr>
+        <w:ind w:left="4308" w:hanging="360"/>
+      </w:pPr>
+      <w:rPr>
+        <w:rFonts w:ascii="Courier New" w:hAnsi="Courier New" w:cs="Courier New" w:hint="default"/>
+      </w:rPr>
+    </w:lvl>
+    <w:lvl w:ilvl="5" w:tplc="0C0A0005" w:tentative="1">
+      <w:start w:val="1"/>
+      <w:numFmt w:val="bullet"/>
+      <w:lvlText w:val=""/>
+      <w:lvlJc w:val="left"/>
+      <w:pPr>
+        <w:ind w:left="5028" w:hanging="360"/>
+      </w:pPr>
+      <w:rPr>
+        <w:rFonts w:ascii="Wingdings" w:hAnsi="Wingdings" w:hint="default"/>
+      </w:rPr>
+    </w:lvl>
+    <w:lvl w:ilvl="6" w:tplc="0C0A0001" w:tentative="1">
+      <w:start w:val="1"/>
+      <w:numFmt w:val="bullet"/>
+      <w:lvlText w:val=""/>
+      <w:lvlJc w:val="left"/>
+      <w:pPr>
+        <w:ind w:left="5748" w:hanging="360"/>
+      </w:pPr>
+      <w:rPr>
+        <w:rFonts w:ascii="Symbol" w:hAnsi="Symbol" w:hint="default"/>
+      </w:rPr>
+    </w:lvl>
+    <w:lvl w:ilvl="7" w:tplc="0C0A0003" w:tentative="1">
+      <w:start w:val="1"/>
+      <w:numFmt w:val="bullet"/>
+      <w:lvlText w:val="o"/>
+      <w:lvlJc w:val="left"/>
+      <w:pPr>
+        <w:ind w:left="6468" w:hanging="360"/>
+      </w:pPr>
+      <w:rPr>
+        <w:rFonts w:ascii="Courier New" w:hAnsi="Courier New" w:cs="Courier New" w:hint="default"/>
+      </w:rPr>
+    </w:lvl>
+    <w:lvl w:ilvl="8" w:tplc="0C0A0005" w:tentative="1">
+      <w:start w:val="1"/>
+      <w:numFmt w:val="bullet"/>
+      <w:lvlText w:val=""/>
+      <w:lvlJc w:val="left"/>
+      <w:pPr>
+        <w:ind w:left="7188" w:hanging="360"/>
+      </w:pPr>
+      <w:rPr>
+        <w:rFonts w:ascii="Wingdings" w:hAnsi="Wingdings" w:hint="default"/>
+      </w:rPr>
+    </w:lvl>
+  </w:abstractNum>
+  <w:abstractNum w:abstractNumId="2" w15:restartNumberingAfterBreak="0">
     <w:nsid w:val="51BA24DF"/>
     <w:multiLevelType w:val="hybridMultilevel"/>
     <w:tmpl w:val="8BEAF8CA"/>
@@ -2515,7 +4819,7 @@
       </w:rPr>
     </w:lvl>
   </w:abstractNum>
-  <w:abstractNum w:abstractNumId="2" w15:restartNumberingAfterBreak="0">
+  <w:abstractNum w:abstractNumId="3" w15:restartNumberingAfterBreak="0">
     <w:nsid w:val="63B020AB"/>
     <w:multiLevelType w:val="hybridMultilevel"/>
     <w:tmpl w:val="E354969C"/>
@@ -2629,13 +4933,16 @@
     </w:lvl>
   </w:abstractNum>
   <w:num w:numId="1">
-    <w:abstractNumId w:val="1"/>
+    <w:abstractNumId w:val="2"/>
   </w:num>
   <w:num w:numId="2">
-    <w:abstractNumId w:val="2"/>
+    <w:abstractNumId w:val="3"/>
   </w:num>
   <w:num w:numId="3">
     <w:abstractNumId w:val="0"/>
+  </w:num>
+  <w:num w:numId="4">
+    <w:abstractNumId w:val="1"/>
   </w:num>
 </w:numbering>
 </file>
@@ -3593,7 +5900,6 @@
     <w:rsid w:val="000C6658"/>
     <w:rsid w:val="00186953"/>
     <w:rsid w:val="001F78BB"/>
-    <w:rsid w:val="00277B94"/>
     <w:rsid w:val="00375351"/>
     <w:rsid w:val="003C5C53"/>
     <w:rsid w:val="004820CF"/>
@@ -3601,7 +5907,6 @@
     <w:rsid w:val="006B2C01"/>
     <w:rsid w:val="00854CEA"/>
     <w:rsid w:val="00990C19"/>
-    <w:rsid w:val="00D10ED3"/>
     <w:rsid w:val="00E90EE0"/>
   </w:rsids>
   <m:mathPr>
@@ -4371,6 +6676,224 @@
 <b:Sources xmlns:b="http://schemas.openxmlformats.org/officeDocument/2006/bibliography" xmlns="http://schemas.openxmlformats.org/officeDocument/2006/bibliography" SelectedStyle="\APASixthEditionOfficeOnline.xsl" StyleName="APA" Version="6"/>
 </file>
 
+<file path=customXml/item3.xml><?xml version="1.0" encoding="utf-8"?>
+<p:properties xmlns:p="http://schemas.microsoft.com/office/2006/metadata/properties" xmlns:xsi="http://www.w3.org/2001/XMLSchema-instance" xmlns:pc="http://schemas.microsoft.com/office/infopath/2007/PartnerControls">
+  <documentManagement/>
+</p:properties>
+</file>
+
+<file path=customXml/item4.xml><?xml version="1.0" encoding="utf-8"?>
+<?mso-contentType ?>
+<FormTemplates xmlns="http://schemas.microsoft.com/sharepoint/v3/contenttype/forms">
+  <Display>DocumentLibraryForm</Display>
+  <Edit>DocumentLibraryForm</Edit>
+  <New>DocumentLibraryForm</New>
+</FormTemplates>
+</file>
+
+<file path=customXml/item5.xml><?xml version="1.0" encoding="utf-8"?>
+<ct:contentTypeSchema xmlns:ct="http://schemas.microsoft.com/office/2006/metadata/contentType" xmlns:ma="http://schemas.microsoft.com/office/2006/metadata/properties/metaAttributes" ct:_="" ma:_="" ma:contentTypeName="Documento" ma:contentTypeID="0x01010066EE3AAAD9BA3F4BAC66461680011B22" ma:contentTypeVersion="10" ma:contentTypeDescription="Crear nuevo documento." ma:contentTypeScope="" ma:versionID="fcc1a86807751e52fb94df64af788097">
+  <xsd:schema xmlns:xsd="http://www.w3.org/2001/XMLSchema" xmlns:xs="http://www.w3.org/2001/XMLSchema" xmlns:p="http://schemas.microsoft.com/office/2006/metadata/properties" xmlns:ns3="c4ed5e91-eada-46d4-8ccd-7c8a52573187" xmlns:ns4="d0c40774-f415-4e53-a883-01f03957d0e2" targetNamespace="http://schemas.microsoft.com/office/2006/metadata/properties" ma:root="true" ma:fieldsID="72cf1c039f204b4d6fbf718d367f95b9" ns3:_="" ns4:_="">
+    <xsd:import namespace="c4ed5e91-eada-46d4-8ccd-7c8a52573187"/>
+    <xsd:import namespace="d0c40774-f415-4e53-a883-01f03957d0e2"/>
+    <xsd:element name="properties">
+      <xsd:complexType>
+        <xsd:sequence>
+          <xsd:element name="documentManagement">
+            <xsd:complexType>
+              <xsd:all>
+                <xsd:element ref="ns3:MediaServiceMetadata" minOccurs="0"/>
+                <xsd:element ref="ns3:MediaServiceFastMetadata" minOccurs="0"/>
+                <xsd:element ref="ns3:MediaServiceDateTaken" minOccurs="0"/>
+                <xsd:element ref="ns3:MediaServiceAutoTags" minOccurs="0"/>
+                <xsd:element ref="ns3:MediaServiceOCR" minOccurs="0"/>
+                <xsd:element ref="ns3:MediaServiceGenerationTime" minOccurs="0"/>
+                <xsd:element ref="ns3:MediaServiceEventHashCode" minOccurs="0"/>
+                <xsd:element ref="ns4:SharedWithUsers" minOccurs="0"/>
+                <xsd:element ref="ns4:SharedWithDetails" minOccurs="0"/>
+                <xsd:element ref="ns4:SharingHintHash" minOccurs="0"/>
+              </xsd:all>
+            </xsd:complexType>
+          </xsd:element>
+        </xsd:sequence>
+      </xsd:complexType>
+    </xsd:element>
+  </xsd:schema>
+  <xsd:schema xmlns:xsd="http://www.w3.org/2001/XMLSchema" xmlns:xs="http://www.w3.org/2001/XMLSchema" xmlns:dms="http://schemas.microsoft.com/office/2006/documentManagement/types" xmlns:pc="http://schemas.microsoft.com/office/infopath/2007/PartnerControls" targetNamespace="c4ed5e91-eada-46d4-8ccd-7c8a52573187" elementFormDefault="qualified">
+    <xsd:import namespace="http://schemas.microsoft.com/office/2006/documentManagement/types"/>
+    <xsd:import namespace="http://schemas.microsoft.com/office/infopath/2007/PartnerControls"/>
+    <xsd:element name="MediaServiceMetadata" ma:index="8" nillable="true" ma:displayName="MediaServiceMetadata" ma:hidden="true" ma:internalName="MediaServiceMetadata" ma:readOnly="true">
+      <xsd:simpleType>
+        <xsd:restriction base="dms:Note"/>
+      </xsd:simpleType>
+    </xsd:element>
+    <xsd:element name="MediaServiceFastMetadata" ma:index="9" nillable="true" ma:displayName="MediaServiceFastMetadata" ma:hidden="true" ma:internalName="MediaServiceFastMetadata" ma:readOnly="true">
+      <xsd:simpleType>
+        <xsd:restriction base="dms:Note"/>
+      </xsd:simpleType>
+    </xsd:element>
+    <xsd:element name="MediaServiceDateTaken" ma:index="10" nillable="true" ma:displayName="MediaServiceDateTaken" ma:hidden="true" ma:internalName="MediaServiceDateTaken" ma:readOnly="true">
+      <xsd:simpleType>
+        <xsd:restriction base="dms:Text"/>
+      </xsd:simpleType>
+    </xsd:element>
+    <xsd:element name="MediaServiceAutoTags" ma:index="11" nillable="true" ma:displayName="Tags" ma:internalName="MediaServiceAutoTags" ma:readOnly="true">
+      <xsd:simpleType>
+        <xsd:restriction base="dms:Text"/>
+      </xsd:simpleType>
+    </xsd:element>
+    <xsd:element name="MediaServiceOCR" ma:index="12" nillable="true" ma:displayName="Extracted Text" ma:internalName="MediaServiceOCR" ma:readOnly="true">
+      <xsd:simpleType>
+        <xsd:restriction base="dms:Note">
+          <xsd:maxLength value="255"/>
+        </xsd:restriction>
+      </xsd:simpleType>
+    </xsd:element>
+    <xsd:element name="MediaServiceGenerationTime" ma:index="13" nillable="true" ma:displayName="MediaServiceGenerationTime" ma:hidden="true" ma:internalName="MediaServiceGenerationTime" ma:readOnly="true">
+      <xsd:simpleType>
+        <xsd:restriction base="dms:Text"/>
+      </xsd:simpleType>
+    </xsd:element>
+    <xsd:element name="MediaServiceEventHashCode" ma:index="14" nillable="true" ma:displayName="MediaServiceEventHashCode" ma:hidden="true" ma:internalName="MediaServiceEventHashCode" ma:readOnly="true">
+      <xsd:simpleType>
+        <xsd:restriction base="dms:Text"/>
+      </xsd:simpleType>
+    </xsd:element>
+  </xsd:schema>
+  <xsd:schema xmlns:xsd="http://www.w3.org/2001/XMLSchema" xmlns:xs="http://www.w3.org/2001/XMLSchema" xmlns:dms="http://schemas.microsoft.com/office/2006/documentManagement/types" xmlns:pc="http://schemas.microsoft.com/office/infopath/2007/PartnerControls" targetNamespace="d0c40774-f415-4e53-a883-01f03957d0e2" elementFormDefault="qualified">
+    <xsd:import namespace="http://schemas.microsoft.com/office/2006/documentManagement/types"/>
+    <xsd:import namespace="http://schemas.microsoft.com/office/infopath/2007/PartnerControls"/>
+    <xsd:element name="SharedWithUsers" ma:index="15" nillable="true" ma:displayName="Compartido con" ma:internalName="SharedWithUsers" ma:readOnly="true">
+      <xsd:complexType>
+        <xsd:complexContent>
+          <xsd:extension base="dms:UserMulti">
+            <xsd:sequence>
+              <xsd:element name="UserInfo" minOccurs="0" maxOccurs="unbounded">
+                <xsd:complexType>
+                  <xsd:sequence>
+                    <xsd:element name="DisplayName" type="xsd:string" minOccurs="0"/>
+                    <xsd:element name="AccountId" type="dms:UserId" minOccurs="0" nillable="true"/>
+                    <xsd:element name="AccountType" type="xsd:string" minOccurs="0"/>
+                  </xsd:sequence>
+                </xsd:complexType>
+              </xsd:element>
+            </xsd:sequence>
+          </xsd:extension>
+        </xsd:complexContent>
+      </xsd:complexType>
+    </xsd:element>
+    <xsd:element name="SharedWithDetails" ma:index="16" nillable="true" ma:displayName="Detalles de uso compartido" ma:internalName="SharedWithDetails" ma:readOnly="true">
+      <xsd:simpleType>
+        <xsd:restriction base="dms:Note">
+          <xsd:maxLength value="255"/>
+        </xsd:restriction>
+      </xsd:simpleType>
+    </xsd:element>
+    <xsd:element name="SharingHintHash" ma:index="17" nillable="true" ma:displayName="Hash de la sugerencia para compartir" ma:hidden="true" ma:internalName="SharingHintHash" ma:readOnly="true">
+      <xsd:simpleType>
+        <xsd:restriction base="dms:Text"/>
+      </xsd:simpleType>
+    </xsd:element>
+  </xsd:schema>
+  <xsd:schema xmlns="http://schemas.openxmlformats.org/package/2006/metadata/core-properties" xmlns:xsd="http://www.w3.org/2001/XMLSchema" xmlns:xsi="http://www.w3.org/2001/XMLSchema-instance" xmlns:dc="http://purl.org/dc/elements/1.1/" xmlns:dcterms="http://purl.org/dc/terms/" xmlns:odoc="http://schemas.microsoft.com/internal/obd" targetNamespace="http://schemas.openxmlformats.org/package/2006/metadata/core-properties" elementFormDefault="qualified" attributeFormDefault="unqualified" blockDefault="#all">
+    <xsd:import namespace="http://purl.org/dc/elements/1.1/" schemaLocation="http://dublincore.org/schemas/xmls/qdc/2003/04/02/dc.xsd"/>
+    <xsd:import namespace="http://purl.org/dc/terms/" schemaLocation="http://dublincore.org/schemas/xmls/qdc/2003/04/02/dcterms.xsd"/>
+    <xsd:element name="coreProperties" type="CT_coreProperties"/>
+    <xsd:complexType name="CT_coreProperties">
+      <xsd:all>
+        <xsd:element ref="dc:creator" minOccurs="0" maxOccurs="1"/>
+        <xsd:element ref="dcterms:created" minOccurs="0" maxOccurs="1"/>
+        <xsd:element ref="dc:identifier" minOccurs="0" maxOccurs="1"/>
+        <xsd:element name="contentType" minOccurs="0" maxOccurs="1" type="xsd:string" ma:index="0" ma:displayName="Tipo de contenido"/>
+        <xsd:element ref="dc:title" minOccurs="0" maxOccurs="1" ma:index="4" ma:displayName="Título"/>
+        <xsd:element ref="dc:subject" minOccurs="0" maxOccurs="1"/>
+        <xsd:element ref="dc:description" minOccurs="0" maxOccurs="1"/>
+        <xsd:element name="keywords" minOccurs="0" maxOccurs="1" type="xsd:string"/>
+        <xsd:element ref="dc:language" minOccurs="0" maxOccurs="1"/>
+        <xsd:element name="category" minOccurs="0" maxOccurs="1" type="xsd:string"/>
+        <xsd:element name="version" minOccurs="0" maxOccurs="1" type="xsd:string"/>
+        <xsd:element name="revision" minOccurs="0" maxOccurs="1" type="xsd:string">
+          <xsd:annotation>
+            <xsd:documentation>
+                        This value indicates the number of saves or revisions. The application is responsible for updating this value after each revision.
+                    </xsd:documentation>
+          </xsd:annotation>
+        </xsd:element>
+        <xsd:element name="lastModifiedBy" minOccurs="0" maxOccurs="1" type="xsd:string"/>
+        <xsd:element ref="dcterms:modified" minOccurs="0" maxOccurs="1"/>
+        <xsd:element name="contentStatus" minOccurs="0" maxOccurs="1" type="xsd:string"/>
+      </xsd:all>
+    </xsd:complexType>
+  </xsd:schema>
+  <xs:schema xmlns:pc="http://schemas.microsoft.com/office/infopath/2007/PartnerControls" xmlns:xs="http://www.w3.org/2001/XMLSchema" targetNamespace="http://schemas.microsoft.com/office/infopath/2007/PartnerControls" elementFormDefault="qualified" attributeFormDefault="unqualified">
+    <xs:element name="Person">
+      <xs:complexType>
+        <xs:sequence>
+          <xs:element ref="pc:DisplayName" minOccurs="0"/>
+          <xs:element ref="pc:AccountId" minOccurs="0"/>
+          <xs:element ref="pc:AccountType" minOccurs="0"/>
+        </xs:sequence>
+      </xs:complexType>
+    </xs:element>
+    <xs:element name="DisplayName" type="xs:string"/>
+    <xs:element name="AccountId" type="xs:string"/>
+    <xs:element name="AccountType" type="xs:string"/>
+    <xs:element name="BDCAssociatedEntity">
+      <xs:complexType>
+        <xs:sequence>
+          <xs:element ref="pc:BDCEntity" minOccurs="0" maxOccurs="unbounded"/>
+        </xs:sequence>
+        <xs:attribute ref="pc:EntityNamespace"/>
+        <xs:attribute ref="pc:EntityName"/>
+        <xs:attribute ref="pc:SystemInstanceName"/>
+        <xs:attribute ref="pc:AssociationName"/>
+      </xs:complexType>
+    </xs:element>
+    <xs:attribute name="EntityNamespace" type="xs:string"/>
+    <xs:attribute name="EntityName" type="xs:string"/>
+    <xs:attribute name="SystemInstanceName" type="xs:string"/>
+    <xs:attribute name="AssociationName" type="xs:string"/>
+    <xs:element name="BDCEntity">
+      <xs:complexType>
+        <xs:sequence>
+          <xs:element ref="pc:EntityDisplayName" minOccurs="0"/>
+          <xs:element ref="pc:EntityInstanceReference" minOccurs="0"/>
+          <xs:element ref="pc:EntityId1" minOccurs="0"/>
+          <xs:element ref="pc:EntityId2" minOccurs="0"/>
+          <xs:element ref="pc:EntityId3" minOccurs="0"/>
+          <xs:element ref="pc:EntityId4" minOccurs="0"/>
+          <xs:element ref="pc:EntityId5" minOccurs="0"/>
+        </xs:sequence>
+      </xs:complexType>
+    </xs:element>
+    <xs:element name="EntityDisplayName" type="xs:string"/>
+    <xs:element name="EntityInstanceReference" type="xs:string"/>
+    <xs:element name="EntityId1" type="xs:string"/>
+    <xs:element name="EntityId2" type="xs:string"/>
+    <xs:element name="EntityId3" type="xs:string"/>
+    <xs:element name="EntityId4" type="xs:string"/>
+    <xs:element name="EntityId5" type="xs:string"/>
+    <xs:element name="Terms">
+      <xs:complexType>
+        <xs:sequence>
+          <xs:element ref="pc:TermInfo" minOccurs="0" maxOccurs="unbounded"/>
+        </xs:sequence>
+      </xs:complexType>
+    </xs:element>
+    <xs:element name="TermInfo">
+      <xs:complexType>
+        <xs:sequence>
+          <xs:element ref="pc:TermName" minOccurs="0"/>
+          <xs:element ref="pc:TermId" minOccurs="0"/>
+        </xs:sequence>
+      </xs:complexType>
+    </xs:element>
+    <xs:element name="TermName" type="xs:string"/>
+    <xs:element name="TermId" type="xs:string"/>
+  </xs:schema>
+</ct:contentTypeSchema>
+</file>
+
 <file path=customXml/itemProps1.xml><?xml version="1.0" encoding="utf-8"?>
 <ds:datastoreItem xmlns:ds="http://schemas.openxmlformats.org/officeDocument/2006/customXml" ds:itemID="{55AF091B-3C7A-41E3-B477-F2FDAA23CFDA}">
   <ds:schemaRefs>
@@ -4385,4 +6908,48 @@
     <ds:schemaRef ds:uri="http://schemas.openxmlformats.org/officeDocument/2006/bibliography"/>
   </ds:schemaRefs>
 </ds:datastoreItem>
+</file>
+
+<file path=customXml/itemProps3.xml><?xml version="1.0" encoding="utf-8"?>
+<ds:datastoreItem xmlns:ds="http://schemas.openxmlformats.org/officeDocument/2006/customXml" ds:itemID="{29868484-B677-465D-90A2-1E08DFF4C009}">
+  <ds:schemaRefs>
+    <ds:schemaRef ds:uri="http://schemas.microsoft.com/office/2006/documentManagement/types"/>
+    <ds:schemaRef ds:uri="http://schemas.microsoft.com/office/infopath/2007/PartnerControls"/>
+    <ds:schemaRef ds:uri="http://purl.org/dc/dcmitype/"/>
+    <ds:schemaRef ds:uri="http://www.w3.org/XML/1998/namespace"/>
+    <ds:schemaRef ds:uri="http://purl.org/dc/elements/1.1/"/>
+    <ds:schemaRef ds:uri="http://purl.org/dc/terms/"/>
+    <ds:schemaRef ds:uri="http://schemas.microsoft.com/office/2006/metadata/properties"/>
+    <ds:schemaRef ds:uri="http://schemas.openxmlformats.org/package/2006/metadata/core-properties"/>
+    <ds:schemaRef ds:uri="d0c40774-f415-4e53-a883-01f03957d0e2"/>
+    <ds:schemaRef ds:uri="c4ed5e91-eada-46d4-8ccd-7c8a52573187"/>
+  </ds:schemaRefs>
+</ds:datastoreItem>
+</file>
+
+<file path=customXml/itemProps4.xml><?xml version="1.0" encoding="utf-8"?>
+<ds:datastoreItem xmlns:ds="http://schemas.openxmlformats.org/officeDocument/2006/customXml" ds:itemID="{DF914746-BA37-48CE-B550-8564D7F1D70D}">
+  <ds:schemaRefs>
+    <ds:schemaRef ds:uri="http://schemas.microsoft.com/sharepoint/v3/contenttype/forms"/>
+  </ds:schemaRefs>
+</ds:datastoreItem>
+</file>
+
+<file path=customXml/itemProps5.xml><?xml version="1.0" encoding="utf-8"?>
+<ds:datastoreItem xmlns:ds="http://schemas.openxmlformats.org/officeDocument/2006/customXml" ds:itemID="{63B3C891-75D6-4632-8D66-2E81AABD2295}">
+  <ds:schemaRefs>
+    <ds:schemaRef ds:uri="http://schemas.microsoft.com/office/2006/metadata/contentType"/>
+    <ds:schemaRef ds:uri="http://schemas.microsoft.com/office/2006/metadata/properties/metaAttributes"/>
+    <ds:schemaRef ds:uri="http://www.w3.org/2001/XMLSchema"/>
+    <ds:schemaRef ds:uri="http://schemas.microsoft.com/office/2006/metadata/properties"/>
+    <ds:schemaRef ds:uri="c4ed5e91-eada-46d4-8ccd-7c8a52573187"/>
+    <ds:schemaRef ds:uri="d0c40774-f415-4e53-a883-01f03957d0e2"/>
+    <ds:schemaRef ds:uri="http://schemas.microsoft.com/office/2006/documentManagement/types"/>
+    <ds:schemaRef ds:uri="http://schemas.microsoft.com/office/infopath/2007/PartnerControls"/>
+    <ds:schemaRef ds:uri="http://schemas.openxmlformats.org/package/2006/metadata/core-properties"/>
+    <ds:schemaRef ds:uri="http://purl.org/dc/elements/1.1/"/>
+    <ds:schemaRef ds:uri="http://purl.org/dc/terms/"/>
+    <ds:schemaRef ds:uri="http://schemas.microsoft.com/internal/obd"/>
+  </ds:schemaRefs>
+</ds:datastoreItem>
 </file>
</xml_diff>